<commit_message>
Redaction dossier fini - manque images/maquettes/diagrammes
</commit_message>
<xml_diff>
--- a/Dossier/PTUT_S2.docx
+++ b/Dossier/PTUT_S2.docx
@@ -10,7 +10,6 @@
           <w:docPartUnique/>
         </w:docPartObj>
       </w:sdtPr>
-      <w:sdtEndPr/>
       <w:sdtContent>
         <w:p>
           <w:r>
@@ -133,7 +132,6 @@
                                     <w:dataBinding w:prefixMappings="xmlns:ns0='http://purl.org/dc/elements/1.1/' xmlns:ns1='http://schemas.openxmlformats.org/package/2006/metadata/core-properties' " w:xpath="/ns1:coreProperties[1]/ns0:creator[1]" w:storeItemID="{6C3C8BC8-F283-45AE-878A-BAB7291924A1}"/>
                                     <w:text/>
                                   </w:sdtPr>
-                                  <w:sdtEndPr/>
                                   <w:sdtContent>
                                     <w:p>
                                       <w:pPr>
@@ -148,13 +146,7 @@
                                         <w:rPr>
                                           <w:color w:val="FFFFFF" w:themeColor="background1"/>
                                         </w:rPr>
-                                        <w:t>Daniel Blasko</w:t>
-                                      </w:r>
-                                      <w:r>
-                                        <w:rPr>
-                                          <w:color w:val="FFFFFF" w:themeColor="background1"/>
-                                        </w:rPr>
-                                        <w:t xml:space="preserve">, Laurine </w:t>
+                                        <w:t xml:space="preserve">Daniel Blasko, Laurine </w:t>
                                       </w:r>
                                       <w:proofErr w:type="spellStart"/>
                                       <w:r>
@@ -222,7 +214,6 @@
                                       <w:dataBinding w:prefixMappings="xmlns:ns0='http://schemas.openxmlformats.org/officeDocument/2006/extended-properties' " w:xpath="/ns0:Properties[1]/ns0:Company[1]" w:storeItemID="{6668398D-A668-4E3E-A5EB-62B293D839F1}"/>
                                       <w:text/>
                                     </w:sdtPr>
-                                    <w:sdtEndPr/>
                                     <w:sdtContent>
                                       <w:r>
                                         <w:rPr>
@@ -250,7 +241,6 @@
                                       <w:dataBinding w:prefixMappings="xmlns:ns0='http://schemas.microsoft.com/office/2006/coverPageProps' " w:xpath="/ns0:CoverPageProperties[1]/ns0:CompanyAddress[1]" w:storeItemID="{55AF091B-3C7A-41E3-B477-F2FDAA23CFDA}"/>
                                       <w:text/>
                                     </w:sdtPr>
-                                    <w:sdtEndPr/>
                                     <w:sdtContent>
                                       <w:r>
                                         <w:rPr>
@@ -320,7 +310,6 @@
                                     <w:dataBinding w:prefixMappings="xmlns:ns0='http://purl.org/dc/elements/1.1/' xmlns:ns1='http://schemas.openxmlformats.org/package/2006/metadata/core-properties' " w:xpath="/ns1:coreProperties[1]/ns0:title[1]" w:storeItemID="{6C3C8BC8-F283-45AE-878A-BAB7291924A1}"/>
                                     <w:text/>
                                   </w:sdtPr>
-                                  <w:sdtEndPr/>
                                   <w:sdtContent>
                                     <w:p>
                                       <w:pPr>
@@ -342,17 +331,7 @@
                                           <w:sz w:val="72"/>
                                           <w:szCs w:val="72"/>
                                         </w:rPr>
-                                        <w:t xml:space="preserve">Projet tuteuré </w:t>
-                                      </w:r>
-                                      <w:r>
-                                        <w:rPr>
-                                          <w:rFonts w:asciiTheme="majorHAnsi" w:eastAsiaTheme="majorEastAsia" w:hAnsiTheme="majorHAnsi" w:cstheme="majorBidi"/>
-                                          <w:caps/>
-                                          <w:color w:val="FFCA08" w:themeColor="accent1"/>
-                                          <w:sz w:val="72"/>
-                                          <w:szCs w:val="72"/>
-                                        </w:rPr>
-                                        <w:t>S2 : pRODUCTIv’me</w:t>
+                                        <w:t>Projet tuteuré S2 : pRODUCTIv’me</w:t>
                                       </w:r>
                                     </w:p>
                                   </w:sdtContent>
@@ -396,7 +375,6 @@
                               <w:dataBinding w:prefixMappings="xmlns:ns0='http://purl.org/dc/elements/1.1/' xmlns:ns1='http://schemas.openxmlformats.org/package/2006/metadata/core-properties' " w:xpath="/ns1:coreProperties[1]/ns0:creator[1]" w:storeItemID="{6C3C8BC8-F283-45AE-878A-BAB7291924A1}"/>
                               <w:text/>
                             </w:sdtPr>
-                            <w:sdtEndPr/>
                             <w:sdtContent>
                               <w:p>
                                 <w:pPr>
@@ -411,13 +389,7 @@
                                   <w:rPr>
                                     <w:color w:val="FFFFFF" w:themeColor="background1"/>
                                   </w:rPr>
-                                  <w:t>Daniel Blasko</w:t>
-                                </w:r>
-                                <w:r>
-                                  <w:rPr>
-                                    <w:color w:val="FFFFFF" w:themeColor="background1"/>
-                                  </w:rPr>
-                                  <w:t xml:space="preserve">, Laurine </w:t>
+                                  <w:t xml:space="preserve">Daniel Blasko, Laurine </w:t>
                                 </w:r>
                                 <w:proofErr w:type="spellStart"/>
                                 <w:r>
@@ -485,7 +457,6 @@
                                 <w:dataBinding w:prefixMappings="xmlns:ns0='http://schemas.openxmlformats.org/officeDocument/2006/extended-properties' " w:xpath="/ns0:Properties[1]/ns0:Company[1]" w:storeItemID="{6668398D-A668-4E3E-A5EB-62B293D839F1}"/>
                                 <w:text/>
                               </w:sdtPr>
-                              <w:sdtEndPr/>
                               <w:sdtContent>
                                 <w:r>
                                   <w:rPr>
@@ -513,7 +484,6 @@
                                 <w:dataBinding w:prefixMappings="xmlns:ns0='http://schemas.microsoft.com/office/2006/coverPageProps' " w:xpath="/ns0:CoverPageProperties[1]/ns0:CompanyAddress[1]" w:storeItemID="{55AF091B-3C7A-41E3-B477-F2FDAA23CFDA}"/>
                                 <w:text/>
                               </w:sdtPr>
-                              <w:sdtEndPr/>
                               <w:sdtContent>
                                 <w:r>
                                   <w:rPr>
@@ -549,7 +519,6 @@
                               <w:dataBinding w:prefixMappings="xmlns:ns0='http://purl.org/dc/elements/1.1/' xmlns:ns1='http://schemas.openxmlformats.org/package/2006/metadata/core-properties' " w:xpath="/ns1:coreProperties[1]/ns0:title[1]" w:storeItemID="{6C3C8BC8-F283-45AE-878A-BAB7291924A1}"/>
                               <w:text/>
                             </w:sdtPr>
-                            <w:sdtEndPr/>
                             <w:sdtContent>
                               <w:p>
                                 <w:pPr>
@@ -571,17 +540,7 @@
                                     <w:sz w:val="72"/>
                                     <w:szCs w:val="72"/>
                                   </w:rPr>
-                                  <w:t xml:space="preserve">Projet tuteuré </w:t>
-                                </w:r>
-                                <w:r>
-                                  <w:rPr>
-                                    <w:rFonts w:asciiTheme="majorHAnsi" w:eastAsiaTheme="majorEastAsia" w:hAnsiTheme="majorHAnsi" w:cstheme="majorBidi"/>
-                                    <w:caps/>
-                                    <w:color w:val="FFCA08" w:themeColor="accent1"/>
-                                    <w:sz w:val="72"/>
-                                    <w:szCs w:val="72"/>
-                                  </w:rPr>
-                                  <w:t>S2 : pRODUCTIv’me</w:t>
+                                  <w:t>Projet tuteuré S2 : pRODUCTIv’me</w:t>
                                 </w:r>
                               </w:p>
                             </w:sdtContent>
@@ -649,7 +608,6 @@
             <w:rPr>
               <w:rFonts w:cstheme="minorBidi"/>
               <w:noProof/>
-              <w:sz w:val="24"/>
             </w:rPr>
           </w:pPr>
           <w:r>
@@ -670,12 +628,11 @@
             </w:rPr>
             <w:fldChar w:fldCharType="separate"/>
           </w:r>
-          <w:hyperlink w:anchor="_Toc9198610" w:history="1">
+          <w:hyperlink w:anchor="_Toc10064108" w:history="1">
             <w:r>
               <w:rPr>
                 <w:rStyle w:val="Lienhypertexte"/>
                 <w:noProof/>
-                <w:sz w:val="24"/>
               </w:rPr>
               <w:t>I.</w:t>
             </w:r>
@@ -683,7 +640,6 @@
               <w:rPr>
                 <w:rFonts w:cstheme="minorBidi"/>
                 <w:noProof/>
-                <w:sz w:val="24"/>
               </w:rPr>
               <w:tab/>
             </w:r>
@@ -691,7 +647,6 @@
               <w:rPr>
                 <w:rStyle w:val="Lienhypertexte"/>
                 <w:noProof/>
-                <w:sz w:val="24"/>
               </w:rPr>
               <w:t xml:space="preserve">Le projet </w:t>
             </w:r>
@@ -700,7 +655,6 @@
                 <w:rStyle w:val="Lienhypertexte"/>
                 <w:i/>
                 <w:noProof/>
-                <w:sz w:val="24"/>
               </w:rPr>
               <w:t>Productiv’head </w:t>
             </w:r>
@@ -708,7 +662,6 @@
               <w:rPr>
                 <w:rStyle w:val="Lienhypertexte"/>
                 <w:noProof/>
-                <w:sz w:val="24"/>
               </w:rPr>
               <w:t>: Une application Android pour optimiser votre productivité</w:t>
             </w:r>
@@ -716,7 +669,6 @@
               <w:rPr>
                 <w:noProof/>
                 <w:webHidden/>
-                <w:sz w:val="24"/>
               </w:rPr>
               <w:tab/>
             </w:r>
@@ -724,7 +676,6 @@
               <w:rPr>
                 <w:noProof/>
                 <w:webHidden/>
-                <w:sz w:val="24"/>
               </w:rPr>
               <w:fldChar w:fldCharType="begin"/>
             </w:r>
@@ -732,22 +683,19 @@
               <w:rPr>
                 <w:noProof/>
                 <w:webHidden/>
-                <w:sz w:val="24"/>
-              </w:rPr>
-              <w:instrText xml:space="preserve"> PAGEREF _Toc9198610 \h </w:instrText>
-            </w:r>
-            <w:r>
-              <w:rPr>
-                <w:noProof/>
-                <w:webHidden/>
-                <w:sz w:val="24"/>
-              </w:rPr>
-            </w:r>
-            <w:r>
-              <w:rPr>
-                <w:noProof/>
-                <w:webHidden/>
-                <w:sz w:val="24"/>
+              </w:rPr>
+              <w:instrText xml:space="preserve"> PAGEREF _Toc10064108 \h </w:instrText>
+            </w:r>
+            <w:r>
+              <w:rPr>
+                <w:noProof/>
+                <w:webHidden/>
+              </w:rPr>
+            </w:r>
+            <w:r>
+              <w:rPr>
+                <w:noProof/>
+                <w:webHidden/>
               </w:rPr>
               <w:fldChar w:fldCharType="separate"/>
             </w:r>
@@ -755,7 +703,6 @@
               <w:rPr>
                 <w:noProof/>
                 <w:webHidden/>
-                <w:sz w:val="24"/>
               </w:rPr>
               <w:t>2</w:t>
             </w:r>
@@ -763,7 +710,6 @@
               <w:rPr>
                 <w:noProof/>
                 <w:webHidden/>
-                <w:sz w:val="24"/>
               </w:rPr>
               <w:fldChar w:fldCharType="end"/>
             </w:r>
@@ -779,15 +725,13 @@
             <w:rPr>
               <w:rFonts w:cstheme="minorBidi"/>
               <w:noProof/>
-              <w:sz w:val="24"/>
             </w:rPr>
           </w:pPr>
-          <w:hyperlink w:anchor="_Toc9198611" w:history="1">
+          <w:hyperlink w:anchor="_Toc10064109" w:history="1">
             <w:r>
               <w:rPr>
                 <w:rStyle w:val="Lienhypertexte"/>
                 <w:noProof/>
-                <w:sz w:val="24"/>
               </w:rPr>
               <w:t>1.</w:t>
             </w:r>
@@ -795,7 +739,6 @@
               <w:rPr>
                 <w:rFonts w:cstheme="minorBidi"/>
                 <w:noProof/>
-                <w:sz w:val="24"/>
               </w:rPr>
               <w:tab/>
             </w:r>
@@ -803,7 +746,6 @@
               <w:rPr>
                 <w:rStyle w:val="Lienhypertexte"/>
                 <w:noProof/>
-                <w:sz w:val="24"/>
               </w:rPr>
               <w:t>Présentation du projet</w:t>
             </w:r>
@@ -811,7 +753,6 @@
               <w:rPr>
                 <w:noProof/>
                 <w:webHidden/>
-                <w:sz w:val="24"/>
               </w:rPr>
               <w:tab/>
             </w:r>
@@ -819,7 +760,6 @@
               <w:rPr>
                 <w:noProof/>
                 <w:webHidden/>
-                <w:sz w:val="24"/>
               </w:rPr>
               <w:fldChar w:fldCharType="begin"/>
             </w:r>
@@ -827,22 +767,19 @@
               <w:rPr>
                 <w:noProof/>
                 <w:webHidden/>
-                <w:sz w:val="24"/>
-              </w:rPr>
-              <w:instrText xml:space="preserve"> PAGEREF _Toc9198611 \h </w:instrText>
-            </w:r>
-            <w:r>
-              <w:rPr>
-                <w:noProof/>
-                <w:webHidden/>
-                <w:sz w:val="24"/>
-              </w:rPr>
-            </w:r>
-            <w:r>
-              <w:rPr>
-                <w:noProof/>
-                <w:webHidden/>
-                <w:sz w:val="24"/>
+              </w:rPr>
+              <w:instrText xml:space="preserve"> PAGEREF _Toc10064109 \h </w:instrText>
+            </w:r>
+            <w:r>
+              <w:rPr>
+                <w:noProof/>
+                <w:webHidden/>
+              </w:rPr>
+            </w:r>
+            <w:r>
+              <w:rPr>
+                <w:noProof/>
+                <w:webHidden/>
               </w:rPr>
               <w:fldChar w:fldCharType="separate"/>
             </w:r>
@@ -850,7 +787,6 @@
               <w:rPr>
                 <w:noProof/>
                 <w:webHidden/>
-                <w:sz w:val="24"/>
               </w:rPr>
               <w:t>2</w:t>
             </w:r>
@@ -858,7 +794,6 @@
               <w:rPr>
                 <w:noProof/>
                 <w:webHidden/>
-                <w:sz w:val="24"/>
               </w:rPr>
               <w:fldChar w:fldCharType="end"/>
             </w:r>
@@ -874,15 +809,13 @@
             <w:rPr>
               <w:rFonts w:cstheme="minorBidi"/>
               <w:noProof/>
-              <w:sz w:val="24"/>
             </w:rPr>
           </w:pPr>
-          <w:hyperlink w:anchor="_Toc9198612" w:history="1">
+          <w:hyperlink w:anchor="_Toc10064110" w:history="1">
             <w:r>
               <w:rPr>
                 <w:rStyle w:val="Lienhypertexte"/>
                 <w:noProof/>
-                <w:sz w:val="24"/>
               </w:rPr>
               <w:t>2.</w:t>
             </w:r>
@@ -890,7 +823,6 @@
               <w:rPr>
                 <w:rFonts w:cstheme="minorBidi"/>
                 <w:noProof/>
-                <w:sz w:val="24"/>
               </w:rPr>
               <w:tab/>
             </w:r>
@@ -898,7 +830,6 @@
               <w:rPr>
                 <w:rStyle w:val="Lienhypertexte"/>
                 <w:noProof/>
-                <w:sz w:val="24"/>
               </w:rPr>
               <w:t>Motivations &amp; objectifs</w:t>
             </w:r>
@@ -906,7 +837,6 @@
               <w:rPr>
                 <w:noProof/>
                 <w:webHidden/>
-                <w:sz w:val="24"/>
               </w:rPr>
               <w:tab/>
             </w:r>
@@ -914,7 +844,6 @@
               <w:rPr>
                 <w:noProof/>
                 <w:webHidden/>
-                <w:sz w:val="24"/>
               </w:rPr>
               <w:fldChar w:fldCharType="begin"/>
             </w:r>
@@ -922,22 +851,19 @@
               <w:rPr>
                 <w:noProof/>
                 <w:webHidden/>
-                <w:sz w:val="24"/>
-              </w:rPr>
-              <w:instrText xml:space="preserve"> PAGEREF _Toc9198612 \h </w:instrText>
-            </w:r>
-            <w:r>
-              <w:rPr>
-                <w:noProof/>
-                <w:webHidden/>
-                <w:sz w:val="24"/>
-              </w:rPr>
-            </w:r>
-            <w:r>
-              <w:rPr>
-                <w:noProof/>
-                <w:webHidden/>
-                <w:sz w:val="24"/>
+              </w:rPr>
+              <w:instrText xml:space="preserve"> PAGEREF _Toc10064110 \h </w:instrText>
+            </w:r>
+            <w:r>
+              <w:rPr>
+                <w:noProof/>
+                <w:webHidden/>
+              </w:rPr>
+            </w:r>
+            <w:r>
+              <w:rPr>
+                <w:noProof/>
+                <w:webHidden/>
               </w:rPr>
               <w:fldChar w:fldCharType="separate"/>
             </w:r>
@@ -945,7 +871,6 @@
               <w:rPr>
                 <w:noProof/>
                 <w:webHidden/>
-                <w:sz w:val="24"/>
               </w:rPr>
               <w:t>2</w:t>
             </w:r>
@@ -953,7 +878,6 @@
               <w:rPr>
                 <w:noProof/>
                 <w:webHidden/>
-                <w:sz w:val="24"/>
               </w:rPr>
               <w:fldChar w:fldCharType="end"/>
             </w:r>
@@ -969,15 +893,13 @@
             <w:rPr>
               <w:rFonts w:cstheme="minorBidi"/>
               <w:noProof/>
-              <w:sz w:val="24"/>
             </w:rPr>
           </w:pPr>
-          <w:hyperlink w:anchor="_Toc9198613" w:history="1">
+          <w:hyperlink w:anchor="_Toc10064111" w:history="1">
             <w:r>
               <w:rPr>
                 <w:rStyle w:val="Lienhypertexte"/>
                 <w:noProof/>
-                <w:sz w:val="24"/>
               </w:rPr>
               <w:t>3.</w:t>
             </w:r>
@@ -985,7 +907,6 @@
               <w:rPr>
                 <w:rFonts w:cstheme="minorBidi"/>
                 <w:noProof/>
-                <w:sz w:val="24"/>
               </w:rPr>
               <w:tab/>
             </w:r>
@@ -993,7 +914,6 @@
               <w:rPr>
                 <w:rStyle w:val="Lienhypertexte"/>
                 <w:noProof/>
-                <w:sz w:val="24"/>
               </w:rPr>
               <w:t>Demande, public cible et contexte</w:t>
             </w:r>
@@ -1001,7 +921,6 @@
               <w:rPr>
                 <w:noProof/>
                 <w:webHidden/>
-                <w:sz w:val="24"/>
               </w:rPr>
               <w:tab/>
             </w:r>
@@ -1009,7 +928,6 @@
               <w:rPr>
                 <w:noProof/>
                 <w:webHidden/>
-                <w:sz w:val="24"/>
               </w:rPr>
               <w:fldChar w:fldCharType="begin"/>
             </w:r>
@@ -1017,22 +935,19 @@
               <w:rPr>
                 <w:noProof/>
                 <w:webHidden/>
-                <w:sz w:val="24"/>
-              </w:rPr>
-              <w:instrText xml:space="preserve"> PAGEREF _Toc9198613 \h </w:instrText>
-            </w:r>
-            <w:r>
-              <w:rPr>
-                <w:noProof/>
-                <w:webHidden/>
-                <w:sz w:val="24"/>
-              </w:rPr>
-            </w:r>
-            <w:r>
-              <w:rPr>
-                <w:noProof/>
-                <w:webHidden/>
-                <w:sz w:val="24"/>
+              </w:rPr>
+              <w:instrText xml:space="preserve"> PAGEREF _Toc10064111 \h </w:instrText>
+            </w:r>
+            <w:r>
+              <w:rPr>
+                <w:noProof/>
+                <w:webHidden/>
+              </w:rPr>
+            </w:r>
+            <w:r>
+              <w:rPr>
+                <w:noProof/>
+                <w:webHidden/>
               </w:rPr>
               <w:fldChar w:fldCharType="separate"/>
             </w:r>
@@ -1040,7 +955,6 @@
               <w:rPr>
                 <w:noProof/>
                 <w:webHidden/>
-                <w:sz w:val="24"/>
               </w:rPr>
               <w:t>3</w:t>
             </w:r>
@@ -1048,7 +962,6 @@
               <w:rPr>
                 <w:noProof/>
                 <w:webHidden/>
-                <w:sz w:val="24"/>
               </w:rPr>
               <w:fldChar w:fldCharType="end"/>
             </w:r>
@@ -1064,15 +977,13 @@
             <w:rPr>
               <w:rFonts w:cstheme="minorBidi"/>
               <w:noProof/>
-              <w:sz w:val="24"/>
             </w:rPr>
           </w:pPr>
-          <w:hyperlink w:anchor="_Toc9198614" w:history="1">
+          <w:hyperlink w:anchor="_Toc10064112" w:history="1">
             <w:r>
               <w:rPr>
                 <w:rStyle w:val="Lienhypertexte"/>
                 <w:noProof/>
-                <w:sz w:val="24"/>
               </w:rPr>
               <w:t>II.</w:t>
             </w:r>
@@ -1080,7 +991,6 @@
               <w:rPr>
                 <w:rFonts w:cstheme="minorBidi"/>
                 <w:noProof/>
-                <w:sz w:val="24"/>
               </w:rPr>
               <w:tab/>
             </w:r>
@@ -1088,7 +998,6 @@
               <w:rPr>
                 <w:rStyle w:val="Lienhypertexte"/>
                 <w:noProof/>
-                <w:sz w:val="24"/>
               </w:rPr>
               <w:t>L’application Android : ses fonctionnalités, son aspect et son implémentation</w:t>
             </w:r>
@@ -1096,7 +1005,6 @@
               <w:rPr>
                 <w:noProof/>
                 <w:webHidden/>
-                <w:sz w:val="24"/>
               </w:rPr>
               <w:tab/>
             </w:r>
@@ -1104,7 +1012,6 @@
               <w:rPr>
                 <w:noProof/>
                 <w:webHidden/>
-                <w:sz w:val="24"/>
               </w:rPr>
               <w:fldChar w:fldCharType="begin"/>
             </w:r>
@@ -1112,22 +1019,19 @@
               <w:rPr>
                 <w:noProof/>
                 <w:webHidden/>
-                <w:sz w:val="24"/>
-              </w:rPr>
-              <w:instrText xml:space="preserve"> PAGEREF _Toc9198614 \h </w:instrText>
-            </w:r>
-            <w:r>
-              <w:rPr>
-                <w:noProof/>
-                <w:webHidden/>
-                <w:sz w:val="24"/>
-              </w:rPr>
-            </w:r>
-            <w:r>
-              <w:rPr>
-                <w:noProof/>
-                <w:webHidden/>
-                <w:sz w:val="24"/>
+              </w:rPr>
+              <w:instrText xml:space="preserve"> PAGEREF _Toc10064112 \h </w:instrText>
+            </w:r>
+            <w:r>
+              <w:rPr>
+                <w:noProof/>
+                <w:webHidden/>
+              </w:rPr>
+            </w:r>
+            <w:r>
+              <w:rPr>
+                <w:noProof/>
+                <w:webHidden/>
               </w:rPr>
               <w:fldChar w:fldCharType="separate"/>
             </w:r>
@@ -1135,7 +1039,6 @@
               <w:rPr>
                 <w:noProof/>
                 <w:webHidden/>
-                <w:sz w:val="24"/>
               </w:rPr>
               <w:t>4</w:t>
             </w:r>
@@ -1143,7 +1046,6 @@
               <w:rPr>
                 <w:noProof/>
                 <w:webHidden/>
-                <w:sz w:val="24"/>
               </w:rPr>
               <w:fldChar w:fldCharType="end"/>
             </w:r>
@@ -1159,15 +1061,13 @@
             <w:rPr>
               <w:rFonts w:cstheme="minorBidi"/>
               <w:noProof/>
-              <w:sz w:val="24"/>
             </w:rPr>
           </w:pPr>
-          <w:hyperlink w:anchor="_Toc9198615" w:history="1">
+          <w:hyperlink w:anchor="_Toc10064113" w:history="1">
             <w:r>
               <w:rPr>
                 <w:rStyle w:val="Lienhypertexte"/>
                 <w:noProof/>
-                <w:sz w:val="24"/>
               </w:rPr>
               <w:t>1.</w:t>
             </w:r>
@@ -1175,7 +1075,6 @@
               <w:rPr>
                 <w:rFonts w:cstheme="minorBidi"/>
                 <w:noProof/>
-                <w:sz w:val="24"/>
               </w:rPr>
               <w:tab/>
             </w:r>
@@ -1183,7 +1082,6 @@
               <w:rPr>
                 <w:rStyle w:val="Lienhypertexte"/>
                 <w:noProof/>
-                <w:sz w:val="24"/>
               </w:rPr>
               <w:t>Fonctionnalités de l’application</w:t>
             </w:r>
@@ -1191,7 +1089,6 @@
               <w:rPr>
                 <w:noProof/>
                 <w:webHidden/>
-                <w:sz w:val="24"/>
               </w:rPr>
               <w:tab/>
             </w:r>
@@ -1199,7 +1096,6 @@
               <w:rPr>
                 <w:noProof/>
                 <w:webHidden/>
-                <w:sz w:val="24"/>
               </w:rPr>
               <w:fldChar w:fldCharType="begin"/>
             </w:r>
@@ -1207,22 +1103,19 @@
               <w:rPr>
                 <w:noProof/>
                 <w:webHidden/>
-                <w:sz w:val="24"/>
-              </w:rPr>
-              <w:instrText xml:space="preserve"> PAGEREF _Toc9198615 \h </w:instrText>
-            </w:r>
-            <w:r>
-              <w:rPr>
-                <w:noProof/>
-                <w:webHidden/>
-                <w:sz w:val="24"/>
-              </w:rPr>
-            </w:r>
-            <w:r>
-              <w:rPr>
-                <w:noProof/>
-                <w:webHidden/>
-                <w:sz w:val="24"/>
+              </w:rPr>
+              <w:instrText xml:space="preserve"> PAGEREF _Toc10064113 \h </w:instrText>
+            </w:r>
+            <w:r>
+              <w:rPr>
+                <w:noProof/>
+                <w:webHidden/>
+              </w:rPr>
+            </w:r>
+            <w:r>
+              <w:rPr>
+                <w:noProof/>
+                <w:webHidden/>
               </w:rPr>
               <w:fldChar w:fldCharType="separate"/>
             </w:r>
@@ -1230,7 +1123,6 @@
               <w:rPr>
                 <w:noProof/>
                 <w:webHidden/>
-                <w:sz w:val="24"/>
               </w:rPr>
               <w:t>4</w:t>
             </w:r>
@@ -1238,7 +1130,6 @@
               <w:rPr>
                 <w:noProof/>
                 <w:webHidden/>
-                <w:sz w:val="24"/>
               </w:rPr>
               <w:fldChar w:fldCharType="end"/>
             </w:r>
@@ -1254,15 +1145,13 @@
             <w:rPr>
               <w:rFonts w:cstheme="minorBidi"/>
               <w:noProof/>
-              <w:sz w:val="24"/>
             </w:rPr>
           </w:pPr>
-          <w:hyperlink w:anchor="_Toc9198616" w:history="1">
+          <w:hyperlink w:anchor="_Toc10064114" w:history="1">
             <w:r>
               <w:rPr>
                 <w:rStyle w:val="Lienhypertexte"/>
                 <w:noProof/>
-                <w:sz w:val="24"/>
               </w:rPr>
               <w:t>2.</w:t>
             </w:r>
@@ -1270,7 +1159,6 @@
               <w:rPr>
                 <w:rFonts w:cstheme="minorBidi"/>
                 <w:noProof/>
-                <w:sz w:val="24"/>
               </w:rPr>
               <w:tab/>
             </w:r>
@@ -1278,7 +1166,6 @@
               <w:rPr>
                 <w:rStyle w:val="Lienhypertexte"/>
                 <w:noProof/>
-                <w:sz w:val="24"/>
               </w:rPr>
               <w:t>Charte graphique</w:t>
             </w:r>
@@ -1286,7 +1173,6 @@
               <w:rPr>
                 <w:noProof/>
                 <w:webHidden/>
-                <w:sz w:val="24"/>
               </w:rPr>
               <w:tab/>
             </w:r>
@@ -1294,7 +1180,6 @@
               <w:rPr>
                 <w:noProof/>
                 <w:webHidden/>
-                <w:sz w:val="24"/>
               </w:rPr>
               <w:fldChar w:fldCharType="begin"/>
             </w:r>
@@ -1302,22 +1187,19 @@
               <w:rPr>
                 <w:noProof/>
                 <w:webHidden/>
-                <w:sz w:val="24"/>
-              </w:rPr>
-              <w:instrText xml:space="preserve"> PAGEREF _Toc9198616 \h </w:instrText>
-            </w:r>
-            <w:r>
-              <w:rPr>
-                <w:noProof/>
-                <w:webHidden/>
-                <w:sz w:val="24"/>
-              </w:rPr>
-            </w:r>
-            <w:r>
-              <w:rPr>
-                <w:noProof/>
-                <w:webHidden/>
-                <w:sz w:val="24"/>
+              </w:rPr>
+              <w:instrText xml:space="preserve"> PAGEREF _Toc10064114 \h </w:instrText>
+            </w:r>
+            <w:r>
+              <w:rPr>
+                <w:noProof/>
+                <w:webHidden/>
+              </w:rPr>
+            </w:r>
+            <w:r>
+              <w:rPr>
+                <w:noProof/>
+                <w:webHidden/>
               </w:rPr>
               <w:fldChar w:fldCharType="separate"/>
             </w:r>
@@ -1325,7 +1207,6 @@
               <w:rPr>
                 <w:noProof/>
                 <w:webHidden/>
-                <w:sz w:val="24"/>
               </w:rPr>
               <w:t>6</w:t>
             </w:r>
@@ -1333,7 +1214,6 @@
               <w:rPr>
                 <w:noProof/>
                 <w:webHidden/>
-                <w:sz w:val="24"/>
               </w:rPr>
               <w:fldChar w:fldCharType="end"/>
             </w:r>
@@ -1349,15 +1229,13 @@
             <w:rPr>
               <w:rFonts w:cstheme="minorBidi"/>
               <w:noProof/>
-              <w:sz w:val="24"/>
             </w:rPr>
           </w:pPr>
-          <w:hyperlink w:anchor="_Toc9198617" w:history="1">
+          <w:hyperlink w:anchor="_Toc10064115" w:history="1">
             <w:r>
               <w:rPr>
                 <w:rStyle w:val="Lienhypertexte"/>
                 <w:noProof/>
-                <w:sz w:val="24"/>
               </w:rPr>
               <w:t>3.</w:t>
             </w:r>
@@ -1365,7 +1243,6 @@
               <w:rPr>
                 <w:rFonts w:cstheme="minorBidi"/>
                 <w:noProof/>
-                <w:sz w:val="24"/>
               </w:rPr>
               <w:tab/>
             </w:r>
@@ -1373,7 +1250,6 @@
               <w:rPr>
                 <w:rStyle w:val="Lienhypertexte"/>
                 <w:noProof/>
-                <w:sz w:val="24"/>
               </w:rPr>
               <w:t>Implémentation : architecture, diagrammes et maquette</w:t>
             </w:r>
@@ -1381,7 +1257,6 @@
               <w:rPr>
                 <w:noProof/>
                 <w:webHidden/>
-                <w:sz w:val="24"/>
               </w:rPr>
               <w:tab/>
             </w:r>
@@ -1389,7 +1264,6 @@
               <w:rPr>
                 <w:noProof/>
                 <w:webHidden/>
-                <w:sz w:val="24"/>
               </w:rPr>
               <w:fldChar w:fldCharType="begin"/>
             </w:r>
@@ -1397,22 +1271,19 @@
               <w:rPr>
                 <w:noProof/>
                 <w:webHidden/>
-                <w:sz w:val="24"/>
-              </w:rPr>
-              <w:instrText xml:space="preserve"> PAGEREF _Toc9198617 \h </w:instrText>
-            </w:r>
-            <w:r>
-              <w:rPr>
-                <w:noProof/>
-                <w:webHidden/>
-                <w:sz w:val="24"/>
-              </w:rPr>
-            </w:r>
-            <w:r>
-              <w:rPr>
-                <w:noProof/>
-                <w:webHidden/>
-                <w:sz w:val="24"/>
+              </w:rPr>
+              <w:instrText xml:space="preserve"> PAGEREF _Toc10064115 \h </w:instrText>
+            </w:r>
+            <w:r>
+              <w:rPr>
+                <w:noProof/>
+                <w:webHidden/>
+              </w:rPr>
+            </w:r>
+            <w:r>
+              <w:rPr>
+                <w:noProof/>
+                <w:webHidden/>
               </w:rPr>
               <w:fldChar w:fldCharType="separate"/>
             </w:r>
@@ -1420,7 +1291,6 @@
               <w:rPr>
                 <w:noProof/>
                 <w:webHidden/>
-                <w:sz w:val="24"/>
               </w:rPr>
               <w:t>7</w:t>
             </w:r>
@@ -1428,7 +1298,6 @@
               <w:rPr>
                 <w:noProof/>
                 <w:webHidden/>
-                <w:sz w:val="24"/>
               </w:rPr>
               <w:fldChar w:fldCharType="end"/>
             </w:r>
@@ -1444,15 +1313,13 @@
             <w:rPr>
               <w:rFonts w:cstheme="minorBidi"/>
               <w:noProof/>
-              <w:sz w:val="24"/>
             </w:rPr>
           </w:pPr>
-          <w:hyperlink w:anchor="_Toc9198618" w:history="1">
+          <w:hyperlink w:anchor="_Toc10064116" w:history="1">
             <w:r>
               <w:rPr>
                 <w:rStyle w:val="Lienhypertexte"/>
                 <w:noProof/>
-                <w:sz w:val="24"/>
               </w:rPr>
               <w:t>a)</w:t>
             </w:r>
@@ -1460,7 +1327,6 @@
               <w:rPr>
                 <w:rFonts w:cstheme="minorBidi"/>
                 <w:noProof/>
-                <w:sz w:val="24"/>
               </w:rPr>
               <w:tab/>
             </w:r>
@@ -1468,7 +1334,6 @@
               <w:rPr>
                 <w:rStyle w:val="Lienhypertexte"/>
                 <w:noProof/>
-                <w:sz w:val="24"/>
               </w:rPr>
               <w:t>Architecture</w:t>
             </w:r>
@@ -1476,7 +1341,6 @@
               <w:rPr>
                 <w:noProof/>
                 <w:webHidden/>
-                <w:sz w:val="24"/>
               </w:rPr>
               <w:tab/>
             </w:r>
@@ -1484,7 +1348,6 @@
               <w:rPr>
                 <w:noProof/>
                 <w:webHidden/>
-                <w:sz w:val="24"/>
               </w:rPr>
               <w:fldChar w:fldCharType="begin"/>
             </w:r>
@@ -1492,22 +1355,19 @@
               <w:rPr>
                 <w:noProof/>
                 <w:webHidden/>
-                <w:sz w:val="24"/>
-              </w:rPr>
-              <w:instrText xml:space="preserve"> PAGEREF _Toc9198618 \h </w:instrText>
-            </w:r>
-            <w:r>
-              <w:rPr>
-                <w:noProof/>
-                <w:webHidden/>
-                <w:sz w:val="24"/>
-              </w:rPr>
-            </w:r>
-            <w:r>
-              <w:rPr>
-                <w:noProof/>
-                <w:webHidden/>
-                <w:sz w:val="24"/>
+              </w:rPr>
+              <w:instrText xml:space="preserve"> PAGEREF _Toc10064116 \h </w:instrText>
+            </w:r>
+            <w:r>
+              <w:rPr>
+                <w:noProof/>
+                <w:webHidden/>
+              </w:rPr>
+            </w:r>
+            <w:r>
+              <w:rPr>
+                <w:noProof/>
+                <w:webHidden/>
               </w:rPr>
               <w:fldChar w:fldCharType="separate"/>
             </w:r>
@@ -1515,7 +1375,6 @@
               <w:rPr>
                 <w:noProof/>
                 <w:webHidden/>
-                <w:sz w:val="24"/>
               </w:rPr>
               <w:t>7</w:t>
             </w:r>
@@ -1523,7 +1382,6 @@
               <w:rPr>
                 <w:noProof/>
                 <w:webHidden/>
-                <w:sz w:val="24"/>
               </w:rPr>
               <w:fldChar w:fldCharType="end"/>
             </w:r>
@@ -1539,15 +1397,13 @@
             <w:rPr>
               <w:rFonts w:cstheme="minorBidi"/>
               <w:noProof/>
-              <w:sz w:val="24"/>
             </w:rPr>
           </w:pPr>
-          <w:hyperlink w:anchor="_Toc9198619" w:history="1">
+          <w:hyperlink w:anchor="_Toc10064117" w:history="1">
             <w:r>
               <w:rPr>
                 <w:rStyle w:val="Lienhypertexte"/>
                 <w:noProof/>
-                <w:sz w:val="24"/>
               </w:rPr>
               <w:t>b)</w:t>
             </w:r>
@@ -1555,7 +1411,6 @@
               <w:rPr>
                 <w:rFonts w:cstheme="minorBidi"/>
                 <w:noProof/>
-                <w:sz w:val="24"/>
               </w:rPr>
               <w:tab/>
             </w:r>
@@ -1563,7 +1418,6 @@
               <w:rPr>
                 <w:rStyle w:val="Lienhypertexte"/>
                 <w:noProof/>
-                <w:sz w:val="24"/>
               </w:rPr>
               <w:t>Diagrammes</w:t>
             </w:r>
@@ -1571,7 +1425,6 @@
               <w:rPr>
                 <w:noProof/>
                 <w:webHidden/>
-                <w:sz w:val="24"/>
               </w:rPr>
               <w:tab/>
             </w:r>
@@ -1579,7 +1432,6 @@
               <w:rPr>
                 <w:noProof/>
                 <w:webHidden/>
-                <w:sz w:val="24"/>
               </w:rPr>
               <w:fldChar w:fldCharType="begin"/>
             </w:r>
@@ -1587,22 +1439,19 @@
               <w:rPr>
                 <w:noProof/>
                 <w:webHidden/>
-                <w:sz w:val="24"/>
-              </w:rPr>
-              <w:instrText xml:space="preserve"> PAGEREF _Toc9198619 \h </w:instrText>
-            </w:r>
-            <w:r>
-              <w:rPr>
-                <w:noProof/>
-                <w:webHidden/>
-                <w:sz w:val="24"/>
-              </w:rPr>
-            </w:r>
-            <w:r>
-              <w:rPr>
-                <w:noProof/>
-                <w:webHidden/>
-                <w:sz w:val="24"/>
+              </w:rPr>
+              <w:instrText xml:space="preserve"> PAGEREF _Toc10064117 \h </w:instrText>
+            </w:r>
+            <w:r>
+              <w:rPr>
+                <w:noProof/>
+                <w:webHidden/>
+              </w:rPr>
+            </w:r>
+            <w:r>
+              <w:rPr>
+                <w:noProof/>
+                <w:webHidden/>
               </w:rPr>
               <w:fldChar w:fldCharType="separate"/>
             </w:r>
@@ -1610,7 +1459,6 @@
               <w:rPr>
                 <w:noProof/>
                 <w:webHidden/>
-                <w:sz w:val="24"/>
               </w:rPr>
               <w:t>7</w:t>
             </w:r>
@@ -1618,7 +1466,6 @@
               <w:rPr>
                 <w:noProof/>
                 <w:webHidden/>
-                <w:sz w:val="24"/>
               </w:rPr>
               <w:fldChar w:fldCharType="end"/>
             </w:r>
@@ -1634,15 +1481,13 @@
             <w:rPr>
               <w:rFonts w:cstheme="minorBidi"/>
               <w:noProof/>
-              <w:sz w:val="24"/>
             </w:rPr>
           </w:pPr>
-          <w:hyperlink w:anchor="_Toc9198620" w:history="1">
+          <w:hyperlink w:anchor="_Toc10064118" w:history="1">
             <w:r>
               <w:rPr>
                 <w:rStyle w:val="Lienhypertexte"/>
                 <w:noProof/>
-                <w:sz w:val="24"/>
               </w:rPr>
               <w:t>c)</w:t>
             </w:r>
@@ -1650,7 +1495,6 @@
               <w:rPr>
                 <w:rFonts w:cstheme="minorBidi"/>
                 <w:noProof/>
-                <w:sz w:val="24"/>
               </w:rPr>
               <w:tab/>
             </w:r>
@@ -1658,7 +1502,6 @@
               <w:rPr>
                 <w:rStyle w:val="Lienhypertexte"/>
                 <w:noProof/>
-                <w:sz w:val="24"/>
               </w:rPr>
               <w:t>Maquette</w:t>
             </w:r>
@@ -1666,7 +1509,6 @@
               <w:rPr>
                 <w:noProof/>
                 <w:webHidden/>
-                <w:sz w:val="24"/>
               </w:rPr>
               <w:tab/>
             </w:r>
@@ -1674,7 +1516,6 @@
               <w:rPr>
                 <w:noProof/>
                 <w:webHidden/>
-                <w:sz w:val="24"/>
               </w:rPr>
               <w:fldChar w:fldCharType="begin"/>
             </w:r>
@@ -1682,22 +1523,19 @@
               <w:rPr>
                 <w:noProof/>
                 <w:webHidden/>
-                <w:sz w:val="24"/>
-              </w:rPr>
-              <w:instrText xml:space="preserve"> PAGEREF _Toc9198620 \h </w:instrText>
-            </w:r>
-            <w:r>
-              <w:rPr>
-                <w:noProof/>
-                <w:webHidden/>
-                <w:sz w:val="24"/>
-              </w:rPr>
-            </w:r>
-            <w:r>
-              <w:rPr>
-                <w:noProof/>
-                <w:webHidden/>
-                <w:sz w:val="24"/>
+              </w:rPr>
+              <w:instrText xml:space="preserve"> PAGEREF _Toc10064118 \h </w:instrText>
+            </w:r>
+            <w:r>
+              <w:rPr>
+                <w:noProof/>
+                <w:webHidden/>
+              </w:rPr>
+            </w:r>
+            <w:r>
+              <w:rPr>
+                <w:noProof/>
+                <w:webHidden/>
               </w:rPr>
               <w:fldChar w:fldCharType="separate"/>
             </w:r>
@@ -1705,7 +1543,6 @@
               <w:rPr>
                 <w:noProof/>
                 <w:webHidden/>
-                <w:sz w:val="24"/>
               </w:rPr>
               <w:t>9</w:t>
             </w:r>
@@ -1713,7 +1550,6 @@
               <w:rPr>
                 <w:noProof/>
                 <w:webHidden/>
-                <w:sz w:val="24"/>
               </w:rPr>
               <w:fldChar w:fldCharType="end"/>
             </w:r>
@@ -1729,15 +1565,13 @@
             <w:rPr>
               <w:rFonts w:cstheme="minorBidi"/>
               <w:noProof/>
-              <w:sz w:val="24"/>
             </w:rPr>
           </w:pPr>
-          <w:hyperlink w:anchor="_Toc9198621" w:history="1">
+          <w:hyperlink w:anchor="_Toc10064119" w:history="1">
             <w:r>
               <w:rPr>
                 <w:rStyle w:val="Lienhypertexte"/>
                 <w:noProof/>
-                <w:sz w:val="24"/>
               </w:rPr>
               <w:t>III.</w:t>
             </w:r>
@@ -1745,7 +1579,6 @@
               <w:rPr>
                 <w:rFonts w:cstheme="minorBidi"/>
                 <w:noProof/>
-                <w:sz w:val="24"/>
               </w:rPr>
               <w:tab/>
             </w:r>
@@ -1753,7 +1586,6 @@
               <w:rPr>
                 <w:rStyle w:val="Lienhypertexte"/>
                 <w:noProof/>
-                <w:sz w:val="24"/>
               </w:rPr>
               <w:t>Le développement de l’application</w:t>
             </w:r>
@@ -1761,7 +1593,6 @@
               <w:rPr>
                 <w:noProof/>
                 <w:webHidden/>
-                <w:sz w:val="24"/>
               </w:rPr>
               <w:tab/>
             </w:r>
@@ -1769,7 +1600,6 @@
               <w:rPr>
                 <w:noProof/>
                 <w:webHidden/>
-                <w:sz w:val="24"/>
               </w:rPr>
               <w:fldChar w:fldCharType="begin"/>
             </w:r>
@@ -1777,22 +1607,19 @@
               <w:rPr>
                 <w:noProof/>
                 <w:webHidden/>
-                <w:sz w:val="24"/>
-              </w:rPr>
-              <w:instrText xml:space="preserve"> PAGEREF _Toc9198621 \h </w:instrText>
-            </w:r>
-            <w:r>
-              <w:rPr>
-                <w:noProof/>
-                <w:webHidden/>
-                <w:sz w:val="24"/>
-              </w:rPr>
-            </w:r>
-            <w:r>
-              <w:rPr>
-                <w:noProof/>
-                <w:webHidden/>
-                <w:sz w:val="24"/>
+              </w:rPr>
+              <w:instrText xml:space="preserve"> PAGEREF _Toc10064119 \h </w:instrText>
+            </w:r>
+            <w:r>
+              <w:rPr>
+                <w:noProof/>
+                <w:webHidden/>
+              </w:rPr>
+            </w:r>
+            <w:r>
+              <w:rPr>
+                <w:noProof/>
+                <w:webHidden/>
               </w:rPr>
               <w:fldChar w:fldCharType="separate"/>
             </w:r>
@@ -1800,7 +1627,6 @@
               <w:rPr>
                 <w:noProof/>
                 <w:webHidden/>
-                <w:sz w:val="24"/>
               </w:rPr>
               <w:t>9</w:t>
             </w:r>
@@ -1808,7 +1634,6 @@
               <w:rPr>
                 <w:noProof/>
                 <w:webHidden/>
-                <w:sz w:val="24"/>
               </w:rPr>
               <w:fldChar w:fldCharType="end"/>
             </w:r>
@@ -1824,15 +1649,13 @@
             <w:rPr>
               <w:rFonts w:cstheme="minorBidi"/>
               <w:noProof/>
-              <w:sz w:val="24"/>
             </w:rPr>
           </w:pPr>
-          <w:hyperlink w:anchor="_Toc9198622" w:history="1">
+          <w:hyperlink w:anchor="_Toc10064120" w:history="1">
             <w:r>
               <w:rPr>
                 <w:rStyle w:val="Lienhypertexte"/>
                 <w:noProof/>
-                <w:sz w:val="24"/>
               </w:rPr>
               <w:t>1.</w:t>
             </w:r>
@@ -1840,7 +1663,6 @@
               <w:rPr>
                 <w:rFonts w:cstheme="minorBidi"/>
                 <w:noProof/>
-                <w:sz w:val="24"/>
               </w:rPr>
               <w:tab/>
             </w:r>
@@ -1848,7 +1670,6 @@
               <w:rPr>
                 <w:rStyle w:val="Lienhypertexte"/>
                 <w:noProof/>
-                <w:sz w:val="24"/>
               </w:rPr>
               <w:t>Organisation et planning</w:t>
             </w:r>
@@ -1856,7 +1677,6 @@
               <w:rPr>
                 <w:noProof/>
                 <w:webHidden/>
-                <w:sz w:val="24"/>
               </w:rPr>
               <w:tab/>
             </w:r>
@@ -1864,7 +1684,6 @@
               <w:rPr>
                 <w:noProof/>
                 <w:webHidden/>
-                <w:sz w:val="24"/>
               </w:rPr>
               <w:fldChar w:fldCharType="begin"/>
             </w:r>
@@ -1872,22 +1691,19 @@
               <w:rPr>
                 <w:noProof/>
                 <w:webHidden/>
-                <w:sz w:val="24"/>
-              </w:rPr>
-              <w:instrText xml:space="preserve"> PAGEREF _Toc9198622 \h </w:instrText>
-            </w:r>
-            <w:r>
-              <w:rPr>
-                <w:noProof/>
-                <w:webHidden/>
-                <w:sz w:val="24"/>
-              </w:rPr>
-            </w:r>
-            <w:r>
-              <w:rPr>
-                <w:noProof/>
-                <w:webHidden/>
-                <w:sz w:val="24"/>
+              </w:rPr>
+              <w:instrText xml:space="preserve"> PAGEREF _Toc10064120 \h </w:instrText>
+            </w:r>
+            <w:r>
+              <w:rPr>
+                <w:noProof/>
+                <w:webHidden/>
+              </w:rPr>
+            </w:r>
+            <w:r>
+              <w:rPr>
+                <w:noProof/>
+                <w:webHidden/>
               </w:rPr>
               <w:fldChar w:fldCharType="separate"/>
             </w:r>
@@ -1895,7 +1711,6 @@
               <w:rPr>
                 <w:noProof/>
                 <w:webHidden/>
-                <w:sz w:val="24"/>
               </w:rPr>
               <w:t>9</w:t>
             </w:r>
@@ -1903,7 +1718,6 @@
               <w:rPr>
                 <w:noProof/>
                 <w:webHidden/>
-                <w:sz w:val="24"/>
               </w:rPr>
               <w:fldChar w:fldCharType="end"/>
             </w:r>
@@ -1919,15 +1733,13 @@
             <w:rPr>
               <w:rFonts w:cstheme="minorBidi"/>
               <w:noProof/>
-              <w:sz w:val="24"/>
             </w:rPr>
           </w:pPr>
-          <w:hyperlink w:anchor="_Toc9198623" w:history="1">
+          <w:hyperlink w:anchor="_Toc10064121" w:history="1">
             <w:r>
               <w:rPr>
                 <w:rStyle w:val="Lienhypertexte"/>
                 <w:noProof/>
-                <w:sz w:val="24"/>
               </w:rPr>
               <w:t>2.</w:t>
             </w:r>
@@ -1935,7 +1747,6 @@
               <w:rPr>
                 <w:rFonts w:cstheme="minorBidi"/>
                 <w:noProof/>
-                <w:sz w:val="24"/>
               </w:rPr>
               <w:tab/>
             </w:r>
@@ -1943,7 +1754,6 @@
               <w:rPr>
                 <w:rStyle w:val="Lienhypertexte"/>
                 <w:noProof/>
-                <w:sz w:val="24"/>
               </w:rPr>
               <w:t>Choix des outils utilisés</w:t>
             </w:r>
@@ -1951,7 +1761,6 @@
               <w:rPr>
                 <w:noProof/>
                 <w:webHidden/>
-                <w:sz w:val="24"/>
               </w:rPr>
               <w:tab/>
             </w:r>
@@ -1959,7 +1768,6 @@
               <w:rPr>
                 <w:noProof/>
                 <w:webHidden/>
-                <w:sz w:val="24"/>
               </w:rPr>
               <w:fldChar w:fldCharType="begin"/>
             </w:r>
@@ -1967,22 +1775,19 @@
               <w:rPr>
                 <w:noProof/>
                 <w:webHidden/>
-                <w:sz w:val="24"/>
-              </w:rPr>
-              <w:instrText xml:space="preserve"> PAGEREF _Toc9198623 \h </w:instrText>
-            </w:r>
-            <w:r>
-              <w:rPr>
-                <w:noProof/>
-                <w:webHidden/>
-                <w:sz w:val="24"/>
-              </w:rPr>
-            </w:r>
-            <w:r>
-              <w:rPr>
-                <w:noProof/>
-                <w:webHidden/>
-                <w:sz w:val="24"/>
+              </w:rPr>
+              <w:instrText xml:space="preserve"> PAGEREF _Toc10064121 \h </w:instrText>
+            </w:r>
+            <w:r>
+              <w:rPr>
+                <w:noProof/>
+                <w:webHidden/>
+              </w:rPr>
+            </w:r>
+            <w:r>
+              <w:rPr>
+                <w:noProof/>
+                <w:webHidden/>
               </w:rPr>
               <w:fldChar w:fldCharType="separate"/>
             </w:r>
@@ -1990,15 +1795,13 @@
               <w:rPr>
                 <w:noProof/>
                 <w:webHidden/>
-                <w:sz w:val="24"/>
-              </w:rPr>
-              <w:t>9</w:t>
-            </w:r>
-            <w:r>
-              <w:rPr>
-                <w:noProof/>
-                <w:webHidden/>
-                <w:sz w:val="24"/>
+              </w:rPr>
+              <w:t>10</w:t>
+            </w:r>
+            <w:r>
+              <w:rPr>
+                <w:noProof/>
+                <w:webHidden/>
               </w:rPr>
               <w:fldChar w:fldCharType="end"/>
             </w:r>
@@ -2014,15 +1817,265 @@
             <w:rPr>
               <w:rFonts w:cstheme="minorBidi"/>
               <w:noProof/>
-              <w:sz w:val="24"/>
             </w:rPr>
           </w:pPr>
-          <w:hyperlink w:anchor="_Toc9198624" w:history="1">
+          <w:hyperlink w:anchor="_Toc10064122" w:history="1">
             <w:r>
               <w:rPr>
                 <w:rStyle w:val="Lienhypertexte"/>
                 <w:noProof/>
-                <w:sz w:val="24"/>
+              </w:rPr>
+              <w:t>a)</w:t>
+            </w:r>
+            <w:r>
+              <w:rPr>
+                <w:rFonts w:cstheme="minorBidi"/>
+                <w:noProof/>
+              </w:rPr>
+              <w:tab/>
+            </w:r>
+            <w:r>
+              <w:rPr>
+                <w:rStyle w:val="Lienhypertexte"/>
+                <w:noProof/>
+              </w:rPr>
+              <w:t>Les outils de collaboration</w:t>
+            </w:r>
+            <w:r>
+              <w:rPr>
+                <w:noProof/>
+                <w:webHidden/>
+              </w:rPr>
+              <w:tab/>
+            </w:r>
+            <w:r>
+              <w:rPr>
+                <w:noProof/>
+                <w:webHidden/>
+              </w:rPr>
+              <w:fldChar w:fldCharType="begin"/>
+            </w:r>
+            <w:r>
+              <w:rPr>
+                <w:noProof/>
+                <w:webHidden/>
+              </w:rPr>
+              <w:instrText xml:space="preserve"> PAGEREF _Toc10064122 \h </w:instrText>
+            </w:r>
+            <w:r>
+              <w:rPr>
+                <w:noProof/>
+                <w:webHidden/>
+              </w:rPr>
+            </w:r>
+            <w:r>
+              <w:rPr>
+                <w:noProof/>
+                <w:webHidden/>
+              </w:rPr>
+              <w:fldChar w:fldCharType="separate"/>
+            </w:r>
+            <w:r>
+              <w:rPr>
+                <w:noProof/>
+                <w:webHidden/>
+              </w:rPr>
+              <w:t>10</w:t>
+            </w:r>
+            <w:r>
+              <w:rPr>
+                <w:noProof/>
+                <w:webHidden/>
+              </w:rPr>
+              <w:fldChar w:fldCharType="end"/>
+            </w:r>
+          </w:hyperlink>
+        </w:p>
+        <w:p>
+          <w:pPr>
+            <w:pStyle w:val="TM2"/>
+            <w:tabs>
+              <w:tab w:val="left" w:pos="660"/>
+              <w:tab w:val="right" w:leader="dot" w:pos="9062"/>
+            </w:tabs>
+            <w:rPr>
+              <w:rFonts w:cstheme="minorBidi"/>
+              <w:noProof/>
+            </w:rPr>
+          </w:pPr>
+          <w:hyperlink w:anchor="_Toc10064123" w:history="1">
+            <w:r>
+              <w:rPr>
+                <w:rStyle w:val="Lienhypertexte"/>
+                <w:noProof/>
+              </w:rPr>
+              <w:t>b)</w:t>
+            </w:r>
+            <w:r>
+              <w:rPr>
+                <w:rFonts w:cstheme="minorBidi"/>
+                <w:noProof/>
+              </w:rPr>
+              <w:tab/>
+            </w:r>
+            <w:r>
+              <w:rPr>
+                <w:rStyle w:val="Lienhypertexte"/>
+                <w:noProof/>
+              </w:rPr>
+              <w:t>Les outils de modélisation</w:t>
+            </w:r>
+            <w:r>
+              <w:rPr>
+                <w:noProof/>
+                <w:webHidden/>
+              </w:rPr>
+              <w:tab/>
+            </w:r>
+            <w:r>
+              <w:rPr>
+                <w:noProof/>
+                <w:webHidden/>
+              </w:rPr>
+              <w:fldChar w:fldCharType="begin"/>
+            </w:r>
+            <w:r>
+              <w:rPr>
+                <w:noProof/>
+                <w:webHidden/>
+              </w:rPr>
+              <w:instrText xml:space="preserve"> PAGEREF _Toc10064123 \h </w:instrText>
+            </w:r>
+            <w:r>
+              <w:rPr>
+                <w:noProof/>
+                <w:webHidden/>
+              </w:rPr>
+            </w:r>
+            <w:r>
+              <w:rPr>
+                <w:noProof/>
+                <w:webHidden/>
+              </w:rPr>
+              <w:fldChar w:fldCharType="separate"/>
+            </w:r>
+            <w:r>
+              <w:rPr>
+                <w:noProof/>
+                <w:webHidden/>
+              </w:rPr>
+              <w:t>10</w:t>
+            </w:r>
+            <w:r>
+              <w:rPr>
+                <w:noProof/>
+                <w:webHidden/>
+              </w:rPr>
+              <w:fldChar w:fldCharType="end"/>
+            </w:r>
+          </w:hyperlink>
+        </w:p>
+        <w:p>
+          <w:pPr>
+            <w:pStyle w:val="TM2"/>
+            <w:tabs>
+              <w:tab w:val="left" w:pos="660"/>
+              <w:tab w:val="right" w:leader="dot" w:pos="9062"/>
+            </w:tabs>
+            <w:rPr>
+              <w:rFonts w:cstheme="minorBidi"/>
+              <w:noProof/>
+            </w:rPr>
+          </w:pPr>
+          <w:hyperlink w:anchor="_Toc10064124" w:history="1">
+            <w:r>
+              <w:rPr>
+                <w:rStyle w:val="Lienhypertexte"/>
+                <w:noProof/>
+              </w:rPr>
+              <w:t>c)</w:t>
+            </w:r>
+            <w:r>
+              <w:rPr>
+                <w:rFonts w:cstheme="minorBidi"/>
+                <w:noProof/>
+              </w:rPr>
+              <w:tab/>
+            </w:r>
+            <w:r>
+              <w:rPr>
+                <w:rStyle w:val="Lienhypertexte"/>
+                <w:noProof/>
+              </w:rPr>
+              <w:t>Les outils de développement</w:t>
+            </w:r>
+            <w:r>
+              <w:rPr>
+                <w:noProof/>
+                <w:webHidden/>
+              </w:rPr>
+              <w:tab/>
+            </w:r>
+            <w:r>
+              <w:rPr>
+                <w:noProof/>
+                <w:webHidden/>
+              </w:rPr>
+              <w:fldChar w:fldCharType="begin"/>
+            </w:r>
+            <w:r>
+              <w:rPr>
+                <w:noProof/>
+                <w:webHidden/>
+              </w:rPr>
+              <w:instrText xml:space="preserve"> PAGEREF _Toc10064124 \h </w:instrText>
+            </w:r>
+            <w:r>
+              <w:rPr>
+                <w:noProof/>
+                <w:webHidden/>
+              </w:rPr>
+            </w:r>
+            <w:r>
+              <w:rPr>
+                <w:noProof/>
+                <w:webHidden/>
+              </w:rPr>
+              <w:fldChar w:fldCharType="separate"/>
+            </w:r>
+            <w:r>
+              <w:rPr>
+                <w:noProof/>
+                <w:webHidden/>
+              </w:rPr>
+              <w:t>11</w:t>
+            </w:r>
+            <w:r>
+              <w:rPr>
+                <w:noProof/>
+                <w:webHidden/>
+              </w:rPr>
+              <w:fldChar w:fldCharType="end"/>
+            </w:r>
+          </w:hyperlink>
+        </w:p>
+        <w:p>
+          <w:pPr>
+            <w:pStyle w:val="TM2"/>
+            <w:tabs>
+              <w:tab w:val="left" w:pos="660"/>
+              <w:tab w:val="right" w:leader="dot" w:pos="9062"/>
+            </w:tabs>
+            <w:rPr>
+              <w:rFonts w:cstheme="minorBidi"/>
+              <w:noProof/>
+            </w:rPr>
+          </w:pPr>
+          <w:hyperlink w:anchor="_Toc10064125" w:history="1">
+            <w:r>
+              <w:rPr>
+                <w:rStyle w:val="Lienhypertexte"/>
+                <w:noProof/>
               </w:rPr>
               <w:t>3.</w:t>
             </w:r>
@@ -2030,7 +2083,6 @@
               <w:rPr>
                 <w:rFonts w:cstheme="minorBidi"/>
                 <w:noProof/>
-                <w:sz w:val="24"/>
               </w:rPr>
               <w:tab/>
             </w:r>
@@ -2038,7 +2090,6 @@
               <w:rPr>
                 <w:rStyle w:val="Lienhypertexte"/>
                 <w:noProof/>
-                <w:sz w:val="24"/>
               </w:rPr>
               <w:t>Les contraintes rencontrées et à venir</w:t>
             </w:r>
@@ -2046,7 +2097,6 @@
               <w:rPr>
                 <w:noProof/>
                 <w:webHidden/>
-                <w:sz w:val="24"/>
               </w:rPr>
               <w:tab/>
             </w:r>
@@ -2054,7 +2104,6 @@
               <w:rPr>
                 <w:noProof/>
                 <w:webHidden/>
-                <w:sz w:val="24"/>
               </w:rPr>
               <w:fldChar w:fldCharType="begin"/>
             </w:r>
@@ -2062,22 +2111,19 @@
               <w:rPr>
                 <w:noProof/>
                 <w:webHidden/>
-                <w:sz w:val="24"/>
-              </w:rPr>
-              <w:instrText xml:space="preserve"> PAGEREF _Toc9198624 \h </w:instrText>
-            </w:r>
-            <w:r>
-              <w:rPr>
-                <w:noProof/>
-                <w:webHidden/>
-                <w:sz w:val="24"/>
-              </w:rPr>
-            </w:r>
-            <w:r>
-              <w:rPr>
-                <w:noProof/>
-                <w:webHidden/>
-                <w:sz w:val="24"/>
+              </w:rPr>
+              <w:instrText xml:space="preserve"> PAGEREF _Toc10064125 \h </w:instrText>
+            </w:r>
+            <w:r>
+              <w:rPr>
+                <w:noProof/>
+                <w:webHidden/>
+              </w:rPr>
+            </w:r>
+            <w:r>
+              <w:rPr>
+                <w:noProof/>
+                <w:webHidden/>
               </w:rPr>
               <w:fldChar w:fldCharType="separate"/>
             </w:r>
@@ -2085,15 +2131,13 @@
               <w:rPr>
                 <w:noProof/>
                 <w:webHidden/>
-                <w:sz w:val="24"/>
-              </w:rPr>
-              <w:t>9</w:t>
-            </w:r>
-            <w:r>
-              <w:rPr>
-                <w:noProof/>
-                <w:webHidden/>
-                <w:sz w:val="24"/>
+              </w:rPr>
+              <w:t>12</w:t>
+            </w:r>
+            <w:r>
+              <w:rPr>
+                <w:noProof/>
+                <w:webHidden/>
               </w:rPr>
               <w:fldChar w:fldCharType="end"/>
             </w:r>
@@ -2128,7 +2172,7 @@
         </w:numPr>
         <w:spacing w:line="276" w:lineRule="auto"/>
       </w:pPr>
-      <w:bookmarkStart w:id="0" w:name="_Toc9198610"/>
+      <w:bookmarkStart w:id="0" w:name="_Toc10064108"/>
       <w:r>
         <w:lastRenderedPageBreak/>
         <w:t xml:space="preserve">Le projet </w:t>
@@ -2153,7 +2197,7 @@
           <w:numId w:val="2"/>
         </w:numPr>
       </w:pPr>
-      <w:bookmarkStart w:id="1" w:name="_Toc9198611"/>
+      <w:bookmarkStart w:id="1" w:name="_Toc10064109"/>
       <w:r>
         <w:t>Présentation du projet</w:t>
       </w:r>
@@ -2325,7 +2369,7 @@
           <w:numId w:val="2"/>
         </w:numPr>
       </w:pPr>
-      <w:bookmarkStart w:id="2" w:name="_Toc9198612"/>
+      <w:bookmarkStart w:id="2" w:name="_Toc10064110"/>
       <w:r>
         <w:t>Motivations &amp; objectifs</w:t>
       </w:r>
@@ -2671,7 +2715,7 @@
           <w:numId w:val="2"/>
         </w:numPr>
       </w:pPr>
-      <w:bookmarkStart w:id="3" w:name="_Toc9198613"/>
+      <w:bookmarkStart w:id="3" w:name="_Toc10064111"/>
       <w:r>
         <w:lastRenderedPageBreak/>
         <w:t>Demande, public cible et contexte</w:t>
@@ -2869,6 +2913,7 @@
         <w:rPr>
           <w:noProof/>
         </w:rPr>
+        <w:lastRenderedPageBreak/>
         <w:drawing>
           <wp:inline distT="0" distB="0" distL="0" distR="0" wp14:anchorId="6A008A35" wp14:editId="630F30CA">
             <wp:extent cx="2729885" cy="2194560"/>
@@ -2984,7 +3029,7 @@
         </w:numPr>
         <w:spacing w:line="276" w:lineRule="auto"/>
       </w:pPr>
-      <w:bookmarkStart w:id="4" w:name="_Toc9198614"/>
+      <w:bookmarkStart w:id="4" w:name="_Toc10064112"/>
       <w:r>
         <w:t xml:space="preserve">L’application Android : ses fonctionnalités, son aspect </w:t>
       </w:r>
@@ -3007,7 +3052,7 @@
           <w:numId w:val="6"/>
         </w:numPr>
       </w:pPr>
-      <w:bookmarkStart w:id="5" w:name="_Toc9198615"/>
+      <w:bookmarkStart w:id="5" w:name="_Toc10064113"/>
       <w:r>
         <w:t>Fonctionnalités de l’application</w:t>
       </w:r>
@@ -3286,7 +3331,7 @@
           <w:i w:val="0"/>
           <w:color w:val="auto"/>
         </w:rPr>
-        <w:t xml:space="preserve"> doit être réalisée au mieux, car il s’agira d’une des fonctionnalités clés de l’application. On pourra y créer des listes qui auront un titre, consulter des listes, et ajouter ou supprimer des éléments à chaque liste</w:t>
+        <w:t xml:space="preserve"> doit être réalisée au mieux, car il s’agira d’une des fonctionnalités clés de l’application. On pourra y créer des listes qui auront un titre, consulter des listes, et ajouter ou supprimer des </w:t>
       </w:r>
       <w:r>
         <w:rPr>
@@ -3294,7 +3339,8 @@
           <w:i w:val="0"/>
           <w:color w:val="auto"/>
         </w:rPr>
-        <w:t xml:space="preserve">. Les éléments peuvent être marqués comme faits ou urgents, ou encore être modifiés. </w:t>
+        <w:lastRenderedPageBreak/>
+        <w:t>éléments à chaque liste</w:t>
       </w:r>
       <w:r>
         <w:rPr>
@@ -3302,7 +3348,7 @@
           <w:i w:val="0"/>
           <w:color w:val="auto"/>
         </w:rPr>
-        <w:t xml:space="preserve">Un élément urgent pourra envoyer une notification de rappel. </w:t>
+        <w:t xml:space="preserve">. Les éléments peuvent être marqués comme faits ou urgents, ou encore être modifiés. </w:t>
       </w:r>
       <w:r>
         <w:rPr>
@@ -3310,7 +3356,7 @@
           <w:i w:val="0"/>
           <w:color w:val="auto"/>
         </w:rPr>
-        <w:t>La persistance des données se fera au travers de la base de données implémentée par l’application</w:t>
+        <w:t xml:space="preserve">Un élément urgent pourra envoyer une notification de rappel. </w:t>
       </w:r>
       <w:r>
         <w:rPr>
@@ -3318,82 +3364,82 @@
           <w:i w:val="0"/>
           <w:color w:val="auto"/>
         </w:rPr>
-        <w:t>.</w:t>
-      </w:r>
-    </w:p>
-    <w:p>
-      <w:pPr>
-        <w:rPr>
-          <w:rStyle w:val="Accentuationintense"/>
-        </w:rPr>
-      </w:pPr>
-      <w:r>
-        <w:rPr>
-          <w:rStyle w:val="Accentuationintense"/>
-        </w:rPr>
-        <w:t>Système de notifications</w:t>
-      </w:r>
-    </w:p>
-    <w:p>
-      <w:pPr>
-        <w:ind w:firstLine="708"/>
+        <w:t>La persistance des données se fera au travers de la base de données implémentée par l’application</w:t>
+      </w:r>
+      <w:r>
         <w:rPr>
           <w:rStyle w:val="Accentuationintense"/>
           <w:i w:val="0"/>
           <w:color w:val="auto"/>
         </w:rPr>
-      </w:pPr>
-      <w:r>
+        <w:t>.</w:t>
+      </w:r>
+    </w:p>
+    <w:p>
+      <w:pPr>
+        <w:rPr>
+          <w:rStyle w:val="Accentuationintense"/>
+        </w:rPr>
+      </w:pPr>
+      <w:r>
+        <w:rPr>
+          <w:rStyle w:val="Accentuationintense"/>
+        </w:rPr>
+        <w:t>Système de notifications</w:t>
+      </w:r>
+    </w:p>
+    <w:p>
+      <w:pPr>
+        <w:ind w:firstLine="708"/>
         <w:rPr>
           <w:rStyle w:val="Accentuationintense"/>
           <w:i w:val="0"/>
           <w:color w:val="auto"/>
         </w:rPr>
-        <w:t xml:space="preserve">Le système de notifications sera un élément clé de l’application, car il sera au cœur des différentes fonctionnalités. En effet, une </w:t>
-      </w:r>
-      <w:proofErr w:type="spellStart"/>
+      </w:pPr>
       <w:r>
         <w:rPr>
           <w:rStyle w:val="Accentuationintense"/>
           <w:i w:val="0"/>
           <w:color w:val="auto"/>
         </w:rPr>
-        <w:t>todo-list</w:t>
-      </w:r>
-      <w:proofErr w:type="spellEnd"/>
+        <w:t xml:space="preserve">Le système de notifications sera un élément clé de l’application, car il sera au cœur des différentes fonctionnalités. En effet, une </w:t>
+      </w:r>
+      <w:proofErr w:type="spellStart"/>
       <w:r>
         <w:rPr>
           <w:rStyle w:val="Accentuationintense"/>
           <w:i w:val="0"/>
           <w:color w:val="auto"/>
         </w:rPr>
-        <w:t xml:space="preserve"> pourra être marquée pour renvoyer un rappel, et la notification devra mener à cet élément de la </w:t>
-      </w:r>
-      <w:proofErr w:type="spellStart"/>
+        <w:t>todo-list</w:t>
+      </w:r>
+      <w:proofErr w:type="spellEnd"/>
       <w:r>
         <w:rPr>
           <w:rStyle w:val="Accentuationintense"/>
           <w:i w:val="0"/>
           <w:color w:val="auto"/>
         </w:rPr>
-        <w:t>todo-list</w:t>
-      </w:r>
-      <w:proofErr w:type="spellEnd"/>
+        <w:t xml:space="preserve"> pourra être marquée pour renvoyer un rappel, et la notification devra mener à cet élément de la </w:t>
+      </w:r>
+      <w:proofErr w:type="spellStart"/>
       <w:r>
         <w:rPr>
           <w:rStyle w:val="Accentuationintense"/>
           <w:i w:val="0"/>
           <w:color w:val="auto"/>
         </w:rPr>
-        <w:t xml:space="preserve">. L’utilisateur pourra aussi régler des notifications </w:t>
-      </w:r>
+        <w:t>todo-list</w:t>
+      </w:r>
+      <w:proofErr w:type="spellEnd"/>
       <w:r>
         <w:rPr>
           <w:rStyle w:val="Accentuationintense"/>
           <w:i w:val="0"/>
           <w:color w:val="auto"/>
         </w:rPr>
-        <w:t>personnalisées, tels que des rappels. De plus, dans les paramètres, on pourra activer une option qui permet d’envoyer une notification tous les jours à une heure donnée pour penser à venir travailler. Enfin, le</w:t>
+        <w:t xml:space="preserve">. L’utilisateur pourra aussi régler des notifications </w:t>
       </w:r>
       <w:r>
         <w:rPr>
@@ -3401,47 +3447,46 @@
           <w:i w:val="0"/>
           <w:color w:val="auto"/>
         </w:rPr>
-        <w:t xml:space="preserve"> suivi des habitudes enverra aussi une notification quotidienne (qui peut être désactivée) pour rappeler d’entrer son avancement du jour sur les habitudes. Toutes ces notifications doivent être paramétrables afin de créer une expérience qui ne dérange pas l’utilisateur mais qui lui permet aussi de ne pas se soucier de trop de choses en ayant des rappels réguliers. </w:t>
-      </w:r>
-    </w:p>
-    <w:p>
-      <w:pPr>
-        <w:rPr>
-          <w:rStyle w:val="Accentuationintense"/>
-        </w:rPr>
-      </w:pPr>
-      <w:r>
-        <w:rPr>
-          <w:rStyle w:val="Accentuationintense"/>
-        </w:rPr>
-        <w:lastRenderedPageBreak/>
-        <w:t>Suivi des habitudes</w:t>
-      </w:r>
-    </w:p>
-    <w:p>
-      <w:pPr>
-        <w:ind w:firstLine="708"/>
+        <w:t>personnalisées, tels que des rappels. De plus, dans les paramètres, on pourra activer une option qui permet d’envoyer une notification tous les jours à une heure donnée pour penser à venir travailler. Enfin, le</w:t>
+      </w:r>
+      <w:r>
         <w:rPr>
           <w:rStyle w:val="Accentuationintense"/>
           <w:i w:val="0"/>
           <w:color w:val="auto"/>
         </w:rPr>
-      </w:pPr>
-      <w:r>
+        <w:t xml:space="preserve"> suivi des habitudes enverra aussi une notification quotidienne (qui peut être désactivée) pour rappeler d’entrer son avancement du jour sur les habitudes. Toutes ces notifications doivent être paramétrables afin de créer une expérience qui ne dérange pas l’utilisateur mais qui lui permet aussi de ne pas se soucier de trop de choses en ayant des rappels réguliers. </w:t>
+      </w:r>
+    </w:p>
+    <w:p>
+      <w:pPr>
+        <w:rPr>
+          <w:rStyle w:val="Accentuationintense"/>
+        </w:rPr>
+      </w:pPr>
+      <w:r>
+        <w:rPr>
+          <w:rStyle w:val="Accentuationintense"/>
+        </w:rPr>
+        <w:t>Suivi des habitudes</w:t>
+      </w:r>
+    </w:p>
+    <w:p>
+      <w:pPr>
+        <w:ind w:firstLine="708"/>
         <w:rPr>
           <w:rStyle w:val="Accentuationintense"/>
           <w:i w:val="0"/>
           <w:color w:val="auto"/>
         </w:rPr>
-        <w:t xml:space="preserve">La fonctionnalité de suivi des habitudes a pour objectif d’aider l’utilisateur à instaurer de nouvelles habitudes dans sa vie mensuellement. En effet, les habitudes </w:t>
-      </w:r>
+      </w:pPr>
       <w:r>
         <w:rPr>
           <w:rStyle w:val="Accentuationintense"/>
           <w:i w:val="0"/>
           <w:color w:val="auto"/>
         </w:rPr>
-        <w:t xml:space="preserve">positives sont un des meilleurs moyens durables de devenir plus productif. Pour cela, l’application permettra à l’utilisateur d’entrer une liste d’habitudes chaque mois. Par la suite, celui-ci aura une notification chaque soir afin de valider son avancement de la journée dans ces habitudes. Tout le long du mois, un graphe permettra d’observer son avancement, permettant de savoir où l’on en est mais surtout </w:t>
+        <w:t xml:space="preserve">La fonctionnalité de suivi des habitudes a pour objectif d’aider l’utilisateur à instaurer de nouvelles habitudes dans sa vie mensuellement. En effet, les habitudes </w:t>
       </w:r>
       <w:r>
         <w:rPr>
@@ -3449,7 +3494,7 @@
           <w:i w:val="0"/>
           <w:color w:val="auto"/>
         </w:rPr>
-        <w:t>motivant l’utilisateur dans sa démarche. De plus, les données seront stockées dans la base de donnée</w:t>
+        <w:t xml:space="preserve">positives sont un des meilleurs moyens durables de devenir plus productif. Pour cela, l’application permettra à l’utilisateur d’entrer une liste d’habitudes chaque mois. Par la suite, celui-ci aura une notification chaque soir afin de valider son avancement de la journée dans ces habitudes. Tout le long du mois, un graphe permettra d’observer son avancement, permettant de savoir où l’on en est mais surtout </w:t>
       </w:r>
       <w:r>
         <w:rPr>
@@ -3457,7 +3502,7 @@
           <w:i w:val="0"/>
           <w:color w:val="auto"/>
         </w:rPr>
-        <w:t>s</w:t>
+        <w:t>motivant l’utilisateur dans sa démarche. De plus, les données seront stockées dans la base de donnée</w:t>
       </w:r>
       <w:r>
         <w:rPr>
@@ -3465,7 +3510,7 @@
           <w:i w:val="0"/>
           <w:color w:val="auto"/>
         </w:rPr>
-        <w:t xml:space="preserve"> de l’application, et l’utilisateur pourra ainsi observer son évolution via des graphes </w:t>
+        <w:t>s</w:t>
       </w:r>
       <w:r>
         <w:rPr>
@@ -3473,7 +3518,7 @@
           <w:i w:val="0"/>
           <w:color w:val="auto"/>
         </w:rPr>
-        <w:t>pour tous les mois passés</w:t>
+        <w:t xml:space="preserve"> de l’application, et l’utilisateur pourra ainsi observer son évolution via des graphes </w:t>
       </w:r>
       <w:r>
         <w:rPr>
@@ -3481,72 +3526,72 @@
           <w:i w:val="0"/>
           <w:color w:val="auto"/>
         </w:rPr>
-        <w:t xml:space="preserve">, les graphes permettant de voir l’avancement de manière précise et concise. </w:t>
-      </w:r>
-    </w:p>
-    <w:p>
-      <w:pPr>
-        <w:rPr>
-          <w:rStyle w:val="Accentuationintense"/>
-        </w:rPr>
-      </w:pPr>
-      <w:r>
-        <w:rPr>
-          <w:rStyle w:val="Accentuationintense"/>
-        </w:rPr>
-        <w:t>Mode travail</w:t>
-      </w:r>
-    </w:p>
-    <w:p>
-      <w:pPr>
-        <w:ind w:firstLine="708"/>
+        <w:t>pour tous les mois passés</w:t>
+      </w:r>
+      <w:r>
         <w:rPr>
           <w:rStyle w:val="Accentuationintense"/>
           <w:i w:val="0"/>
           <w:color w:val="auto"/>
         </w:rPr>
-      </w:pPr>
-      <w:r>
+        <w:t xml:space="preserve">, les graphes permettant de voir l’avancement de manière précise et concise. </w:t>
+      </w:r>
+    </w:p>
+    <w:p>
+      <w:pPr>
+        <w:rPr>
+          <w:rStyle w:val="Accentuationintense"/>
+        </w:rPr>
+      </w:pPr>
+      <w:r>
+        <w:rPr>
+          <w:rStyle w:val="Accentuationintense"/>
+        </w:rPr>
+        <w:t>Mode travail</w:t>
+      </w:r>
+    </w:p>
+    <w:p>
+      <w:pPr>
+        <w:ind w:firstLine="708"/>
         <w:rPr>
           <w:rStyle w:val="Accentuationintense"/>
           <w:i w:val="0"/>
           <w:color w:val="auto"/>
         </w:rPr>
-        <w:t>Le mode</w:t>
-      </w:r>
+      </w:pPr>
       <w:r>
         <w:rPr>
           <w:rStyle w:val="Accentuationintense"/>
           <w:i w:val="0"/>
           <w:color w:val="auto"/>
         </w:rPr>
-        <w:t xml:space="preserve"> travail pourra être activé ou désactivé à tout moment depuis la </w:t>
-      </w:r>
-      <w:proofErr w:type="spellStart"/>
+        <w:t>Le mode</w:t>
+      </w:r>
       <w:r>
         <w:rPr>
           <w:rStyle w:val="Accentuationintense"/>
           <w:i w:val="0"/>
           <w:color w:val="auto"/>
         </w:rPr>
-        <w:t>toolbar</w:t>
-      </w:r>
-      <w:proofErr w:type="spellEnd"/>
+        <w:t xml:space="preserve"> travail pourra être activé ou désactivé à tout moment depuis la </w:t>
+      </w:r>
+      <w:proofErr w:type="spellStart"/>
       <w:r>
         <w:rPr>
           <w:rStyle w:val="Accentuationintense"/>
           <w:i w:val="0"/>
           <w:color w:val="auto"/>
         </w:rPr>
-        <w:t>. Celui-ci permet à l’utilisateur de se concentrer pour travailler et accomplir les choses sans être dérangé : il coupe le wifi, le son</w:t>
-      </w:r>
+        <w:t>toolbar</w:t>
+      </w:r>
+      <w:proofErr w:type="spellEnd"/>
       <w:r>
         <w:rPr>
           <w:rStyle w:val="Accentuationintense"/>
           <w:i w:val="0"/>
           <w:color w:val="auto"/>
         </w:rPr>
-        <w:t xml:space="preserve"> et les données cellulaires. Toutefois, les paramètres désactivés peuvent être précisés dans les paramètres, pour quelqu’un qui aurait besoin </w:t>
+        <w:t>. Celui-ci permet à l’utilisateur de se concentrer pour travailler et accomplir les choses sans être dérangé : il coupe le wifi, le son</w:t>
       </w:r>
       <w:r>
         <w:rPr>
@@ -3554,7 +3599,7 @@
           <w:i w:val="0"/>
           <w:color w:val="auto"/>
         </w:rPr>
-        <w:t>du wifi</w:t>
+        <w:t xml:space="preserve"> et les données cellulaires. Toutefois, les paramètres désactivés peuvent être précisés dans les paramètres, pour quelqu’un qui aurait besoin </w:t>
       </w:r>
       <w:r>
         <w:rPr>
@@ -3562,7 +3607,7 @@
           <w:i w:val="0"/>
           <w:color w:val="auto"/>
         </w:rPr>
-        <w:t xml:space="preserve"> en travaillant par exemple. </w:t>
+        <w:t>du wifi</w:t>
       </w:r>
       <w:r>
         <w:rPr>
@@ -3570,7 +3615,7 @@
           <w:i w:val="0"/>
           <w:color w:val="auto"/>
         </w:rPr>
-        <w:t>Toutefois, cette partie de l’application peut être susceptible de changer du fait</w:t>
+        <w:t xml:space="preserve"> en travaillant par exemple. </w:t>
       </w:r>
       <w:r>
         <w:rPr>
@@ -3578,146 +3623,124 @@
           <w:i w:val="0"/>
           <w:color w:val="auto"/>
         </w:rPr>
-        <w:t xml:space="preserve"> que les nouvelles versions d’Android bloquent l’accès à certains de ces paramètres aux applications. Les préférences de l’utilisateur seront stockées dans la base de données. </w:t>
-      </w:r>
-    </w:p>
-    <w:p>
-      <w:pPr>
-        <w:rPr>
-          <w:rStyle w:val="Accentuationintense"/>
-        </w:rPr>
-      </w:pPr>
-      <w:proofErr w:type="spellStart"/>
-      <w:r>
-        <w:rPr>
-          <w:rStyle w:val="Accentuationintense"/>
-        </w:rPr>
-        <w:t>Timer</w:t>
-      </w:r>
-      <w:proofErr w:type="spellEnd"/>
-      <w:r>
-        <w:rPr>
-          <w:rStyle w:val="Accentuationintense"/>
-        </w:rPr>
-        <w:t xml:space="preserve"> de travail</w:t>
-      </w:r>
-    </w:p>
-    <w:p>
-      <w:pPr>
-        <w:ind w:firstLine="708"/>
+        <w:t>Toutefois, cette partie de l’application peut être susceptible de changer du fait</w:t>
+      </w:r>
+      <w:r>
         <w:rPr>
           <w:rStyle w:val="Accentuationintense"/>
           <w:i w:val="0"/>
           <w:color w:val="auto"/>
         </w:rPr>
-      </w:pPr>
-      <w:r>
+        <w:t xml:space="preserve"> que les nouvelles versions d’Android bloquent l’accès à certains de ces paramètres aux applications. Les préférences de l’utilisateur seront stockées dans la base de données. </w:t>
+      </w:r>
+    </w:p>
+    <w:p>
+      <w:pPr>
+        <w:rPr>
+          <w:rStyle w:val="Accentuationintense"/>
+        </w:rPr>
+      </w:pPr>
+      <w:proofErr w:type="spellStart"/>
+      <w:r>
+        <w:rPr>
+          <w:rStyle w:val="Accentuationintense"/>
+        </w:rPr>
+        <w:t>Timer</w:t>
+      </w:r>
+      <w:proofErr w:type="spellEnd"/>
+      <w:r>
+        <w:rPr>
+          <w:rStyle w:val="Accentuationintense"/>
+        </w:rPr>
+        <w:t xml:space="preserve"> de travail</w:t>
+      </w:r>
+    </w:p>
+    <w:p>
+      <w:pPr>
+        <w:ind w:firstLine="708"/>
         <w:rPr>
           <w:rStyle w:val="Accentuationintense"/>
           <w:i w:val="0"/>
           <w:color w:val="auto"/>
         </w:rPr>
-        <w:t xml:space="preserve">Le </w:t>
-      </w:r>
-      <w:proofErr w:type="spellStart"/>
+      </w:pPr>
       <w:r>
         <w:rPr>
           <w:rStyle w:val="Accentuationintense"/>
           <w:i w:val="0"/>
           <w:color w:val="auto"/>
         </w:rPr>
-        <w:t>timer</w:t>
-      </w:r>
-      <w:proofErr w:type="spellEnd"/>
+        <w:t xml:space="preserve">Le </w:t>
+      </w:r>
+      <w:proofErr w:type="spellStart"/>
       <w:r>
         <w:rPr>
           <w:rStyle w:val="Accentuationintense"/>
           <w:i w:val="0"/>
           <w:color w:val="auto"/>
         </w:rPr>
-        <w:t xml:space="preserve"> de travail permet d’organiser ses sessions de travail afin d’être le plus productif possible. Il applique la méthode </w:t>
-      </w:r>
-      <w:proofErr w:type="spellStart"/>
+        <w:t>timer</w:t>
+      </w:r>
+      <w:proofErr w:type="spellEnd"/>
       <w:r>
         <w:rPr>
           <w:rStyle w:val="Accentuationintense"/>
           <w:i w:val="0"/>
           <w:color w:val="auto"/>
         </w:rPr>
-        <w:t>Pomodoro</w:t>
-      </w:r>
-      <w:proofErr w:type="spellEnd"/>
+        <w:t xml:space="preserve"> de travail permet d’organiser ses sessions de travail afin d’être le plus productif possible. Il applique la méthode </w:t>
+      </w:r>
+      <w:proofErr w:type="spellStart"/>
       <w:r>
         <w:rPr>
           <w:rStyle w:val="Accentuationintense"/>
           <w:i w:val="0"/>
           <w:color w:val="auto"/>
         </w:rPr>
-        <w:t> : des sessions de travail de 25 minutes entrecoupées de pauses de 5 minutes</w:t>
-      </w:r>
+        <w:t>Pomodoro</w:t>
+      </w:r>
+      <w:proofErr w:type="spellEnd"/>
       <w:r>
         <w:rPr>
           <w:rStyle w:val="Accentuationintense"/>
           <w:i w:val="0"/>
           <w:color w:val="auto"/>
         </w:rPr>
-        <w:t xml:space="preserve"> – toutes les </w:t>
-      </w:r>
-      <w:proofErr w:type="spellStart"/>
+        <w:t> : des sessions de travail de 25 minutes entrecoupées de pauses de 5 minutes</w:t>
+      </w:r>
       <w:r>
         <w:rPr>
           <w:rStyle w:val="Accentuationintense"/>
           <w:i w:val="0"/>
           <w:color w:val="auto"/>
         </w:rPr>
-        <w:t>quatres</w:t>
-      </w:r>
-      <w:proofErr w:type="spellEnd"/>
+        <w:t xml:space="preserve"> – toutes les </w:t>
+      </w:r>
+      <w:proofErr w:type="spellStart"/>
       <w:r>
         <w:rPr>
           <w:rStyle w:val="Accentuationintense"/>
           <w:i w:val="0"/>
           <w:color w:val="auto"/>
         </w:rPr>
-        <w:t xml:space="preserve"> sessions de 25 minutes, la pause dure 20 minutes. Cette méthode a déjà faite ses preuves et augmente l’efficacité et l’endurance au travail. Toutefois, l’utilisateur pourra paramétrer la durée des sessions de travail ou des pauses selon ses besoins. Chaque session pourra être mise en pause voire remise à zéro. </w:t>
-      </w:r>
+        <w:t>quatres</w:t>
+      </w:r>
+      <w:proofErr w:type="spellEnd"/>
       <w:r>
         <w:rPr>
           <w:rStyle w:val="Accentuationintense"/>
           <w:i w:val="0"/>
           <w:color w:val="auto"/>
         </w:rPr>
-        <w:t>A chaque début et fin de pause, une sonnerie retentit pour notifier l’utilisateur.</w:t>
-      </w:r>
-    </w:p>
-    <w:p>
-      <w:pPr>
-        <w:rPr>
-          <w:rStyle w:val="Accentuationintense"/>
-        </w:rPr>
-      </w:pPr>
-      <w:r>
-        <w:rPr>
-          <w:rStyle w:val="Accentuationintense"/>
-        </w:rPr>
-        <w:t>Eventuellement stats utilisation</w:t>
-      </w:r>
-    </w:p>
-    <w:p>
-      <w:pPr>
+        <w:t xml:space="preserve"> sessions de 25 minutes, la pause dure 20 minutes. Cette méthode a déjà faite ses preuves et augmente l’efficacité et l’endurance au travail. Toutefois, l’utilisateur pourra paramétrer la durée des sessions de travail ou des pauses selon ses besoins. Chaque session pourra être mise en pause voire remise à zéro. </w:t>
+      </w:r>
+      <w:r>
         <w:rPr>
           <w:rStyle w:val="Accentuationintense"/>
           <w:i w:val="0"/>
           <w:color w:val="auto"/>
         </w:rPr>
-      </w:pPr>
-      <w:r>
-        <w:rPr>
-          <w:rStyle w:val="Accentuationintense"/>
-          <w:i w:val="0"/>
-          <w:color w:val="auto"/>
-        </w:rPr>
-        <w:t>? TODO</w:t>
+        <w:t>A chaque début et fin de pause, une sonnerie retentit pour notifier l’utilisateur.</w:t>
       </w:r>
     </w:p>
     <w:p>
@@ -3740,7 +3763,7 @@
           <w:numId w:val="6"/>
         </w:numPr>
       </w:pPr>
-      <w:bookmarkStart w:id="6" w:name="_Toc9198616"/>
+      <w:bookmarkStart w:id="6" w:name="_Toc10064114"/>
       <w:r>
         <w:lastRenderedPageBreak/>
         <w:t>Charte graphique</w:t>
@@ -3995,7 +4018,7 @@
           <w:numId w:val="6"/>
         </w:numPr>
       </w:pPr>
-      <w:bookmarkStart w:id="7" w:name="_Toc9198617"/>
+      <w:bookmarkStart w:id="7" w:name="_Toc10064115"/>
       <w:r>
         <w:lastRenderedPageBreak/>
         <w:t>Implémentation : architecture</w:t>
@@ -4021,7 +4044,7 @@
           <w:color w:val="FAC400"/>
         </w:rPr>
       </w:pPr>
-      <w:bookmarkStart w:id="8" w:name="_Toc9198618"/>
+      <w:bookmarkStart w:id="8" w:name="_Toc10064116"/>
       <w:r>
         <w:rPr>
           <w:color w:val="FAC400"/>
@@ -4060,7 +4083,7 @@
           <w:color w:val="FAC400"/>
         </w:rPr>
       </w:pPr>
-      <w:bookmarkStart w:id="9" w:name="_Toc9198619"/>
+      <w:bookmarkStart w:id="9" w:name="_Toc10064117"/>
       <w:r>
         <w:rPr>
           <w:color w:val="FAC400"/>
@@ -4314,7 +4337,7 @@
           <w:color w:val="FAC400"/>
         </w:rPr>
       </w:pPr>
-      <w:bookmarkStart w:id="10" w:name="_Toc9198620"/>
+      <w:bookmarkStart w:id="10" w:name="_Toc10064118"/>
       <w:r>
         <w:rPr>
           <w:color w:val="FAC400"/>
@@ -4326,7 +4349,33 @@
     </w:p>
     <w:p>
       <w:r>
-        <w:t>TODO !!!</w:t>
+        <w:t>Pour l’élaboration d’une première maquette, nous avons fait le choix de nous répartir certaines des fonctionnalités envisagées et d’en prototyper une chacun, tout en mettant en commun ce que l’on a appris.</w:t>
+      </w:r>
+    </w:p>
+    <w:p>
+      <w:r>
+        <w:t>En effet, nous avons estimé que pour que chacun découvre et prenne en main le SDK Android, il serait préférable que chacun puisse développer un premier test à son rythme et de la manière dont il préfère. En faisant ainsi, nous nous sommes assurés du fait que chaque membre du groupe a déjà développé une application Android et comprend le fonctionnement de base du développement d’une telle application.</w:t>
+      </w:r>
+    </w:p>
+    <w:p>
+      <w:r>
+        <w:t xml:space="preserve">Le bilan a été très positif : malgré les appréhensions de certains membres, le développement s’est avéré faisable et surtout très agréable. En effet, l’avantage est qu’il y a très vite un résultat « tangible », ce qui motive et donne le sentiment d’avancer. Finalement, même si les maquettes ne reflèteront peut-être pas forcément le rendu final, cette approche nous a permis de rendre le développement moins intimidant et nous a rendu généralement non seulement plus confiants, mais aussi plus réalistes, car nous avons vite compris que certaines choses prévues seraient plus difficiles ou plus simples à réaliser que nous le pensions. </w:t>
+      </w:r>
+    </w:p>
+    <w:p/>
+    <w:p>
+      <w:r>
+        <w:t xml:space="preserve">Vous trouverez par la suite des captures d’écran des différentes maquettes réalisées, fonctionnant donc chacune indépendamment. </w:t>
+      </w:r>
+    </w:p>
+    <w:p/>
+    <w:p>
+      <w:r>
+        <w:rPr>
+          <w:b/>
+          <w:i/>
+        </w:rPr>
+        <w:t>TODO : SCREENS MAQUETTES</w:t>
       </w:r>
     </w:p>
     <w:p>
@@ -4342,7 +4391,7 @@
           <w:numId w:val="1"/>
         </w:numPr>
       </w:pPr>
-      <w:bookmarkStart w:id="11" w:name="_Toc9198621"/>
+      <w:bookmarkStart w:id="11" w:name="_Toc10064119"/>
       <w:r>
         <w:t>Le développement de l’application</w:t>
       </w:r>
@@ -4356,12 +4405,91 @@
           <w:numId w:val="8"/>
         </w:numPr>
       </w:pPr>
-      <w:bookmarkStart w:id="12" w:name="_Toc9198622"/>
+      <w:bookmarkStart w:id="12" w:name="_Toc10064120"/>
       <w:r>
         <w:t>Organisation et planning</w:t>
       </w:r>
       <w:bookmarkEnd w:id="12"/>
     </w:p>
+    <w:p>
+      <w:pPr>
+        <w:pStyle w:val="Daniel2"/>
+      </w:pPr>
+    </w:p>
+    <w:p>
+      <w:r>
+        <w:t xml:space="preserve">Pour les </w:t>
+      </w:r>
+      <w:r>
+        <w:t xml:space="preserve">réunions, nous avons en général fait une réunion toutes les trois semaines avec notre tuteur, lui présentant notre travail, en discutant pour l’améliorer et nous mettant d’accord avec son aide sur ce qui est à effectuer par la suite. Ces réunions régulières ont pu assurer un travail continu et ont fait qu’il n’y a eu aucune période de vide où le projet serait totalement délaissé. </w:t>
+      </w:r>
+    </w:p>
+    <w:p>
+      <w:r>
+        <w:t xml:space="preserve">Toutefois, la collaboration a dû être assurée dans les périodes entre les réunions afin de garantir l’avancement du travail à présenter. Pour cela, nous avons mis en place un groupe de discussion qui nous a permis de nous organiser, de discuter, de mettre en place des rappels et des deadlines… </w:t>
+      </w:r>
+    </w:p>
+    <w:p>
+      <w:r>
+        <w:t xml:space="preserve">Toutefois, en plus de cela, pour « formaliser » l’organisation, nous avons mis en place un </w:t>
+      </w:r>
+      <w:r>
+        <w:rPr>
+          <w:i/>
+        </w:rPr>
+        <w:t>Trello</w:t>
+      </w:r>
+      <w:r>
+        <w:t xml:space="preserve">, sorte de </w:t>
+      </w:r>
+      <w:proofErr w:type="spellStart"/>
+      <w:r>
+        <w:t>whiteboard</w:t>
+      </w:r>
+      <w:proofErr w:type="spellEnd"/>
+      <w:r>
+        <w:t xml:space="preserve"> avec des post-</w:t>
+      </w:r>
+      <w:proofErr w:type="spellStart"/>
+      <w:r>
+        <w:t>its</w:t>
+      </w:r>
+      <w:proofErr w:type="spellEnd"/>
+      <w:r>
+        <w:t xml:space="preserve"> en ligne. Nous nous en sommes servis pour clairement organiser les tâches à faire, réalisées, et qui s’occuperait de laquelle. Après chaque réunion, ce Trello a été mis à jour avec les différents fichiers, les nouvelles tâches que nous avons </w:t>
+      </w:r>
+      <w:proofErr w:type="spellStart"/>
+      <w:r>
+        <w:t>pû</w:t>
+      </w:r>
+      <w:proofErr w:type="spellEnd"/>
+      <w:r>
+        <w:t xml:space="preserve"> ainsi redistribuer sans rien oublier tout en restant flexibles et ouverts au changement. Cet outil a été réellement important pour notre organisation car nous </w:t>
+      </w:r>
+      <w:r>
+        <w:lastRenderedPageBreak/>
+        <w:t xml:space="preserve">ressentions le besoin d’avoir un endroit qui centraliserait tout ce qui est à faire de manière commune, accessible à tous et facilement adaptable.  </w:t>
+      </w:r>
+    </w:p>
+    <w:p>
+      <w:r>
+        <w:t xml:space="preserve">Enfin, voici un diagramme de Gantt qui résume notre organisation et notre avancement au long de ce semestre, suivi d’un diagramme de Gantt de prévision pour le semestre à venir. </w:t>
+      </w:r>
+    </w:p>
+    <w:p>
+      <w:pPr>
+        <w:rPr>
+          <w:i/>
+        </w:rPr>
+      </w:pPr>
+      <w:r>
+        <w:rPr>
+          <w:i/>
+        </w:rPr>
+        <w:t>INSERER GANTS LAULAU TODO !!!</w:t>
+      </w:r>
+    </w:p>
+    <w:p/>
     <w:p>
       <w:pPr>
         <w:pStyle w:val="Daniel2"/>
@@ -4370,11 +4498,749 @@
           <w:numId w:val="8"/>
         </w:numPr>
       </w:pPr>
-      <w:bookmarkStart w:id="13" w:name="_Toc9198623"/>
+      <w:bookmarkStart w:id="13" w:name="_Toc10064121"/>
       <w:r>
         <w:t>Choix des outils utilisés</w:t>
       </w:r>
       <w:bookmarkEnd w:id="13"/>
+    </w:p>
+    <w:p>
+      <w:pPr>
+        <w:pStyle w:val="Daniel2"/>
+      </w:pPr>
+    </w:p>
+    <w:p>
+      <w:pPr>
+        <w:pStyle w:val="Titre2"/>
+        <w:numPr>
+          <w:ilvl w:val="0"/>
+          <w:numId w:val="12"/>
+        </w:numPr>
+      </w:pPr>
+      <w:bookmarkStart w:id="14" w:name="_Toc10064122"/>
+      <w:r>
+        <w:t>Les outils de collaboration</w:t>
+      </w:r>
+      <w:bookmarkEnd w:id="14"/>
+    </w:p>
+    <w:p/>
+    <w:p>
+      <w:r>
+        <w:t xml:space="preserve">Plusieurs outils ont été mis en place afin de travailler ensemble de manière optimale. Comme évoqué auparavant, nous avons utilisé </w:t>
+      </w:r>
+      <w:r>
+        <w:rPr>
+          <w:i/>
+        </w:rPr>
+        <w:t>Trello</w:t>
+      </w:r>
+      <w:r>
+        <w:t xml:space="preserve"> à des fins d’organisation, tout en ayant un groupe </w:t>
+      </w:r>
+      <w:r>
+        <w:rPr>
+          <w:i/>
+        </w:rPr>
+        <w:t xml:space="preserve">Messenger </w:t>
+      </w:r>
+      <w:r>
+        <w:t>permettant de mettre des rappels/deadlines communs et surtout de discuter vocalement et à l’écrit.</w:t>
+      </w:r>
+    </w:p>
+    <w:p>
+      <w:r>
+        <w:t xml:space="preserve">De plus, nous avons choisi </w:t>
+      </w:r>
+      <w:r>
+        <w:rPr>
+          <w:i/>
+        </w:rPr>
+        <w:t xml:space="preserve">Git </w:t>
+      </w:r>
+      <w:r>
+        <w:t xml:space="preserve">comme outil de </w:t>
+      </w:r>
+      <w:proofErr w:type="spellStart"/>
+      <w:r>
+        <w:t>versionning</w:t>
+      </w:r>
+      <w:proofErr w:type="spellEnd"/>
+      <w:r>
+        <w:t xml:space="preserve"> et </w:t>
+      </w:r>
+      <w:proofErr w:type="spellStart"/>
+      <w:r>
+        <w:rPr>
+          <w:i/>
+        </w:rPr>
+        <w:t>Github</w:t>
+      </w:r>
+      <w:proofErr w:type="spellEnd"/>
+      <w:r>
+        <w:t xml:space="preserve"> afin d’héberger notre dépôt distant. </w:t>
+      </w:r>
+      <w:r>
+        <w:br/>
+        <w:t xml:space="preserve">Nous avions tout d’abord fait le choix de </w:t>
+      </w:r>
+      <w:proofErr w:type="spellStart"/>
+      <w:r>
+        <w:rPr>
+          <w:i/>
+        </w:rPr>
+        <w:t>Gitlab</w:t>
+      </w:r>
+      <w:proofErr w:type="spellEnd"/>
+      <w:r>
+        <w:rPr>
+          <w:i/>
+        </w:rPr>
+        <w:t>,</w:t>
+      </w:r>
+      <w:r>
+        <w:t xml:space="preserve"> avec le serveur de l’université. Toutefois, avec du recul, nous avons estimé qu’il serait utile d’avoir le dépôt avec son historique même après notre DUT. </w:t>
+      </w:r>
+      <w:proofErr w:type="gramStart"/>
+      <w:r>
+        <w:t>Hors</w:t>
+      </w:r>
+      <w:proofErr w:type="gramEnd"/>
+      <w:r>
+        <w:t xml:space="preserve">, nous risquons de perdre notre compte de l’université par la suite, et c’est donc afin de conserver notre projet et des traces de ce qu’il nous a appris que nous avons décidé d’utiliser un dépôt public sur </w:t>
+      </w:r>
+      <w:proofErr w:type="spellStart"/>
+      <w:r>
+        <w:rPr>
+          <w:i/>
+        </w:rPr>
+        <w:t>Github</w:t>
+      </w:r>
+      <w:proofErr w:type="spellEnd"/>
+      <w:r>
+        <w:rPr>
+          <w:i/>
+        </w:rPr>
+        <w:t>.</w:t>
+      </w:r>
+    </w:p>
+    <w:p>
+      <w:r>
+        <w:t>[</w:t>
+      </w:r>
+      <w:r>
+        <w:rPr>
+          <w:b/>
+          <w:i/>
+        </w:rPr>
+        <w:t>GITHUB LOGO</w:t>
+      </w:r>
+      <w:r>
+        <w:t>]</w:t>
+      </w:r>
+    </w:p>
+    <w:p/>
+    <w:p>
+      <w:pPr>
+        <w:pStyle w:val="Titre2"/>
+        <w:numPr>
+          <w:ilvl w:val="0"/>
+          <w:numId w:val="12"/>
+        </w:numPr>
+      </w:pPr>
+      <w:bookmarkStart w:id="15" w:name="_Toc10064123"/>
+      <w:r>
+        <w:t>Les outils de modélisation</w:t>
+      </w:r>
+      <w:bookmarkEnd w:id="15"/>
+    </w:p>
+    <w:p/>
+    <w:p>
+      <w:r>
+        <w:t xml:space="preserve">Pour modéliser nos diagrammes de cas d’utilisation, nous avons utilisé </w:t>
+      </w:r>
+      <w:proofErr w:type="spellStart"/>
+      <w:r>
+        <w:rPr>
+          <w:i/>
+        </w:rPr>
+        <w:t>ArgoUML</w:t>
+      </w:r>
+      <w:proofErr w:type="spellEnd"/>
+      <w:r>
+        <w:rPr>
+          <w:i/>
+        </w:rPr>
+        <w:t>. [</w:t>
+      </w:r>
+      <w:r>
+        <w:rPr>
+          <w:b/>
+        </w:rPr>
+        <w:t>ARGOUML LOGO</w:t>
+      </w:r>
+      <w:r>
+        <w:t xml:space="preserve">] Léger, open-source et multi-plateforme, celui-ci a été idéal pour permettre à tout le monde de travailler sur le même logiciel. Toutefois, certains membres ayant des habitudes et </w:t>
+      </w:r>
+      <w:proofErr w:type="gramStart"/>
+      <w:r>
+        <w:t>des connaissances sur</w:t>
+      </w:r>
+      <w:proofErr w:type="gramEnd"/>
+      <w:r>
+        <w:t xml:space="preserve"> [</w:t>
+      </w:r>
+      <w:r>
+        <w:rPr>
+          <w:b/>
+          <w:i/>
+        </w:rPr>
+        <w:t>AUTRE LOGICIEL</w:t>
+      </w:r>
+      <w:r>
+        <w:t xml:space="preserve">], les diagrammes de classe ont été réalisés sur celui-ci grâce à la licence fournie par l’IUT. </w:t>
+      </w:r>
+    </w:p>
+    <w:p>
+      <w:r>
+        <w:t xml:space="preserve">Les maquettes ont été développées sous </w:t>
+      </w:r>
+      <w:r>
+        <w:rPr>
+          <w:i/>
+        </w:rPr>
+        <w:t>Android Studio</w:t>
+      </w:r>
+      <w:r>
+        <w:t xml:space="preserve"> et mises en forme avec </w:t>
+      </w:r>
+      <w:r>
+        <w:rPr>
+          <w:i/>
+        </w:rPr>
+        <w:t xml:space="preserve">Photofiltre7. </w:t>
+      </w:r>
+    </w:p>
+    <w:p>
+      <w:r>
+        <w:t xml:space="preserve">Enfin, les diagrammes de Gantt ont été réalisés sous </w:t>
+      </w:r>
+      <w:r>
+        <w:rPr>
+          <w:i/>
+        </w:rPr>
+        <w:t>Microsoft Excel.</w:t>
+      </w:r>
+    </w:p>
+    <w:p>
+      <w:r>
+        <w:br w:type="page"/>
+      </w:r>
+    </w:p>
+    <w:p>
+      <w:pPr>
+        <w:pStyle w:val="Titre2"/>
+        <w:numPr>
+          <w:ilvl w:val="0"/>
+          <w:numId w:val="12"/>
+        </w:numPr>
+      </w:pPr>
+      <w:bookmarkStart w:id="16" w:name="_Toc10064124"/>
+      <w:r>
+        <w:lastRenderedPageBreak/>
+        <w:t>Les outils de développement</w:t>
+      </w:r>
+      <w:bookmarkEnd w:id="16"/>
+    </w:p>
+    <w:p>
+      <w:pPr>
+        <w:pStyle w:val="Daniel2"/>
+      </w:pPr>
+    </w:p>
+    <w:p>
+      <w:r>
+        <w:t xml:space="preserve">Pour le développement de l’application, nous avons fait face à plusieurs problématiques pour en arriver à nos choix. </w:t>
+      </w:r>
+    </w:p>
+    <w:p>
+      <w:r>
+        <w:t xml:space="preserve">Tout d’abord, nous devions nous décider sur les plateformes que nous viserons avec l’application : </w:t>
+      </w:r>
+      <w:r>
+        <w:rPr>
+          <w:i/>
+        </w:rPr>
+        <w:t>Android</w:t>
+      </w:r>
+      <w:r>
+        <w:t xml:space="preserve"> ? </w:t>
+      </w:r>
+      <w:r>
+        <w:rPr>
+          <w:i/>
+        </w:rPr>
+        <w:t>iOS</w:t>
+      </w:r>
+      <w:r>
+        <w:t xml:space="preserve"> ? </w:t>
+      </w:r>
+      <w:r>
+        <w:rPr>
+          <w:i/>
+        </w:rPr>
+        <w:t>Les deux</w:t>
+      </w:r>
+      <w:r>
+        <w:t> ?</w:t>
+      </w:r>
+      <w:r>
+        <w:br/>
+        <w:t xml:space="preserve">Nous avons décidé de nous concentrer sur </w:t>
+      </w:r>
+      <w:r>
+        <w:rPr>
+          <w:i/>
+        </w:rPr>
+        <w:t>Android</w:t>
+      </w:r>
+      <w:r>
+        <w:t>. En effet, faire une première application multi-plateforme mobiles aurait très probablement entraîné une interface peu adaptée et donc une mauvaise expérience utilisateur, devant nous adapter aux guidelines des deux univers très différents.</w:t>
+      </w:r>
+    </w:p>
+    <w:p>
+      <w:r>
+        <w:t xml:space="preserve">Or, le but étant de rendre l’expérience </w:t>
+      </w:r>
+      <w:proofErr w:type="gramStart"/>
+      <w:r>
+        <w:t>la meilleure possible</w:t>
+      </w:r>
+      <w:proofErr w:type="gramEnd"/>
+      <w:r>
+        <w:t xml:space="preserve"> pour améliorer la productivité, nous avons décidé de nous concentrer sur une application native </w:t>
+      </w:r>
+      <w:r>
+        <w:rPr>
+          <w:i/>
+        </w:rPr>
+        <w:t>Android</w:t>
+      </w:r>
+      <w:r>
+        <w:t xml:space="preserve">, nous pliant au </w:t>
+      </w:r>
+      <w:proofErr w:type="spellStart"/>
+      <w:r>
+        <w:rPr>
+          <w:i/>
+        </w:rPr>
+        <w:t>material</w:t>
+      </w:r>
+      <w:proofErr w:type="spellEnd"/>
+      <w:r>
+        <w:rPr>
+          <w:i/>
+        </w:rPr>
+        <w:t xml:space="preserve"> design</w:t>
+      </w:r>
+      <w:r>
+        <w:t xml:space="preserve">, nous donnant une UI et une UX cohérentes, intuitives pour l’utilisateur car il connaîtrait ainsi déjà les design </w:t>
+      </w:r>
+      <w:proofErr w:type="spellStart"/>
+      <w:r>
+        <w:t>templates</w:t>
+      </w:r>
+      <w:proofErr w:type="spellEnd"/>
+      <w:r>
+        <w:t xml:space="preserve"> </w:t>
+      </w:r>
+      <w:r>
+        <w:rPr>
+          <w:i/>
+        </w:rPr>
+        <w:t>Android</w:t>
+      </w:r>
+      <w:r>
+        <w:t>. Ce choix étant fait, nous avons ensuite dû décider quels outils nous utiliserions.</w:t>
+      </w:r>
+    </w:p>
+    <w:p>
+      <w:r>
+        <w:t xml:space="preserve">Pour développer une application </w:t>
+      </w:r>
+      <w:r>
+        <w:rPr>
+          <w:i/>
+        </w:rPr>
+        <w:t>Android</w:t>
+      </w:r>
+      <w:r>
+        <w:t xml:space="preserve"> native, </w:t>
+      </w:r>
+      <w:r>
+        <w:t>nous avons été contraints</w:t>
+      </w:r>
+      <w:r>
+        <w:t xml:space="preserve"> à utiliser le </w:t>
+      </w:r>
+      <w:r>
+        <w:rPr>
+          <w:i/>
+        </w:rPr>
+        <w:t xml:space="preserve">SDK Android. </w:t>
+      </w:r>
+      <w:r>
+        <w:t xml:space="preserve">Plusieurs IDE sont alors </w:t>
+      </w:r>
+      <w:r>
+        <w:t>envisageables</w:t>
+      </w:r>
+      <w:r>
+        <w:t xml:space="preserve"> : </w:t>
+      </w:r>
+      <w:r>
+        <w:rPr>
+          <w:i/>
+        </w:rPr>
+        <w:t>Eclipse</w:t>
+      </w:r>
+      <w:r>
+        <w:t xml:space="preserve"> avec un plugin, </w:t>
+      </w:r>
+      <w:proofErr w:type="spellStart"/>
+      <w:r>
+        <w:rPr>
+          <w:i/>
+        </w:rPr>
+        <w:t>IntelliJ</w:t>
+      </w:r>
+      <w:proofErr w:type="spellEnd"/>
+      <w:r>
+        <w:t xml:space="preserve"> avec un plugin, ou </w:t>
+      </w:r>
+      <w:r>
+        <w:rPr>
+          <w:i/>
+        </w:rPr>
+        <w:t>Android Studio.</w:t>
+      </w:r>
+      <w:r>
+        <w:t xml:space="preserve"> Il s’agit d’une version </w:t>
+      </w:r>
+      <w:r>
+        <w:rPr>
+          <w:i/>
+        </w:rPr>
+        <w:t>d’</w:t>
+      </w:r>
+      <w:proofErr w:type="spellStart"/>
+      <w:r>
+        <w:rPr>
+          <w:i/>
+        </w:rPr>
+        <w:t>IntelliJ</w:t>
+      </w:r>
+      <w:proofErr w:type="spellEnd"/>
+      <w:r>
+        <w:t xml:space="preserve"> de </w:t>
+      </w:r>
+      <w:proofErr w:type="spellStart"/>
+      <w:r>
+        <w:rPr>
+          <w:i/>
+        </w:rPr>
+        <w:t>Jetbrains</w:t>
+      </w:r>
+      <w:proofErr w:type="spellEnd"/>
+      <w:r>
+        <w:t xml:space="preserve"> développée en collaboration avec </w:t>
+      </w:r>
+      <w:r>
+        <w:rPr>
+          <w:i/>
+        </w:rPr>
+        <w:t>Google</w:t>
+      </w:r>
+      <w:r>
+        <w:t xml:space="preserve"> servant spécifiquement au développement </w:t>
+      </w:r>
+      <w:r>
+        <w:rPr>
+          <w:i/>
+        </w:rPr>
+        <w:t>Android</w:t>
+      </w:r>
+      <w:r>
+        <w:t xml:space="preserve">. Elle propose de nombreux outils de </w:t>
+      </w:r>
+      <w:proofErr w:type="spellStart"/>
+      <w:r>
+        <w:t>débuggage</w:t>
+      </w:r>
+      <w:proofErr w:type="spellEnd"/>
+      <w:r>
+        <w:t xml:space="preserve">, de design d’interface et autres extrêmement utiles et faisant que l’extrême majorité du développement Android se fait par cet environnement. C’est donc en sachant cela que nous avons décidé d’utiliser </w:t>
+      </w:r>
+      <w:r>
+        <w:rPr>
+          <w:i/>
+        </w:rPr>
+        <w:t>Android Studio.</w:t>
+      </w:r>
+    </w:p>
+    <w:p>
+      <w:r>
+        <w:t xml:space="preserve">Enfin, nous avons eu à choisir le langage utilisé. Du côté du design de l’interface, pas le choix : tout se fait en </w:t>
+      </w:r>
+      <w:r>
+        <w:rPr>
+          <w:i/>
+        </w:rPr>
+        <w:t>XML</w:t>
+      </w:r>
+      <w:r>
+        <w:t xml:space="preserve">. Toutefois, pour le reste, deux langages sont officiellement supportés par </w:t>
+      </w:r>
+      <w:r>
+        <w:rPr>
+          <w:i/>
+        </w:rPr>
+        <w:t>Google</w:t>
+      </w:r>
+      <w:r>
+        <w:t xml:space="preserve"> : </w:t>
+      </w:r>
+      <w:r>
+        <w:rPr>
+          <w:i/>
+        </w:rPr>
+        <w:t>Java</w:t>
+      </w:r>
+      <w:r>
+        <w:t xml:space="preserve">, et depuis quelques années, </w:t>
+      </w:r>
+      <w:proofErr w:type="spellStart"/>
+      <w:r>
+        <w:rPr>
+          <w:i/>
+        </w:rPr>
+        <w:t>Kotlin</w:t>
+      </w:r>
+      <w:proofErr w:type="spellEnd"/>
+      <w:r>
+        <w:t xml:space="preserve">, un langage créé par </w:t>
+      </w:r>
+      <w:proofErr w:type="spellStart"/>
+      <w:r>
+        <w:rPr>
+          <w:i/>
+        </w:rPr>
+        <w:t>Jetbrains</w:t>
+      </w:r>
+      <w:proofErr w:type="spellEnd"/>
+      <w:r>
+        <w:t xml:space="preserve"> tournant lui aussi sur la </w:t>
+      </w:r>
+      <w:r>
+        <w:rPr>
+          <w:i/>
+        </w:rPr>
+        <w:t>JVM</w:t>
+      </w:r>
+      <w:r>
+        <w:t xml:space="preserve">. L’avantage est surtout la concision de sa syntaxe et son interopérabilité avec le Java : Il est possible d’écrire une partie en </w:t>
+      </w:r>
+      <w:proofErr w:type="spellStart"/>
+      <w:r>
+        <w:rPr>
+          <w:i/>
+        </w:rPr>
+        <w:t>Kotlin</w:t>
+      </w:r>
+      <w:proofErr w:type="spellEnd"/>
+      <w:r>
+        <w:t xml:space="preserve"> et une partie en Java et tout marcherait parfaitement, et il est même possible, sous </w:t>
+      </w:r>
+      <w:r>
+        <w:rPr>
+          <w:i/>
+        </w:rPr>
+        <w:t>Android</w:t>
+      </w:r>
+      <w:r>
+        <w:t xml:space="preserve"> </w:t>
+      </w:r>
+      <w:r>
+        <w:rPr>
+          <w:i/>
+        </w:rPr>
+        <w:t>Studio</w:t>
+      </w:r>
+      <w:r>
+        <w:t xml:space="preserve">, de convertir du code </w:t>
+      </w:r>
+      <w:r>
+        <w:rPr>
+          <w:i/>
+        </w:rPr>
+        <w:t>Java</w:t>
+      </w:r>
+      <w:r>
+        <w:t xml:space="preserve"> en code </w:t>
+      </w:r>
+      <w:proofErr w:type="spellStart"/>
+      <w:r>
+        <w:rPr>
+          <w:i/>
+        </w:rPr>
+        <w:t>Kotlin</w:t>
+      </w:r>
+      <w:proofErr w:type="spellEnd"/>
+      <w:r>
+        <w:t>.</w:t>
+      </w:r>
+    </w:p>
+    <w:p>
+      <w:r>
+        <w:t xml:space="preserve">Toutefois, ayant appris les grands concepts du </w:t>
+      </w:r>
+      <w:r>
+        <w:rPr>
+          <w:i/>
+        </w:rPr>
+        <w:t>Java</w:t>
+      </w:r>
+      <w:r>
+        <w:t xml:space="preserve"> au semestre 2, nous avons pensé qu’il s’agirait pour nous d’une bonne occasion de mettre en pratique concrètement ces notions de </w:t>
+      </w:r>
+      <w:r>
+        <w:rPr>
+          <w:i/>
+        </w:rPr>
+        <w:t>Java</w:t>
+      </w:r>
+      <w:r>
+        <w:t xml:space="preserve"> tout en les approfondissant et les comprenant réellement. En somme, choisir le </w:t>
+      </w:r>
+      <w:r>
+        <w:rPr>
+          <w:i/>
+        </w:rPr>
+        <w:t>Java</w:t>
+      </w:r>
+      <w:r>
+        <w:t xml:space="preserve"> semblait pour nous être une occasion d’ancrer ce que nous avons appris et faire de nos connaissances des compétences. C’est pour cela que nous avons choisi d’utiliser le </w:t>
+      </w:r>
+      <w:r>
+        <w:rPr>
+          <w:i/>
+        </w:rPr>
+        <w:t>Java</w:t>
+      </w:r>
+      <w:r>
+        <w:t xml:space="preserve">, tout en souhaitant par la suite découvrir le </w:t>
+      </w:r>
+      <w:proofErr w:type="spellStart"/>
+      <w:r>
+        <w:rPr>
+          <w:i/>
+        </w:rPr>
+        <w:t>Kotlin</w:t>
+      </w:r>
+      <w:proofErr w:type="spellEnd"/>
+      <w:r>
+        <w:t xml:space="preserve"> lorsque nous serons à l’aise avec le développement </w:t>
+      </w:r>
+      <w:r>
+        <w:rPr>
+          <w:i/>
+        </w:rPr>
+        <w:t>Android</w:t>
+      </w:r>
+      <w:r>
+        <w:t xml:space="preserve"> en </w:t>
+      </w:r>
+      <w:r>
+        <w:rPr>
+          <w:i/>
+        </w:rPr>
+        <w:t>Java.</w:t>
+      </w:r>
+    </w:p>
+    <w:p>
+      <w:r>
+        <w:t xml:space="preserve">Enfin, le choix du </w:t>
+      </w:r>
+      <w:r>
+        <w:rPr>
+          <w:i/>
+        </w:rPr>
+        <w:t>Java</w:t>
+      </w:r>
+      <w:r>
+        <w:t xml:space="preserve"> a été confirmé par le fait que la grande majorité de la documentation sur internet est écrite en </w:t>
+      </w:r>
+      <w:r>
+        <w:rPr>
+          <w:i/>
+        </w:rPr>
+        <w:t>Java</w:t>
+      </w:r>
+      <w:r>
+        <w:t xml:space="preserve">. Bien que la documentation officielle de </w:t>
+      </w:r>
+      <w:r>
+        <w:rPr>
+          <w:i/>
+        </w:rPr>
+        <w:t>Google</w:t>
+      </w:r>
+      <w:r>
+        <w:t xml:space="preserve"> supporte le </w:t>
+      </w:r>
+      <w:proofErr w:type="spellStart"/>
+      <w:r>
+        <w:rPr>
+          <w:i/>
+        </w:rPr>
+        <w:t>Kotlin</w:t>
+      </w:r>
+      <w:proofErr w:type="spellEnd"/>
+      <w:r>
+        <w:t xml:space="preserve"> aussi, la relativement récente officialisation du support du </w:t>
+      </w:r>
+      <w:proofErr w:type="spellStart"/>
+      <w:r>
+        <w:rPr>
+          <w:i/>
+        </w:rPr>
+        <w:t>Kotlin</w:t>
+      </w:r>
+      <w:proofErr w:type="spellEnd"/>
+      <w:r>
+        <w:t xml:space="preserve"> fait que l’apprentissage du </w:t>
+      </w:r>
+      <w:r>
+        <w:rPr>
+          <w:i/>
+        </w:rPr>
+        <w:t>SDK Android</w:t>
+      </w:r>
+      <w:r>
+        <w:t xml:space="preserve"> sera plus aisé en </w:t>
+      </w:r>
+      <w:r>
+        <w:rPr>
+          <w:i/>
+        </w:rPr>
+        <w:t>Java</w:t>
+      </w:r>
+      <w:r>
+        <w:t xml:space="preserve">, nous rendant plus de ressources accessibles. </w:t>
+      </w:r>
+    </w:p>
+    <w:p>
+      <w:r>
+        <w:br w:type="page"/>
+      </w:r>
     </w:p>
     <w:p>
       <w:pPr>
@@ -4384,11 +5250,43 @@
           <w:numId w:val="8"/>
         </w:numPr>
       </w:pPr>
-      <w:bookmarkStart w:id="14" w:name="_Toc9198624"/>
-      <w:r>
+      <w:bookmarkStart w:id="17" w:name="_Toc10064125"/>
+      <w:r>
+        <w:lastRenderedPageBreak/>
         <w:t>Les contraintes rencontrées et à venir</w:t>
       </w:r>
-      <w:bookmarkEnd w:id="14"/>
+      <w:bookmarkEnd w:id="17"/>
+    </w:p>
+    <w:p>
+      <w:pPr>
+        <w:pStyle w:val="Daniel2"/>
+      </w:pPr>
+    </w:p>
+    <w:p>
+      <w:r>
+        <w:t>Un premier problème que nous avons rencontré est le fait que, avec l’avancement des versions d’Android, la possibilité d’accéder aux paramètres de l’appareil à été beaucoup limitée pour des raisons de sécurité. Ainsi, les ambitions du « mode travail » ont dû être réduites et son développement risque d’être un peu plus technique que prévu.</w:t>
+      </w:r>
+    </w:p>
+    <w:p>
+      <w:r>
+        <w:t xml:space="preserve">De plus, la découverte des mécanismes du SDK Android n’a pas forcément été simple. Il s’agit de beaucoup de nouveaux concepts à comprendre et à prendre en main. Toutefois, de nombreuses notions d’IHM ont été retrouvées et certaines parties se sont aussi avérées plus abordables que prévues. </w:t>
+      </w:r>
+    </w:p>
+    <w:p>
+      <w:r>
+        <w:t>Enfin, nous avons au début fait l’erreur de ne pas mettre en en place un dépôt git commun, ce qui nous a coûté de légères complications lors d’une réunion. Heureusement, cela est arrivé au début et n’a pas eu de conséquences, et nous aura bien montré l’importance de la rigueur à ce niveau-là.</w:t>
+      </w:r>
+    </w:p>
+    <w:p/>
+    <w:p>
+      <w:r>
+        <w:t xml:space="preserve">Nous risquons bien évidemment de rencontrer de nombreuses nouvelles contraintes dans la phase de développement qui arrive, mais cela risque d’être extrêmement enrichissant et nous nous sommes organisés afin de toujours les mettre en commun pour tous en apprendre. </w:t>
+      </w:r>
+      <w:bookmarkStart w:id="18" w:name="_GoBack"/>
+      <w:bookmarkEnd w:id="18"/>
+      <w:r>
+        <w:t xml:space="preserve"> </w:t>
+      </w:r>
     </w:p>
     <w:sectPr>
       <w:footerReference w:type="default" r:id="rId24"/>
@@ -4438,7 +5336,6 @@
         <w:docPartUnique/>
       </w:docPartObj>
     </w:sdtPr>
-    <w:sdtEndPr/>
     <w:sdtContent>
       <w:p>
         <w:pPr>
@@ -5653,6 +6550,95 @@
     </w:lvl>
   </w:abstractNum>
   <w:abstractNum w:abstractNumId="10" w15:restartNumberingAfterBreak="0">
+    <w:nsid w:val="61E0115A"/>
+    <w:multiLevelType w:val="hybridMultilevel"/>
+    <w:tmpl w:val="0A06ECDE"/>
+    <w:lvl w:ilvl="0" w:tplc="E7E28872">
+      <w:start w:val="1"/>
+      <w:numFmt w:val="lowerLetter"/>
+      <w:lvlText w:val="%1)"/>
+      <w:lvlJc w:val="left"/>
+      <w:pPr>
+        <w:ind w:left="1428" w:hanging="360"/>
+      </w:pPr>
+      <w:rPr>
+        <w:rFonts w:hint="default"/>
+      </w:rPr>
+    </w:lvl>
+    <w:lvl w:ilvl="1" w:tplc="040C0019" w:tentative="1">
+      <w:start w:val="1"/>
+      <w:numFmt w:val="lowerLetter"/>
+      <w:lvlText w:val="%2."/>
+      <w:lvlJc w:val="left"/>
+      <w:pPr>
+        <w:ind w:left="2148" w:hanging="360"/>
+      </w:pPr>
+    </w:lvl>
+    <w:lvl w:ilvl="2" w:tplc="040C001B" w:tentative="1">
+      <w:start w:val="1"/>
+      <w:numFmt w:val="lowerRoman"/>
+      <w:lvlText w:val="%3."/>
+      <w:lvlJc w:val="right"/>
+      <w:pPr>
+        <w:ind w:left="2868" w:hanging="180"/>
+      </w:pPr>
+    </w:lvl>
+    <w:lvl w:ilvl="3" w:tplc="040C000F" w:tentative="1">
+      <w:start w:val="1"/>
+      <w:numFmt w:val="decimal"/>
+      <w:lvlText w:val="%4."/>
+      <w:lvlJc w:val="left"/>
+      <w:pPr>
+        <w:ind w:left="3588" w:hanging="360"/>
+      </w:pPr>
+    </w:lvl>
+    <w:lvl w:ilvl="4" w:tplc="040C0019" w:tentative="1">
+      <w:start w:val="1"/>
+      <w:numFmt w:val="lowerLetter"/>
+      <w:lvlText w:val="%5."/>
+      <w:lvlJc w:val="left"/>
+      <w:pPr>
+        <w:ind w:left="4308" w:hanging="360"/>
+      </w:pPr>
+    </w:lvl>
+    <w:lvl w:ilvl="5" w:tplc="040C001B" w:tentative="1">
+      <w:start w:val="1"/>
+      <w:numFmt w:val="lowerRoman"/>
+      <w:lvlText w:val="%6."/>
+      <w:lvlJc w:val="right"/>
+      <w:pPr>
+        <w:ind w:left="5028" w:hanging="180"/>
+      </w:pPr>
+    </w:lvl>
+    <w:lvl w:ilvl="6" w:tplc="040C000F" w:tentative="1">
+      <w:start w:val="1"/>
+      <w:numFmt w:val="decimal"/>
+      <w:lvlText w:val="%7."/>
+      <w:lvlJc w:val="left"/>
+      <w:pPr>
+        <w:ind w:left="5748" w:hanging="360"/>
+      </w:pPr>
+    </w:lvl>
+    <w:lvl w:ilvl="7" w:tplc="040C0019" w:tentative="1">
+      <w:start w:val="1"/>
+      <w:numFmt w:val="lowerLetter"/>
+      <w:lvlText w:val="%8."/>
+      <w:lvlJc w:val="left"/>
+      <w:pPr>
+        <w:ind w:left="6468" w:hanging="360"/>
+      </w:pPr>
+    </w:lvl>
+    <w:lvl w:ilvl="8" w:tplc="040C001B" w:tentative="1">
+      <w:start w:val="1"/>
+      <w:numFmt w:val="lowerRoman"/>
+      <w:lvlText w:val="%9."/>
+      <w:lvlJc w:val="right"/>
+      <w:pPr>
+        <w:ind w:left="7188" w:hanging="180"/>
+      </w:pPr>
+    </w:lvl>
+  </w:abstractNum>
+  <w:abstractNum w:abstractNumId="11" w15:restartNumberingAfterBreak="0">
     <w:nsid w:val="6E212C21"/>
     <w:multiLevelType w:val="hybridMultilevel"/>
     <w:tmpl w:val="235257A0"/>
@@ -5745,7 +6731,7 @@
     <w:abstractNumId w:val="5"/>
   </w:num>
   <w:num w:numId="2">
-    <w:abstractNumId w:val="10"/>
+    <w:abstractNumId w:val="11"/>
   </w:num>
   <w:num w:numId="3">
     <w:abstractNumId w:val="3"/>
@@ -5773,6 +6759,9 @@
   </w:num>
   <w:num w:numId="11">
     <w:abstractNumId w:val="6"/>
+  </w:num>
+  <w:num w:numId="12">
+    <w:abstractNumId w:val="10"/>
   </w:num>
 </w:numbering>
 </file>
@@ -6201,6 +7190,28 @@
       <w:szCs w:val="32"/>
     </w:rPr>
   </w:style>
+  <w:style w:type="paragraph" w:styleId="Titre2">
+    <w:name w:val="heading 2"/>
+    <w:basedOn w:val="Normal"/>
+    <w:next w:val="Normal"/>
+    <w:link w:val="Titre2Car"/>
+    <w:uiPriority w:val="9"/>
+    <w:unhideWhenUsed/>
+    <w:qFormat/>
+    <w:rsid w:val="008E7BE0"/>
+    <w:pPr>
+      <w:keepNext/>
+      <w:keepLines/>
+      <w:spacing w:before="40" w:after="0"/>
+      <w:outlineLvl w:val="1"/>
+    </w:pPr>
+    <w:rPr>
+      <w:rFonts w:asciiTheme="majorHAnsi" w:eastAsiaTheme="majorEastAsia" w:hAnsiTheme="majorHAnsi" w:cstheme="majorBidi"/>
+      <w:color w:val="C49A00" w:themeColor="accent1" w:themeShade="BF"/>
+      <w:sz w:val="26"/>
+      <w:szCs w:val="26"/>
+    </w:rPr>
+  </w:style>
   <w:style w:type="character" w:default="1" w:styleId="Policepardfaut">
     <w:name w:val="Default Paragraph Font"/>
     <w:uiPriority w:val="1"/>
@@ -6572,6 +7583,19 @@
       <w:lang w:eastAsia="fr-FR"/>
     </w:rPr>
   </w:style>
+  <w:style w:type="character" w:customStyle="1" w:styleId="Titre2Car">
+    <w:name w:val="Titre 2 Car"/>
+    <w:basedOn w:val="Policepardfaut"/>
+    <w:link w:val="Titre2"/>
+    <w:uiPriority w:val="9"/>
+    <w:rsid w:val="008E7BE0"/>
+    <w:rPr>
+      <w:rFonts w:asciiTheme="majorHAnsi" w:eastAsiaTheme="majorEastAsia" w:hAnsiTheme="majorHAnsi" w:cstheme="majorBidi"/>
+      <w:color w:val="C49A00" w:themeColor="accent1" w:themeShade="BF"/>
+      <w:sz w:val="26"/>
+      <w:szCs w:val="26"/>
+    </w:rPr>
+  </w:style>
 </w:styles>
 </file>
 
@@ -6894,7 +7918,7 @@
 </file>
 
 <file path=customXml/itemProps2.xml><?xml version="1.0" encoding="utf-8"?>
-<ds:datastoreItem xmlns:ds="http://schemas.openxmlformats.org/officeDocument/2006/customXml" ds:itemID="{1DFB6FBB-BB33-4CC7-8BF7-7DC44AFE18EB}">
+<ds:datastoreItem xmlns:ds="http://schemas.openxmlformats.org/officeDocument/2006/customXml" ds:itemID="{BE7FF985-30A3-49C2-80E0-3983948EA2B3}">
   <ds:schemaRefs>
     <ds:schemaRef ds:uri="http://schemas.openxmlformats.org/officeDocument/2006/bibliography"/>
   </ds:schemaRefs>

</xml_diff>

<commit_message>
Manque plus que 1 séquence, classes & 2 maquettes
</commit_message>
<xml_diff>
--- a/Dossier/PTUT_S2.docx
+++ b/Dossier/PTUT_S2.docx
@@ -331,7 +331,17 @@
                                           <w:sz w:val="72"/>
                                           <w:szCs w:val="72"/>
                                         </w:rPr>
-                                        <w:t>Projet tuteuré S2 : pRODUCTIv’me</w:t>
+                                        <w:t>Projet tuteuré S2 : pRODUCTIv’</w:t>
+                                      </w:r>
+                                      <w:r>
+                                        <w:rPr>
+                                          <w:rFonts w:asciiTheme="majorHAnsi" w:eastAsiaTheme="majorEastAsia" w:hAnsiTheme="majorHAnsi" w:cstheme="majorBidi"/>
+                                          <w:caps/>
+                                          <w:color w:val="FFCA08" w:themeColor="accent1"/>
+                                          <w:sz w:val="72"/>
+                                          <w:szCs w:val="72"/>
+                                        </w:rPr>
+                                        <w:t>HEAD</w:t>
                                       </w:r>
                                     </w:p>
                                   </w:sdtContent>
@@ -540,7 +550,17 @@
                                     <w:sz w:val="72"/>
                                     <w:szCs w:val="72"/>
                                   </w:rPr>
-                                  <w:t>Projet tuteuré S2 : pRODUCTIv’me</w:t>
+                                  <w:t>Projet tuteuré S2 : pRODUCTIv’</w:t>
+                                </w:r>
+                                <w:r>
+                                  <w:rPr>
+                                    <w:rFonts w:asciiTheme="majorHAnsi" w:eastAsiaTheme="majorEastAsia" w:hAnsiTheme="majorHAnsi" w:cstheme="majorBidi"/>
+                                    <w:caps/>
+                                    <w:color w:val="FFCA08" w:themeColor="accent1"/>
+                                    <w:sz w:val="72"/>
+                                    <w:szCs w:val="72"/>
+                                  </w:rPr>
+                                  <w:t>HEAD</w:t>
                                 </w:r>
                               </w:p>
                             </w:sdtContent>
@@ -2801,9 +2821,9 @@
           <w:noProof/>
         </w:rPr>
         <w:drawing>
-          <wp:inline distT="0" distB="0" distL="0" distR="0" wp14:anchorId="58CDA5B7" wp14:editId="22FC2B54">
-            <wp:extent cx="2705100" cy="2197895"/>
-            <wp:effectExtent l="0" t="0" r="0" b="0"/>
+          <wp:inline distT="0" distB="0" distL="0" distR="0" wp14:anchorId="58CDA5B7" wp14:editId="6EA98549">
+            <wp:extent cx="2591290" cy="2105425"/>
+            <wp:effectExtent l="0" t="0" r="0" b="9525"/>
             <wp:docPr id="16" name="Image 16"/>
             <wp:cNvGraphicFramePr>
               <a:graphicFrameLocks xmlns:a="http://schemas.openxmlformats.org/drawingml/2006/main" noChangeAspect="1"/>
@@ -2824,7 +2844,7 @@
                   <pic:spPr>
                     <a:xfrm>
                       <a:off x="0" y="0"/>
-                      <a:ext cx="2716106" cy="2206838"/>
+                      <a:ext cx="2603392" cy="2115258"/>
                     </a:xfrm>
                     <a:prstGeom prst="rect">
                       <a:avLst/>
@@ -2841,9 +2861,9 @@
           <w:noProof/>
         </w:rPr>
         <w:drawing>
-          <wp:inline distT="0" distB="0" distL="0" distR="0" wp14:anchorId="615015CE" wp14:editId="0B8A111E">
-            <wp:extent cx="2476500" cy="2177583"/>
-            <wp:effectExtent l="0" t="0" r="0" b="0"/>
+          <wp:inline distT="0" distB="0" distL="0" distR="0" wp14:anchorId="615015CE" wp14:editId="74F8EE4B">
+            <wp:extent cx="2342005" cy="2059321"/>
+            <wp:effectExtent l="0" t="0" r="1270" b="0"/>
             <wp:docPr id="17" name="Image 17"/>
             <wp:cNvGraphicFramePr>
               <a:graphicFrameLocks xmlns:a="http://schemas.openxmlformats.org/drawingml/2006/main" noChangeAspect="1"/>
@@ -2864,7 +2884,7 @@
                   <pic:spPr>
                     <a:xfrm>
                       <a:off x="0" y="0"/>
-                      <a:ext cx="2483007" cy="2183304"/>
+                      <a:ext cx="2351450" cy="2067626"/>
                     </a:xfrm>
                     <a:prstGeom prst="rect">
                       <a:avLst/>
@@ -2878,11 +2898,6 @@
       </w:r>
     </w:p>
     <w:p>
-      <w:pPr>
-        <w:rPr>
-          <w:sz w:val="8"/>
-        </w:rPr>
-      </w:pPr>
       <w:hyperlink r:id="rId11" w:history="1">
         <w:r>
           <w:rPr>
@@ -2907,13 +2922,10 @@
           <w:t>https://play.google.com/store/apps/details?id=com.anydo</w:t>
         </w:r>
       </w:hyperlink>
-    </w:p>
-    <w:p>
       <w:r>
         <w:rPr>
           <w:noProof/>
         </w:rPr>
-        <w:lastRenderedPageBreak/>
         <w:drawing>
           <wp:inline distT="0" distB="0" distL="0" distR="0" wp14:anchorId="6A008A35" wp14:editId="630F30CA">
             <wp:extent cx="2729885" cy="2194560"/>
@@ -3017,11 +3029,6 @@
     </w:p>
     <w:p>
       <w:pPr>
-        <w:pStyle w:val="Daniel2"/>
-      </w:pPr>
-    </w:p>
-    <w:p>
-      <w:pPr>
         <w:pStyle w:val="Daniel1"/>
         <w:numPr>
           <w:ilvl w:val="0"/>
@@ -3031,6 +3038,7 @@
       </w:pPr>
       <w:bookmarkStart w:id="4" w:name="_Toc10064112"/>
       <w:r>
+        <w:lastRenderedPageBreak/>
         <w:t xml:space="preserve">L’application Android : ses fonctionnalités, son aspect </w:t>
       </w:r>
       <w:r>
@@ -3331,7 +3339,7 @@
           <w:i w:val="0"/>
           <w:color w:val="auto"/>
         </w:rPr>
-        <w:t xml:space="preserve"> doit être réalisée au mieux, car il s’agira d’une des fonctionnalités clés de l’application. On pourra y créer des listes qui auront un titre, consulter des listes, et ajouter ou supprimer des </w:t>
+        <w:t xml:space="preserve"> doit être réalisée au mieux, car il s’agira d’une des fonctionnalités clés de l’application. On pourra y créer des listes qui auront un titre, consulter des listes, et ajouter ou supprimer des éléments à chaque liste</w:t>
       </w:r>
       <w:r>
         <w:rPr>
@@ -3339,8 +3347,7 @@
           <w:i w:val="0"/>
           <w:color w:val="auto"/>
         </w:rPr>
-        <w:lastRenderedPageBreak/>
-        <w:t>éléments à chaque liste</w:t>
+        <w:t xml:space="preserve">. Les éléments peuvent être marqués comme faits ou urgents, ou encore être modifiés. </w:t>
       </w:r>
       <w:r>
         <w:rPr>
@@ -3348,7 +3355,7 @@
           <w:i w:val="0"/>
           <w:color w:val="auto"/>
         </w:rPr>
-        <w:t xml:space="preserve">. Les éléments peuvent être marqués comme faits ou urgents, ou encore être modifiés. </w:t>
+        <w:t xml:space="preserve">Un élément urgent pourra envoyer une notification de rappel. </w:t>
       </w:r>
       <w:r>
         <w:rPr>
@@ -3356,7 +3363,7 @@
           <w:i w:val="0"/>
           <w:color w:val="auto"/>
         </w:rPr>
-        <w:t xml:space="preserve">Un élément urgent pourra envoyer une notification de rappel. </w:t>
+        <w:t>La persistance des données se fera au travers de la base de données implémentée par l’application</w:t>
       </w:r>
       <w:r>
         <w:rPr>
@@ -3364,82 +3371,82 @@
           <w:i w:val="0"/>
           <w:color w:val="auto"/>
         </w:rPr>
-        <w:t>La persistance des données se fera au travers de la base de données implémentée par l’application</w:t>
-      </w:r>
-      <w:r>
+        <w:t>.</w:t>
+      </w:r>
+    </w:p>
+    <w:p>
+      <w:pPr>
+        <w:rPr>
+          <w:rStyle w:val="Accentuationintense"/>
+        </w:rPr>
+      </w:pPr>
+      <w:r>
+        <w:rPr>
+          <w:rStyle w:val="Accentuationintense"/>
+        </w:rPr>
+        <w:t>Système de notifications</w:t>
+      </w:r>
+    </w:p>
+    <w:p>
+      <w:pPr>
+        <w:ind w:firstLine="708"/>
         <w:rPr>
           <w:rStyle w:val="Accentuationintense"/>
           <w:i w:val="0"/>
           <w:color w:val="auto"/>
         </w:rPr>
-        <w:t>.</w:t>
-      </w:r>
-    </w:p>
-    <w:p>
-      <w:pPr>
-        <w:rPr>
-          <w:rStyle w:val="Accentuationintense"/>
-        </w:rPr>
-      </w:pPr>
-      <w:r>
-        <w:rPr>
-          <w:rStyle w:val="Accentuationintense"/>
-        </w:rPr>
-        <w:t>Système de notifications</w:t>
-      </w:r>
-    </w:p>
-    <w:p>
-      <w:pPr>
-        <w:ind w:firstLine="708"/>
+      </w:pPr>
+      <w:r>
         <w:rPr>
           <w:rStyle w:val="Accentuationintense"/>
           <w:i w:val="0"/>
           <w:color w:val="auto"/>
         </w:rPr>
-      </w:pPr>
+        <w:t xml:space="preserve">Le système de notifications sera un élément clé de l’application, car il sera au cœur des différentes fonctionnalités. En effet, une </w:t>
+      </w:r>
+      <w:proofErr w:type="spellStart"/>
       <w:r>
         <w:rPr>
           <w:rStyle w:val="Accentuationintense"/>
           <w:i w:val="0"/>
           <w:color w:val="auto"/>
         </w:rPr>
-        <w:t xml:space="preserve">Le système de notifications sera un élément clé de l’application, car il sera au cœur des différentes fonctionnalités. En effet, une </w:t>
-      </w:r>
-      <w:proofErr w:type="spellStart"/>
+        <w:t>todo-list</w:t>
+      </w:r>
+      <w:proofErr w:type="spellEnd"/>
       <w:r>
         <w:rPr>
           <w:rStyle w:val="Accentuationintense"/>
           <w:i w:val="0"/>
           <w:color w:val="auto"/>
         </w:rPr>
-        <w:t>todo-list</w:t>
-      </w:r>
-      <w:proofErr w:type="spellEnd"/>
+        <w:t xml:space="preserve"> pourra être marquée pour renvoyer un rappel, et la notification devra mener à cet élément de la </w:t>
+      </w:r>
+      <w:proofErr w:type="spellStart"/>
       <w:r>
         <w:rPr>
           <w:rStyle w:val="Accentuationintense"/>
           <w:i w:val="0"/>
           <w:color w:val="auto"/>
         </w:rPr>
-        <w:t xml:space="preserve"> pourra être marquée pour renvoyer un rappel, et la notification devra mener à cet élément de la </w:t>
-      </w:r>
-      <w:proofErr w:type="spellStart"/>
+        <w:t>todo-list</w:t>
+      </w:r>
+      <w:proofErr w:type="spellEnd"/>
       <w:r>
         <w:rPr>
           <w:rStyle w:val="Accentuationintense"/>
           <w:i w:val="0"/>
           <w:color w:val="auto"/>
         </w:rPr>
-        <w:t>todo-list</w:t>
-      </w:r>
-      <w:proofErr w:type="spellEnd"/>
+        <w:t xml:space="preserve">. L’utilisateur pourra aussi régler des notifications </w:t>
+      </w:r>
       <w:r>
         <w:rPr>
           <w:rStyle w:val="Accentuationintense"/>
           <w:i w:val="0"/>
           <w:color w:val="auto"/>
         </w:rPr>
-        <w:t xml:space="preserve">. L’utilisateur pourra aussi régler des notifications </w:t>
+        <w:t>personnalisées, tels que des rappels. De plus, dans les paramètres, on pourra activer une option qui permet d’envoyer une notification tous les jours à une heure donnée pour penser à venir travailler. Enfin, le</w:t>
       </w:r>
       <w:r>
         <w:rPr>
@@ -3447,7 +3454,7 @@
           <w:i w:val="0"/>
           <w:color w:val="auto"/>
         </w:rPr>
-        <w:t>personnalisées, tels que des rappels. De plus, dans les paramètres, on pourra activer une option qui permet d’envoyer une notification tous les jours à une heure donnée pour penser à venir travailler. Enfin, le</w:t>
+        <w:t xml:space="preserve"> suivi des habitudes enverra aussi une notification quotidienne (qui peut être désactivée) pour rappeler d’entrer son avancement du jour sur les habitudes. Toutes ces notifications doivent être paramétrables afin de créer une </w:t>
       </w:r>
       <w:r>
         <w:rPr>
@@ -3455,7 +3462,8 @@
           <w:i w:val="0"/>
           <w:color w:val="auto"/>
         </w:rPr>
-        <w:t xml:space="preserve"> suivi des habitudes enverra aussi une notification quotidienne (qui peut être désactivée) pour rappeler d’entrer son avancement du jour sur les habitudes. Toutes ces notifications doivent être paramétrables afin de créer une expérience qui ne dérange pas l’utilisateur mais qui lui permet aussi de ne pas se soucier de trop de choses en ayant des rappels réguliers. </w:t>
+        <w:lastRenderedPageBreak/>
+        <w:t xml:space="preserve">expérience qui ne dérange pas l’utilisateur mais qui lui permet aussi de ne pas se soucier de trop de choses en ayant des rappels réguliers. </w:t>
       </w:r>
     </w:p>
     <w:p>
@@ -4327,6 +4335,252 @@
       </w:r>
     </w:p>
     <w:p>
+      <w:r>
+        <w:lastRenderedPageBreak/>
+        <w:t>Voici les diagrammes de séquence :</w:t>
+      </w:r>
+    </w:p>
+    <w:p>
+      <w:r>
+        <w:rPr>
+          <w:noProof/>
+        </w:rPr>
+        <w:drawing>
+          <wp:inline distT="0" distB="0" distL="0" distR="0" wp14:anchorId="521222BA" wp14:editId="549E45A3">
+            <wp:extent cx="5763260" cy="7238365"/>
+            <wp:effectExtent l="0" t="0" r="8890" b="635"/>
+            <wp:docPr id="30" name="Image 30"/>
+            <wp:cNvGraphicFramePr>
+              <a:graphicFrameLocks xmlns:a="http://schemas.openxmlformats.org/drawingml/2006/main" noChangeAspect="1"/>
+            </wp:cNvGraphicFramePr>
+            <a:graphic xmlns:a="http://schemas.openxmlformats.org/drawingml/2006/main">
+              <a:graphicData uri="http://schemas.openxmlformats.org/drawingml/2006/picture">
+                <pic:pic xmlns:pic="http://schemas.openxmlformats.org/drawingml/2006/picture">
+                  <pic:nvPicPr>
+                    <pic:cNvPr id="0" name="Picture 21"/>
+                    <pic:cNvPicPr>
+                      <a:picLocks noChangeAspect="1" noChangeArrowheads="1"/>
+                    </pic:cNvPicPr>
+                  </pic:nvPicPr>
+                  <pic:blipFill>
+                    <a:blip r:embed="rId24">
+                      <a:extLst>
+                        <a:ext uri="{28A0092B-C50C-407E-A947-70E740481C1C}">
+                          <a14:useLocalDpi xmlns:a14="http://schemas.microsoft.com/office/drawing/2010/main" val="0"/>
+                        </a:ext>
+                      </a:extLst>
+                    </a:blip>
+                    <a:srcRect/>
+                    <a:stretch>
+                      <a:fillRect/>
+                    </a:stretch>
+                  </pic:blipFill>
+                  <pic:spPr bwMode="auto">
+                    <a:xfrm>
+                      <a:off x="0" y="0"/>
+                      <a:ext cx="5763260" cy="7238365"/>
+                    </a:xfrm>
+                    <a:prstGeom prst="rect">
+                      <a:avLst/>
+                    </a:prstGeom>
+                    <a:noFill/>
+                    <a:ln>
+                      <a:noFill/>
+                    </a:ln>
+                  </pic:spPr>
+                </pic:pic>
+              </a:graphicData>
+            </a:graphic>
+          </wp:inline>
+        </w:drawing>
+      </w:r>
+    </w:p>
+    <w:p>
+      <w:r>
+        <w:br w:type="page"/>
+      </w:r>
+    </w:p>
+    <w:p>
+      <w:pPr>
+        <w:jc w:val="center"/>
+      </w:pPr>
+      <w:r>
+        <w:rPr>
+          <w:noProof/>
+        </w:rPr>
+        <w:lastRenderedPageBreak/>
+        <w:drawing>
+          <wp:inline distT="0" distB="0" distL="0" distR="0" wp14:anchorId="0758CFA3" wp14:editId="3A3642C4">
+            <wp:extent cx="2343630" cy="9113682"/>
+            <wp:effectExtent l="0" t="0" r="0" b="0"/>
+            <wp:docPr id="31" name="Image 31"/>
+            <wp:cNvGraphicFramePr>
+              <a:graphicFrameLocks xmlns:a="http://schemas.openxmlformats.org/drawingml/2006/main" noChangeAspect="1"/>
+            </wp:cNvGraphicFramePr>
+            <a:graphic xmlns:a="http://schemas.openxmlformats.org/drawingml/2006/main">
+              <a:graphicData uri="http://schemas.openxmlformats.org/drawingml/2006/picture">
+                <pic:pic xmlns:pic="http://schemas.openxmlformats.org/drawingml/2006/picture">
+                  <pic:nvPicPr>
+                    <pic:cNvPr id="0" name="Picture 22"/>
+                    <pic:cNvPicPr>
+                      <a:picLocks noChangeAspect="1" noChangeArrowheads="1"/>
+                    </pic:cNvPicPr>
+                  </pic:nvPicPr>
+                  <pic:blipFill>
+                    <a:blip r:embed="rId25">
+                      <a:extLst>
+                        <a:ext uri="{28A0092B-C50C-407E-A947-70E740481C1C}">
+                          <a14:useLocalDpi xmlns:a14="http://schemas.microsoft.com/office/drawing/2010/main" val="0"/>
+                        </a:ext>
+                      </a:extLst>
+                    </a:blip>
+                    <a:srcRect/>
+                    <a:stretch>
+                      <a:fillRect/>
+                    </a:stretch>
+                  </pic:blipFill>
+                  <pic:spPr bwMode="auto">
+                    <a:xfrm>
+                      <a:off x="0" y="0"/>
+                      <a:ext cx="2347070" cy="9127058"/>
+                    </a:xfrm>
+                    <a:prstGeom prst="rect">
+                      <a:avLst/>
+                    </a:prstGeom>
+                    <a:noFill/>
+                    <a:ln>
+                      <a:noFill/>
+                    </a:ln>
+                  </pic:spPr>
+                </pic:pic>
+              </a:graphicData>
+            </a:graphic>
+          </wp:inline>
+        </w:drawing>
+      </w:r>
+    </w:p>
+    <w:p>
+      <w:r>
+        <w:rPr>
+          <w:noProof/>
+        </w:rPr>
+        <w:lastRenderedPageBreak/>
+        <w:drawing>
+          <wp:inline distT="0" distB="0" distL="0" distR="0" wp14:anchorId="027278EF" wp14:editId="7C961135">
+            <wp:extent cx="5148580" cy="8890635"/>
+            <wp:effectExtent l="0" t="0" r="0" b="5715"/>
+            <wp:docPr id="192" name="Image 192"/>
+            <wp:cNvGraphicFramePr>
+              <a:graphicFrameLocks xmlns:a="http://schemas.openxmlformats.org/drawingml/2006/main" noChangeAspect="1"/>
+            </wp:cNvGraphicFramePr>
+            <a:graphic xmlns:a="http://schemas.openxmlformats.org/drawingml/2006/main">
+              <a:graphicData uri="http://schemas.openxmlformats.org/drawingml/2006/picture">
+                <pic:pic xmlns:pic="http://schemas.openxmlformats.org/drawingml/2006/picture">
+                  <pic:nvPicPr>
+                    <pic:cNvPr id="0" name="Picture 23"/>
+                    <pic:cNvPicPr>
+                      <a:picLocks noChangeAspect="1" noChangeArrowheads="1"/>
+                    </pic:cNvPicPr>
+                  </pic:nvPicPr>
+                  <pic:blipFill>
+                    <a:blip r:embed="rId26">
+                      <a:extLst>
+                        <a:ext uri="{28A0092B-C50C-407E-A947-70E740481C1C}">
+                          <a14:useLocalDpi xmlns:a14="http://schemas.microsoft.com/office/drawing/2010/main" val="0"/>
+                        </a:ext>
+                      </a:extLst>
+                    </a:blip>
+                    <a:srcRect/>
+                    <a:stretch>
+                      <a:fillRect/>
+                    </a:stretch>
+                  </pic:blipFill>
+                  <pic:spPr bwMode="auto">
+                    <a:xfrm>
+                      <a:off x="0" y="0"/>
+                      <a:ext cx="5148580" cy="8890635"/>
+                    </a:xfrm>
+                    <a:prstGeom prst="rect">
+                      <a:avLst/>
+                    </a:prstGeom>
+                    <a:noFill/>
+                    <a:ln>
+                      <a:noFill/>
+                    </a:ln>
+                  </pic:spPr>
+                </pic:pic>
+              </a:graphicData>
+            </a:graphic>
+          </wp:inline>
+        </w:drawing>
+      </w:r>
+      <w:r>
+        <w:br w:type="page"/>
+      </w:r>
+    </w:p>
+    <w:p>
+      <w:pPr>
+        <w:jc w:val="center"/>
+      </w:pPr>
+      <w:r>
+        <w:rPr>
+          <w:noProof/>
+        </w:rPr>
+        <w:lastRenderedPageBreak/>
+        <w:drawing>
+          <wp:inline distT="0" distB="0" distL="0" distR="0" wp14:anchorId="7C1F4845" wp14:editId="7F20B0FA">
+            <wp:extent cx="5763260" cy="6769735"/>
+            <wp:effectExtent l="0" t="0" r="8890" b="0"/>
+            <wp:docPr id="197" name="Image 197"/>
+            <wp:cNvGraphicFramePr>
+              <a:graphicFrameLocks xmlns:a="http://schemas.openxmlformats.org/drawingml/2006/main" noChangeAspect="1"/>
+            </wp:cNvGraphicFramePr>
+            <a:graphic xmlns:a="http://schemas.openxmlformats.org/drawingml/2006/main">
+              <a:graphicData uri="http://schemas.openxmlformats.org/drawingml/2006/picture">
+                <pic:pic xmlns:pic="http://schemas.openxmlformats.org/drawingml/2006/picture">
+                  <pic:nvPicPr>
+                    <pic:cNvPr id="0" name="Picture 24"/>
+                    <pic:cNvPicPr>
+                      <a:picLocks noChangeAspect="1" noChangeArrowheads="1"/>
+                    </pic:cNvPicPr>
+                  </pic:nvPicPr>
+                  <pic:blipFill>
+                    <a:blip r:embed="rId27">
+                      <a:extLst>
+                        <a:ext uri="{28A0092B-C50C-407E-A947-70E740481C1C}">
+                          <a14:useLocalDpi xmlns:a14="http://schemas.microsoft.com/office/drawing/2010/main" val="0"/>
+                        </a:ext>
+                      </a:extLst>
+                    </a:blip>
+                    <a:srcRect/>
+                    <a:stretch>
+                      <a:fillRect/>
+                    </a:stretch>
+                  </pic:blipFill>
+                  <pic:spPr bwMode="auto">
+                    <a:xfrm>
+                      <a:off x="0" y="0"/>
+                      <a:ext cx="5763260" cy="6769735"/>
+                    </a:xfrm>
+                    <a:prstGeom prst="rect">
+                      <a:avLst/>
+                    </a:prstGeom>
+                    <a:noFill/>
+                    <a:ln>
+                      <a:noFill/>
+                    </a:ln>
+                  </pic:spPr>
+                </pic:pic>
+              </a:graphicData>
+            </a:graphic>
+          </wp:inline>
+        </w:drawing>
+      </w:r>
+      <w:r>
+        <w:br w:type="page"/>
+      </w:r>
+    </w:p>
+    <w:p>
       <w:pPr>
         <w:pStyle w:val="Daniel2"/>
         <w:numPr>
@@ -4368,20 +4622,880 @@
         <w:t xml:space="preserve">Vous trouverez par la suite des captures d’écran des différentes maquettes réalisées, fonctionnant donc chacune indépendamment. </w:t>
       </w:r>
     </w:p>
+    <w:p>
+      <w:pPr>
+        <w:pStyle w:val="Titre1"/>
+      </w:pPr>
+      <w:proofErr w:type="spellStart"/>
+      <w:r>
+        <w:t>Timer</w:t>
+      </w:r>
+      <w:proofErr w:type="spellEnd"/>
+    </w:p>
+    <w:p>
+      <w:pPr>
+        <w:jc w:val="center"/>
+      </w:pPr>
+      <w:r>
+        <w:rPr>
+          <w:noProof/>
+        </w:rPr>
+        <w:drawing>
+          <wp:inline distT="0" distB="0" distL="0" distR="0" wp14:anchorId="4AF64BF1" wp14:editId="77B77562">
+            <wp:extent cx="1565146" cy="2781620"/>
+            <wp:effectExtent l="0" t="0" r="0" b="0"/>
+            <wp:docPr id="198" name="Image 198" descr="C:\Users\danie\Desktop\1- etat initial.png"/>
+            <wp:cNvGraphicFramePr>
+              <a:graphicFrameLocks xmlns:a="http://schemas.openxmlformats.org/drawingml/2006/main" noChangeAspect="1"/>
+            </wp:cNvGraphicFramePr>
+            <a:graphic xmlns:a="http://schemas.openxmlformats.org/drawingml/2006/main">
+              <a:graphicData uri="http://schemas.openxmlformats.org/drawingml/2006/picture">
+                <pic:pic xmlns:pic="http://schemas.openxmlformats.org/drawingml/2006/picture">
+                  <pic:nvPicPr>
+                    <pic:cNvPr id="0" name="Picture 25" descr="C:\Users\danie\Desktop\1- etat initial.png"/>
+                    <pic:cNvPicPr>
+                      <a:picLocks noChangeAspect="1" noChangeArrowheads="1"/>
+                    </pic:cNvPicPr>
+                  </pic:nvPicPr>
+                  <pic:blipFill>
+                    <a:blip r:embed="rId28" cstate="print">
+                      <a:extLst>
+                        <a:ext uri="{28A0092B-C50C-407E-A947-70E740481C1C}">
+                          <a14:useLocalDpi xmlns:a14="http://schemas.microsoft.com/office/drawing/2010/main" val="0"/>
+                        </a:ext>
+                      </a:extLst>
+                    </a:blip>
+                    <a:srcRect/>
+                    <a:stretch>
+                      <a:fillRect/>
+                    </a:stretch>
+                  </pic:blipFill>
+                  <pic:spPr bwMode="auto">
+                    <a:xfrm>
+                      <a:off x="0" y="0"/>
+                      <a:ext cx="1572371" cy="2794461"/>
+                    </a:xfrm>
+                    <a:prstGeom prst="rect">
+                      <a:avLst/>
+                    </a:prstGeom>
+                    <a:noFill/>
+                    <a:ln>
+                      <a:noFill/>
+                    </a:ln>
+                  </pic:spPr>
+                </pic:pic>
+              </a:graphicData>
+            </a:graphic>
+          </wp:inline>
+        </w:drawing>
+      </w:r>
+      <w:r>
+        <w:rPr>
+          <w:noProof/>
+        </w:rPr>
+        <w:drawing>
+          <wp:inline distT="0" distB="0" distL="0" distR="0" wp14:anchorId="46345C18" wp14:editId="60B7FF99">
+            <wp:extent cx="1565146" cy="2781620"/>
+            <wp:effectExtent l="0" t="0" r="0" b="0"/>
+            <wp:docPr id="199" name="Image 199" descr="C:\Users\danie\Desktop\2- pause travail.png"/>
+            <wp:cNvGraphicFramePr>
+              <a:graphicFrameLocks xmlns:a="http://schemas.openxmlformats.org/drawingml/2006/main" noChangeAspect="1"/>
+            </wp:cNvGraphicFramePr>
+            <a:graphic xmlns:a="http://schemas.openxmlformats.org/drawingml/2006/main">
+              <a:graphicData uri="http://schemas.openxmlformats.org/drawingml/2006/picture">
+                <pic:pic xmlns:pic="http://schemas.openxmlformats.org/drawingml/2006/picture">
+                  <pic:nvPicPr>
+                    <pic:cNvPr id="0" name="Picture 26" descr="C:\Users\danie\Desktop\2- pause travail.png"/>
+                    <pic:cNvPicPr>
+                      <a:picLocks noChangeAspect="1" noChangeArrowheads="1"/>
+                    </pic:cNvPicPr>
+                  </pic:nvPicPr>
+                  <pic:blipFill>
+                    <a:blip r:embed="rId29" cstate="print">
+                      <a:extLst>
+                        <a:ext uri="{28A0092B-C50C-407E-A947-70E740481C1C}">
+                          <a14:useLocalDpi xmlns:a14="http://schemas.microsoft.com/office/drawing/2010/main" val="0"/>
+                        </a:ext>
+                      </a:extLst>
+                    </a:blip>
+                    <a:srcRect/>
+                    <a:stretch>
+                      <a:fillRect/>
+                    </a:stretch>
+                  </pic:blipFill>
+                  <pic:spPr bwMode="auto">
+                    <a:xfrm>
+                      <a:off x="0" y="0"/>
+                      <a:ext cx="1594722" cy="2834182"/>
+                    </a:xfrm>
+                    <a:prstGeom prst="rect">
+                      <a:avLst/>
+                    </a:prstGeom>
+                    <a:noFill/>
+                    <a:ln>
+                      <a:noFill/>
+                    </a:ln>
+                  </pic:spPr>
+                </pic:pic>
+              </a:graphicData>
+            </a:graphic>
+          </wp:inline>
+        </w:drawing>
+      </w:r>
+      <w:r>
+        <w:rPr>
+          <w:noProof/>
+        </w:rPr>
+        <w:drawing>
+          <wp:inline distT="0" distB="0" distL="0" distR="0" wp14:anchorId="2E3B5CA6" wp14:editId="4874083B">
+            <wp:extent cx="1564621" cy="2780686"/>
+            <wp:effectExtent l="0" t="0" r="0" b="635"/>
+            <wp:docPr id="200" name="Image 200" descr="C:\Users\danie\Desktop\3- start travail.png"/>
+            <wp:cNvGraphicFramePr>
+              <a:graphicFrameLocks xmlns:a="http://schemas.openxmlformats.org/drawingml/2006/main" noChangeAspect="1"/>
+            </wp:cNvGraphicFramePr>
+            <a:graphic xmlns:a="http://schemas.openxmlformats.org/drawingml/2006/main">
+              <a:graphicData uri="http://schemas.openxmlformats.org/drawingml/2006/picture">
+                <pic:pic xmlns:pic="http://schemas.openxmlformats.org/drawingml/2006/picture">
+                  <pic:nvPicPr>
+                    <pic:cNvPr id="0" name="Picture 27" descr="C:\Users\danie\Desktop\3- start travail.png"/>
+                    <pic:cNvPicPr>
+                      <a:picLocks noChangeAspect="1" noChangeArrowheads="1"/>
+                    </pic:cNvPicPr>
+                  </pic:nvPicPr>
+                  <pic:blipFill>
+                    <a:blip r:embed="rId30" cstate="print">
+                      <a:extLst>
+                        <a:ext uri="{28A0092B-C50C-407E-A947-70E740481C1C}">
+                          <a14:useLocalDpi xmlns:a14="http://schemas.microsoft.com/office/drawing/2010/main" val="0"/>
+                        </a:ext>
+                      </a:extLst>
+                    </a:blip>
+                    <a:srcRect/>
+                    <a:stretch>
+                      <a:fillRect/>
+                    </a:stretch>
+                  </pic:blipFill>
+                  <pic:spPr bwMode="auto">
+                    <a:xfrm>
+                      <a:off x="0" y="0"/>
+                      <a:ext cx="1574509" cy="2798259"/>
+                    </a:xfrm>
+                    <a:prstGeom prst="rect">
+                      <a:avLst/>
+                    </a:prstGeom>
+                    <a:noFill/>
+                    <a:ln>
+                      <a:noFill/>
+                    </a:ln>
+                  </pic:spPr>
+                </pic:pic>
+              </a:graphicData>
+            </a:graphic>
+          </wp:inline>
+        </w:drawing>
+      </w:r>
+    </w:p>
+    <w:p>
+      <w:pPr>
+        <w:jc w:val="center"/>
+      </w:pPr>
+      <w:r>
+        <w:rPr>
+          <w:noProof/>
+        </w:rPr>
+        <w:lastRenderedPageBreak/>
+        <w:drawing>
+          <wp:inline distT="0" distB="0" distL="0" distR="0" wp14:anchorId="2A6D7150" wp14:editId="78FA8A17">
+            <wp:extent cx="1529123" cy="2717599"/>
+            <wp:effectExtent l="0" t="0" r="0" b="6985"/>
+            <wp:docPr id="201" name="Image 201" descr="C:\Users\danie\Desktop\4- fin tps travail.png"/>
+            <wp:cNvGraphicFramePr>
+              <a:graphicFrameLocks xmlns:a="http://schemas.openxmlformats.org/drawingml/2006/main" noChangeAspect="1"/>
+            </wp:cNvGraphicFramePr>
+            <a:graphic xmlns:a="http://schemas.openxmlformats.org/drawingml/2006/main">
+              <a:graphicData uri="http://schemas.openxmlformats.org/drawingml/2006/picture">
+                <pic:pic xmlns:pic="http://schemas.openxmlformats.org/drawingml/2006/picture">
+                  <pic:nvPicPr>
+                    <pic:cNvPr id="0" name="Picture 28" descr="C:\Users\danie\Desktop\4- fin tps travail.png"/>
+                    <pic:cNvPicPr>
+                      <a:picLocks noChangeAspect="1" noChangeArrowheads="1"/>
+                    </pic:cNvPicPr>
+                  </pic:nvPicPr>
+                  <pic:blipFill>
+                    <a:blip r:embed="rId31" cstate="print">
+                      <a:extLst>
+                        <a:ext uri="{28A0092B-C50C-407E-A947-70E740481C1C}">
+                          <a14:useLocalDpi xmlns:a14="http://schemas.microsoft.com/office/drawing/2010/main" val="0"/>
+                        </a:ext>
+                      </a:extLst>
+                    </a:blip>
+                    <a:srcRect/>
+                    <a:stretch>
+                      <a:fillRect/>
+                    </a:stretch>
+                  </pic:blipFill>
+                  <pic:spPr bwMode="auto">
+                    <a:xfrm>
+                      <a:off x="0" y="0"/>
+                      <a:ext cx="1539178" cy="2735469"/>
+                    </a:xfrm>
+                    <a:prstGeom prst="rect">
+                      <a:avLst/>
+                    </a:prstGeom>
+                    <a:noFill/>
+                    <a:ln>
+                      <a:noFill/>
+                    </a:ln>
+                  </pic:spPr>
+                </pic:pic>
+              </a:graphicData>
+            </a:graphic>
+          </wp:inline>
+        </w:drawing>
+      </w:r>
+      <w:r>
+        <w:rPr>
+          <w:noProof/>
+        </w:rPr>
+        <w:drawing>
+          <wp:inline distT="0" distB="0" distL="0" distR="0" wp14:anchorId="7B000669" wp14:editId="78C2102C">
+            <wp:extent cx="1534010" cy="2726284"/>
+            <wp:effectExtent l="0" t="0" r="9525" b="0"/>
+            <wp:docPr id="202" name="Image 202" descr="C:\Users\danie\Desktop\5- start repos.png"/>
+            <wp:cNvGraphicFramePr>
+              <a:graphicFrameLocks xmlns:a="http://schemas.openxmlformats.org/drawingml/2006/main" noChangeAspect="1"/>
+            </wp:cNvGraphicFramePr>
+            <a:graphic xmlns:a="http://schemas.openxmlformats.org/drawingml/2006/main">
+              <a:graphicData uri="http://schemas.openxmlformats.org/drawingml/2006/picture">
+                <pic:pic xmlns:pic="http://schemas.openxmlformats.org/drawingml/2006/picture">
+                  <pic:nvPicPr>
+                    <pic:cNvPr id="0" name="Picture 29" descr="C:\Users\danie\Desktop\5- start repos.png"/>
+                    <pic:cNvPicPr>
+                      <a:picLocks noChangeAspect="1" noChangeArrowheads="1"/>
+                    </pic:cNvPicPr>
+                  </pic:nvPicPr>
+                  <pic:blipFill>
+                    <a:blip r:embed="rId32" cstate="print">
+                      <a:extLst>
+                        <a:ext uri="{28A0092B-C50C-407E-A947-70E740481C1C}">
+                          <a14:useLocalDpi xmlns:a14="http://schemas.microsoft.com/office/drawing/2010/main" val="0"/>
+                        </a:ext>
+                      </a:extLst>
+                    </a:blip>
+                    <a:srcRect/>
+                    <a:stretch>
+                      <a:fillRect/>
+                    </a:stretch>
+                  </pic:blipFill>
+                  <pic:spPr bwMode="auto">
+                    <a:xfrm>
+                      <a:off x="0" y="0"/>
+                      <a:ext cx="1553106" cy="2760222"/>
+                    </a:xfrm>
+                    <a:prstGeom prst="rect">
+                      <a:avLst/>
+                    </a:prstGeom>
+                    <a:noFill/>
+                    <a:ln>
+                      <a:noFill/>
+                    </a:ln>
+                  </pic:spPr>
+                </pic:pic>
+              </a:graphicData>
+            </a:graphic>
+          </wp:inline>
+        </w:drawing>
+      </w:r>
+      <w:r>
+        <w:rPr>
+          <w:noProof/>
+        </w:rPr>
+        <w:drawing>
+          <wp:inline distT="0" distB="0" distL="0" distR="0" wp14:anchorId="409063D9" wp14:editId="253862EA">
+            <wp:extent cx="1529884" cy="2718953"/>
+            <wp:effectExtent l="0" t="0" r="0" b="5715"/>
+            <wp:docPr id="203" name="Image 203" descr="C:\Users\danie\Desktop\Screenshot_1558703133.png"/>
+            <wp:cNvGraphicFramePr>
+              <a:graphicFrameLocks xmlns:a="http://schemas.openxmlformats.org/drawingml/2006/main" noChangeAspect="1"/>
+            </wp:cNvGraphicFramePr>
+            <a:graphic xmlns:a="http://schemas.openxmlformats.org/drawingml/2006/main">
+              <a:graphicData uri="http://schemas.openxmlformats.org/drawingml/2006/picture">
+                <pic:pic xmlns:pic="http://schemas.openxmlformats.org/drawingml/2006/picture">
+                  <pic:nvPicPr>
+                    <pic:cNvPr id="0" name="Picture 30" descr="C:\Users\danie\Desktop\Screenshot_1558703133.png"/>
+                    <pic:cNvPicPr>
+                      <a:picLocks noChangeAspect="1" noChangeArrowheads="1"/>
+                    </pic:cNvPicPr>
+                  </pic:nvPicPr>
+                  <pic:blipFill>
+                    <a:blip r:embed="rId33" cstate="print">
+                      <a:extLst>
+                        <a:ext uri="{28A0092B-C50C-407E-A947-70E740481C1C}">
+                          <a14:useLocalDpi xmlns:a14="http://schemas.microsoft.com/office/drawing/2010/main" val="0"/>
+                        </a:ext>
+                      </a:extLst>
+                    </a:blip>
+                    <a:srcRect/>
+                    <a:stretch>
+                      <a:fillRect/>
+                    </a:stretch>
+                  </pic:blipFill>
+                  <pic:spPr bwMode="auto">
+                    <a:xfrm>
+                      <a:off x="0" y="0"/>
+                      <a:ext cx="1536231" cy="2730233"/>
+                    </a:xfrm>
+                    <a:prstGeom prst="rect">
+                      <a:avLst/>
+                    </a:prstGeom>
+                    <a:noFill/>
+                    <a:ln>
+                      <a:noFill/>
+                    </a:ln>
+                  </pic:spPr>
+                </pic:pic>
+              </a:graphicData>
+            </a:graphic>
+          </wp:inline>
+        </w:drawing>
+      </w:r>
+    </w:p>
+    <w:p>
+      <w:pPr>
+        <w:rPr>
+          <w:rFonts w:asciiTheme="minorHAnsi" w:hAnsiTheme="minorHAnsi"/>
+          <w:i/>
+        </w:rPr>
+      </w:pPr>
+      <w:r>
+        <w:rPr>
+          <w:i/>
+        </w:rPr>
+        <w:t xml:space="preserve">Le </w:t>
+      </w:r>
+      <w:proofErr w:type="spellStart"/>
+      <w:r>
+        <w:rPr>
+          <w:i/>
+        </w:rPr>
+        <w:t>timer</w:t>
+      </w:r>
+      <w:proofErr w:type="spellEnd"/>
+      <w:r>
+        <w:rPr>
+          <w:i/>
+        </w:rPr>
+        <w:t xml:space="preserve"> a été élaboré de manière a que nous soyons le plus productif possible. D'après une étude, il faut travailler 25 min et faire une pause de 5min.</w:t>
+      </w:r>
+    </w:p>
+    <w:p>
+      <w:pPr>
+        <w:rPr>
+          <w:i/>
+        </w:rPr>
+      </w:pPr>
+      <w:r>
+        <w:rPr>
+          <w:i/>
+        </w:rPr>
+        <w:t xml:space="preserve">Le temps est initialisé à 25 min ce qui correspond au temps de travail. L'utilisateur appuie sur le bouton "start travail" pour le mettre en route. </w:t>
+      </w:r>
+    </w:p>
+    <w:p>
+      <w:pPr>
+        <w:rPr>
+          <w:i/>
+        </w:rPr>
+      </w:pPr>
+      <w:r>
+        <w:rPr>
+          <w:i/>
+        </w:rPr>
+        <w:t xml:space="preserve">Le </w:t>
+      </w:r>
+      <w:proofErr w:type="spellStart"/>
+      <w:r>
+        <w:rPr>
+          <w:i/>
+        </w:rPr>
+        <w:t>timer</w:t>
+      </w:r>
+      <w:proofErr w:type="spellEnd"/>
+      <w:r>
+        <w:rPr>
+          <w:i/>
+        </w:rPr>
+        <w:t xml:space="preserve"> décrémente jusqu'à arriver à 0. Une alarme sonne pour avertir l'utilisateur de la fin de sa session de travail.</w:t>
+      </w:r>
+    </w:p>
+    <w:p>
+      <w:pPr>
+        <w:rPr>
+          <w:i/>
+        </w:rPr>
+      </w:pPr>
+      <w:r>
+        <w:rPr>
+          <w:i/>
+        </w:rPr>
+        <w:t>L'utilisateur presse ensuite sur le bouton "start pause" pour commencer sa pause de 5 min.</w:t>
+      </w:r>
+    </w:p>
+    <w:p>
+      <w:pPr>
+        <w:rPr>
+          <w:i/>
+        </w:rPr>
+      </w:pPr>
+      <w:r>
+        <w:rPr>
+          <w:i/>
+        </w:rPr>
+        <w:t>De même, l’alarme s’active à la fin des 5 min.</w:t>
+      </w:r>
+    </w:p>
+    <w:p>
+      <w:pPr>
+        <w:rPr>
+          <w:i/>
+        </w:rPr>
+      </w:pPr>
+      <w:r>
+        <w:rPr>
+          <w:i/>
+        </w:rPr>
+        <w:t>Ce processus est répété en boucle jusqu'à que l'utilisateur arrête.</w:t>
+      </w:r>
+    </w:p>
+    <w:p>
+      <w:pPr>
+        <w:rPr>
+          <w:i/>
+        </w:rPr>
+      </w:pPr>
+      <w:r>
+        <w:rPr>
+          <w:i/>
+        </w:rPr>
+        <w:t xml:space="preserve">L'utilisateur peut aussi appuyer sur le bouton "pause" qui permet d'arrêter le </w:t>
+      </w:r>
+      <w:proofErr w:type="spellStart"/>
+      <w:r>
+        <w:rPr>
+          <w:i/>
+        </w:rPr>
+        <w:t>timer</w:t>
+      </w:r>
+      <w:proofErr w:type="spellEnd"/>
+      <w:r>
+        <w:rPr>
+          <w:i/>
+        </w:rPr>
+        <w:t>. Il peut ensuite activer le bouton "start travail" ou "start pause" suivant la session dans laquelle il se trouvait, pour reprenne ça décrémentation.</w:t>
+      </w:r>
+    </w:p>
+    <w:p>
+      <w:pPr>
+        <w:rPr>
+          <w:i/>
+        </w:rPr>
+      </w:pPr>
+      <w:r>
+        <w:rPr>
+          <w:i/>
+        </w:rPr>
+        <w:t>Un bouton personnalisé permet à l'utilisateur de choisir son temps de travail et son temps de pause.</w:t>
+      </w:r>
+    </w:p>
+    <w:p>
+      <w:pPr>
+        <w:rPr>
+          <w:i/>
+        </w:rPr>
+      </w:pPr>
+      <w:r>
+        <w:rPr>
+          <w:i/>
+        </w:rPr>
+        <w:t xml:space="preserve">À tout moment, l'utilisateur peut appuyer sur le bouton "reset" pour que le </w:t>
+      </w:r>
+      <w:proofErr w:type="spellStart"/>
+      <w:r>
+        <w:rPr>
+          <w:i/>
+        </w:rPr>
+        <w:t>timer</w:t>
+      </w:r>
+      <w:proofErr w:type="spellEnd"/>
+      <w:r>
+        <w:rPr>
+          <w:i/>
+        </w:rPr>
+        <w:t xml:space="preserve"> se réinitialise à la position fixe de départ, c'est à dire 25min.</w:t>
+      </w:r>
+    </w:p>
+    <w:p>
+      <w:pPr>
+        <w:pStyle w:val="Titre1"/>
+      </w:pPr>
+      <w:r>
+        <w:t xml:space="preserve">To-do </w:t>
+      </w:r>
+      <w:proofErr w:type="spellStart"/>
+      <w:r>
+        <w:t>list</w:t>
+      </w:r>
+      <w:proofErr w:type="spellEnd"/>
+    </w:p>
     <w:p/>
     <w:p>
-      <w:r>
-        <w:rPr>
+      <w:pPr>
+        <w:pStyle w:val="Titre1"/>
+      </w:pPr>
+      <w:r>
+        <w:lastRenderedPageBreak/>
+        <w:t>Graphe de suivi des habitudes</w:t>
+      </w:r>
+    </w:p>
+    <w:p>
+      <w:pPr>
+        <w:jc w:val="center"/>
+      </w:pPr>
+      <w:r>
+        <w:rPr>
+          <w:noProof/>
+        </w:rPr>
+        <w:drawing>
+          <wp:inline distT="0" distB="0" distL="0" distR="0" wp14:anchorId="71211167" wp14:editId="19E2FD4E">
+            <wp:extent cx="1716124" cy="3526705"/>
+            <wp:effectExtent l="0" t="0" r="0" b="0"/>
+            <wp:docPr id="204" name="Image 204"/>
+            <wp:cNvGraphicFramePr>
+              <a:graphicFrameLocks xmlns:a="http://schemas.openxmlformats.org/drawingml/2006/main" noChangeAspect="1"/>
+            </wp:cNvGraphicFramePr>
+            <a:graphic xmlns:a="http://schemas.openxmlformats.org/drawingml/2006/main">
+              <a:graphicData uri="http://schemas.openxmlformats.org/drawingml/2006/picture">
+                <pic:pic xmlns:pic="http://schemas.openxmlformats.org/drawingml/2006/picture">
+                  <pic:nvPicPr>
+                    <pic:cNvPr id="0" name="Picture 31"/>
+                    <pic:cNvPicPr>
+                      <a:picLocks noChangeAspect="1" noChangeArrowheads="1"/>
+                    </pic:cNvPicPr>
+                  </pic:nvPicPr>
+                  <pic:blipFill>
+                    <a:blip r:embed="rId34" cstate="print">
+                      <a:extLst>
+                        <a:ext uri="{28A0092B-C50C-407E-A947-70E740481C1C}">
+                          <a14:useLocalDpi xmlns:a14="http://schemas.microsoft.com/office/drawing/2010/main" val="0"/>
+                        </a:ext>
+                      </a:extLst>
+                    </a:blip>
+                    <a:srcRect/>
+                    <a:stretch>
+                      <a:fillRect/>
+                    </a:stretch>
+                  </pic:blipFill>
+                  <pic:spPr bwMode="auto">
+                    <a:xfrm>
+                      <a:off x="0" y="0"/>
+                      <a:ext cx="1744098" cy="3584192"/>
+                    </a:xfrm>
+                    <a:prstGeom prst="rect">
+                      <a:avLst/>
+                    </a:prstGeom>
+                    <a:noFill/>
+                    <a:ln>
+                      <a:noFill/>
+                    </a:ln>
+                  </pic:spPr>
+                </pic:pic>
+              </a:graphicData>
+            </a:graphic>
+          </wp:inline>
+        </w:drawing>
+      </w:r>
+      <w:r>
+        <w:rPr>
+          <w:noProof/>
+        </w:rPr>
+        <w:drawing>
+          <wp:inline distT="0" distB="0" distL="0" distR="0" wp14:anchorId="48A19E9B" wp14:editId="324E5330">
+            <wp:extent cx="1713032" cy="3520352"/>
+            <wp:effectExtent l="0" t="0" r="1905" b="4445"/>
+            <wp:docPr id="205" name="Image 205"/>
+            <wp:cNvGraphicFramePr>
+              <a:graphicFrameLocks xmlns:a="http://schemas.openxmlformats.org/drawingml/2006/main" noChangeAspect="1"/>
+            </wp:cNvGraphicFramePr>
+            <a:graphic xmlns:a="http://schemas.openxmlformats.org/drawingml/2006/main">
+              <a:graphicData uri="http://schemas.openxmlformats.org/drawingml/2006/picture">
+                <pic:pic xmlns:pic="http://schemas.openxmlformats.org/drawingml/2006/picture">
+                  <pic:nvPicPr>
+                    <pic:cNvPr id="0" name="Picture 32"/>
+                    <pic:cNvPicPr>
+                      <a:picLocks noChangeAspect="1" noChangeArrowheads="1"/>
+                    </pic:cNvPicPr>
+                  </pic:nvPicPr>
+                  <pic:blipFill>
+                    <a:blip r:embed="rId35" cstate="print">
+                      <a:extLst>
+                        <a:ext uri="{28A0092B-C50C-407E-A947-70E740481C1C}">
+                          <a14:useLocalDpi xmlns:a14="http://schemas.microsoft.com/office/drawing/2010/main" val="0"/>
+                        </a:ext>
+                      </a:extLst>
+                    </a:blip>
+                    <a:srcRect/>
+                    <a:stretch>
+                      <a:fillRect/>
+                    </a:stretch>
+                  </pic:blipFill>
+                  <pic:spPr bwMode="auto">
+                    <a:xfrm>
+                      <a:off x="0" y="0"/>
+                      <a:ext cx="1758299" cy="3613377"/>
+                    </a:xfrm>
+                    <a:prstGeom prst="rect">
+                      <a:avLst/>
+                    </a:prstGeom>
+                    <a:noFill/>
+                    <a:ln>
+                      <a:noFill/>
+                    </a:ln>
+                  </pic:spPr>
+                </pic:pic>
+              </a:graphicData>
+            </a:graphic>
+          </wp:inline>
+        </w:drawing>
+      </w:r>
+      <w:r>
+        <w:rPr>
+          <w:noProof/>
+        </w:rPr>
+        <w:drawing>
+          <wp:inline distT="0" distB="0" distL="0" distR="0" wp14:anchorId="0D3B841C" wp14:editId="43757088">
+            <wp:extent cx="1711942" cy="3518115"/>
+            <wp:effectExtent l="0" t="0" r="3175" b="6350"/>
+            <wp:docPr id="206" name="Image 206"/>
+            <wp:cNvGraphicFramePr>
+              <a:graphicFrameLocks xmlns:a="http://schemas.openxmlformats.org/drawingml/2006/main" noChangeAspect="1"/>
+            </wp:cNvGraphicFramePr>
+            <a:graphic xmlns:a="http://schemas.openxmlformats.org/drawingml/2006/main">
+              <a:graphicData uri="http://schemas.openxmlformats.org/drawingml/2006/picture">
+                <pic:pic xmlns:pic="http://schemas.openxmlformats.org/drawingml/2006/picture">
+                  <pic:nvPicPr>
+                    <pic:cNvPr id="0" name="Picture 33"/>
+                    <pic:cNvPicPr>
+                      <a:picLocks noChangeAspect="1" noChangeArrowheads="1"/>
+                    </pic:cNvPicPr>
+                  </pic:nvPicPr>
+                  <pic:blipFill>
+                    <a:blip r:embed="rId36" cstate="print">
+                      <a:extLst>
+                        <a:ext uri="{28A0092B-C50C-407E-A947-70E740481C1C}">
+                          <a14:useLocalDpi xmlns:a14="http://schemas.microsoft.com/office/drawing/2010/main" val="0"/>
+                        </a:ext>
+                      </a:extLst>
+                    </a:blip>
+                    <a:srcRect/>
+                    <a:stretch>
+                      <a:fillRect/>
+                    </a:stretch>
+                  </pic:blipFill>
+                  <pic:spPr bwMode="auto">
+                    <a:xfrm>
+                      <a:off x="0" y="0"/>
+                      <a:ext cx="1728177" cy="3551478"/>
+                    </a:xfrm>
+                    <a:prstGeom prst="rect">
+                      <a:avLst/>
+                    </a:prstGeom>
+                    <a:noFill/>
+                    <a:ln>
+                      <a:noFill/>
+                    </a:ln>
+                  </pic:spPr>
+                </pic:pic>
+              </a:graphicData>
+            </a:graphic>
+          </wp:inline>
+        </w:drawing>
+      </w:r>
+    </w:p>
+    <w:p>
+      <w:pPr>
+        <w:jc w:val="center"/>
+      </w:pPr>
+      <w:r>
+        <w:rPr>
+          <w:noProof/>
+        </w:rPr>
+        <w:drawing>
+          <wp:inline distT="0" distB="0" distL="0" distR="0" wp14:anchorId="13D1AA8E" wp14:editId="576178DB">
+            <wp:extent cx="1582911" cy="3252948"/>
+            <wp:effectExtent l="0" t="0" r="0" b="5080"/>
+            <wp:docPr id="207" name="Image 207"/>
+            <wp:cNvGraphicFramePr>
+              <a:graphicFrameLocks xmlns:a="http://schemas.openxmlformats.org/drawingml/2006/main" noChangeAspect="1"/>
+            </wp:cNvGraphicFramePr>
+            <a:graphic xmlns:a="http://schemas.openxmlformats.org/drawingml/2006/main">
+              <a:graphicData uri="http://schemas.openxmlformats.org/drawingml/2006/picture">
+                <pic:pic xmlns:pic="http://schemas.openxmlformats.org/drawingml/2006/picture">
+                  <pic:nvPicPr>
+                    <pic:cNvPr id="0" name="Picture 34"/>
+                    <pic:cNvPicPr>
+                      <a:picLocks noChangeAspect="1" noChangeArrowheads="1"/>
+                    </pic:cNvPicPr>
+                  </pic:nvPicPr>
+                  <pic:blipFill>
+                    <a:blip r:embed="rId37" cstate="print">
+                      <a:extLst>
+                        <a:ext uri="{28A0092B-C50C-407E-A947-70E740481C1C}">
+                          <a14:useLocalDpi xmlns:a14="http://schemas.microsoft.com/office/drawing/2010/main" val="0"/>
+                        </a:ext>
+                      </a:extLst>
+                    </a:blip>
+                    <a:srcRect/>
+                    <a:stretch>
+                      <a:fillRect/>
+                    </a:stretch>
+                  </pic:blipFill>
+                  <pic:spPr bwMode="auto">
+                    <a:xfrm>
+                      <a:off x="0" y="0"/>
+                      <a:ext cx="1595931" cy="3279705"/>
+                    </a:xfrm>
+                    <a:prstGeom prst="rect">
+                      <a:avLst/>
+                    </a:prstGeom>
+                    <a:noFill/>
+                    <a:ln>
+                      <a:noFill/>
+                    </a:ln>
+                  </pic:spPr>
+                </pic:pic>
+              </a:graphicData>
+            </a:graphic>
+          </wp:inline>
+        </w:drawing>
+      </w:r>
+      <w:r>
+        <w:rPr>
+          <w:noProof/>
+        </w:rPr>
+        <w:drawing>
+          <wp:inline distT="0" distB="0" distL="0" distR="0" wp14:anchorId="6E34B13C" wp14:editId="49AD9C10">
+            <wp:extent cx="1580866" cy="3248745"/>
+            <wp:effectExtent l="0" t="0" r="635" b="0"/>
+            <wp:docPr id="208" name="Image 208"/>
+            <wp:cNvGraphicFramePr>
+              <a:graphicFrameLocks xmlns:a="http://schemas.openxmlformats.org/drawingml/2006/main" noChangeAspect="1"/>
+            </wp:cNvGraphicFramePr>
+            <a:graphic xmlns:a="http://schemas.openxmlformats.org/drawingml/2006/main">
+              <a:graphicData uri="http://schemas.openxmlformats.org/drawingml/2006/picture">
+                <pic:pic xmlns:pic="http://schemas.openxmlformats.org/drawingml/2006/picture">
+                  <pic:nvPicPr>
+                    <pic:cNvPr id="0" name="Picture 35"/>
+                    <pic:cNvPicPr>
+                      <a:picLocks noChangeAspect="1" noChangeArrowheads="1"/>
+                    </pic:cNvPicPr>
+                  </pic:nvPicPr>
+                  <pic:blipFill>
+                    <a:blip r:embed="rId38" cstate="print">
+                      <a:extLst>
+                        <a:ext uri="{28A0092B-C50C-407E-A947-70E740481C1C}">
+                          <a14:useLocalDpi xmlns:a14="http://schemas.microsoft.com/office/drawing/2010/main" val="0"/>
+                        </a:ext>
+                      </a:extLst>
+                    </a:blip>
+                    <a:srcRect/>
+                    <a:stretch>
+                      <a:fillRect/>
+                    </a:stretch>
+                  </pic:blipFill>
+                  <pic:spPr bwMode="auto">
+                    <a:xfrm>
+                      <a:off x="0" y="0"/>
+                      <a:ext cx="1605111" cy="3298570"/>
+                    </a:xfrm>
+                    <a:prstGeom prst="rect">
+                      <a:avLst/>
+                    </a:prstGeom>
+                    <a:noFill/>
+                    <a:ln>
+                      <a:noFill/>
+                    </a:ln>
+                  </pic:spPr>
+                </pic:pic>
+              </a:graphicData>
+            </a:graphic>
+          </wp:inline>
+        </w:drawing>
+      </w:r>
+    </w:p>
+    <w:p>
+      <w:pPr>
+        <w:jc w:val="center"/>
+        <w:rPr>
+          <w:i/>
+        </w:rPr>
+      </w:pPr>
+      <w:r>
+        <w:rPr>
+          <w:i/>
+        </w:rPr>
+        <w:t xml:space="preserve">Le module de suivi de suivi des habitudes demandera les habitudes à suivre tous les mois. Ensuite, tous les jours, il sera rappelé à l’utilisateur de rentrer son avancement du jour via un </w:t>
+      </w:r>
+      <w:proofErr w:type="spellStart"/>
+      <w:r>
+        <w:rPr>
+          <w:i/>
+        </w:rPr>
+        <w:t>Dialog</w:t>
+      </w:r>
+      <w:proofErr w:type="spellEnd"/>
+      <w:r>
+        <w:rPr>
+          <w:i/>
+        </w:rPr>
+        <w:t>. Puis, un graphe, accessible à tout moment, résumera l’avancement. Il y aura éventuellement</w:t>
+      </w:r>
+      <w:bookmarkStart w:id="11" w:name="_GoBack"/>
+      <w:bookmarkEnd w:id="11"/>
+      <w:r>
+        <w:rPr>
+          <w:i/>
+        </w:rPr>
+        <w:t xml:space="preserve"> une possibilité d’avoir des graphes différents.</w:t>
+      </w:r>
+    </w:p>
+    <w:p>
+      <w:pPr>
+        <w:pStyle w:val="Titre1"/>
+      </w:pPr>
+      <w:r>
+        <w:lastRenderedPageBreak/>
+        <w:t>Système de notifications</w:t>
+      </w:r>
+    </w:p>
+    <w:p>
+      <w:pPr>
+        <w:pStyle w:val="Titre1"/>
+      </w:pPr>
+    </w:p>
+    <w:p>
+      <w:pPr>
+        <w:rPr>
+          <w:rFonts w:asciiTheme="minorHAnsi" w:hAnsiTheme="minorHAnsi"/>
           <w:b/>
-          <w:i/>
-        </w:rPr>
-        <w:t>TODO : SCREENS MAQUETTES</w:t>
-      </w:r>
-    </w:p>
-    <w:p>
-      <w:pPr>
-        <w:pStyle w:val="Daniel2"/>
-      </w:pPr>
+          <w:color w:val="F1B52F"/>
+          <w:sz w:val="28"/>
+        </w:rPr>
+      </w:pPr>
+      <w:bookmarkStart w:id="12" w:name="_Toc10064119"/>
+      <w:r>
+        <w:br w:type="page"/>
+      </w:r>
     </w:p>
     <w:p>
       <w:pPr>
@@ -4391,11 +5505,17 @@
           <w:numId w:val="1"/>
         </w:numPr>
       </w:pPr>
-      <w:bookmarkStart w:id="11" w:name="_Toc10064119"/>
-      <w:r>
+      <w:r>
+        <w:lastRenderedPageBreak/>
         <w:t>Le développement de l’application</w:t>
       </w:r>
-      <w:bookmarkEnd w:id="11"/>
+      <w:bookmarkEnd w:id="12"/>
+    </w:p>
+    <w:p>
+      <w:pPr>
+        <w:pStyle w:val="Daniel1"/>
+        <w:ind w:left="1080"/>
+      </w:pPr>
     </w:p>
     <w:p>
       <w:pPr>
@@ -4405,11 +5525,11 @@
           <w:numId w:val="8"/>
         </w:numPr>
       </w:pPr>
-      <w:bookmarkStart w:id="12" w:name="_Toc10064120"/>
+      <w:bookmarkStart w:id="13" w:name="_Toc10064120"/>
       <w:r>
         <w:t>Organisation et planning</w:t>
       </w:r>
-      <w:bookmarkEnd w:id="12"/>
+      <w:bookmarkEnd w:id="13"/>
     </w:p>
     <w:p>
       <w:pPr>
@@ -4464,29 +5584,114 @@
       </w:r>
       <w:proofErr w:type="spellEnd"/>
       <w:r>
-        <w:t xml:space="preserve"> ainsi redistribuer sans rien oublier tout en restant flexibles et ouverts au changement. Cet outil a été réellement important pour notre organisation car nous </w:t>
-      </w:r>
+        <w:t xml:space="preserve"> ainsi redistribuer sans rien oublier tout en restant flexibles et ouverts au changement. Cet outil a été réellement important pour notre organisation car nous ressentions le besoin d’avoir un endroit qui centraliserait tout ce qui est à faire de manière commune, accessible à tous et facilement adaptable.  </w:t>
+      </w:r>
+    </w:p>
+    <w:p>
+      <w:r>
+        <w:t xml:space="preserve">Enfin, voici un diagramme de Gantt qui résume notre organisation et notre avancement au long de ce semestre, suivi d’un diagramme de Gantt de prévision pour le semestre à venir. </w:t>
+      </w:r>
+    </w:p>
+    <w:p>
+      <w:pPr>
+        <w:pStyle w:val="Titre1"/>
+      </w:pPr>
+      <w:r>
+        <w:t>Semestre 2</w:t>
+      </w:r>
+    </w:p>
+    <w:p>
+      <w:r>
+        <w:rPr>
+          <w:noProof/>
+        </w:rPr>
+        <w:drawing>
+          <wp:inline distT="0" distB="0" distL="0" distR="0" wp14:anchorId="129BBD8D" wp14:editId="238475FC">
+            <wp:extent cx="5760720" cy="3072130"/>
+            <wp:effectExtent l="0" t="0" r="0" b="0"/>
+            <wp:docPr id="6" name="Image 6"/>
+            <wp:cNvGraphicFramePr>
+              <a:graphicFrameLocks xmlns:a="http://schemas.openxmlformats.org/drawingml/2006/main" noChangeAspect="1"/>
+            </wp:cNvGraphicFramePr>
+            <a:graphic xmlns:a="http://schemas.openxmlformats.org/drawingml/2006/main">
+              <a:graphicData uri="http://schemas.openxmlformats.org/drawingml/2006/picture">
+                <pic:pic xmlns:pic="http://schemas.openxmlformats.org/drawingml/2006/picture">
+                  <pic:nvPicPr>
+                    <pic:cNvPr id="1" name=""/>
+                    <pic:cNvPicPr/>
+                  </pic:nvPicPr>
+                  <pic:blipFill>
+                    <a:blip r:embed="rId39"/>
+                    <a:stretch>
+                      <a:fillRect/>
+                    </a:stretch>
+                  </pic:blipFill>
+                  <pic:spPr>
+                    <a:xfrm>
+                      <a:off x="0" y="0"/>
+                      <a:ext cx="5760720" cy="3072130"/>
+                    </a:xfrm>
+                    <a:prstGeom prst="rect">
+                      <a:avLst/>
+                    </a:prstGeom>
+                  </pic:spPr>
+                </pic:pic>
+              </a:graphicData>
+            </a:graphic>
+          </wp:inline>
+        </w:drawing>
+      </w:r>
+    </w:p>
+    <w:p>
+      <w:pPr>
+        <w:pStyle w:val="Titre1"/>
+      </w:pPr>
       <w:r>
         <w:lastRenderedPageBreak/>
-        <w:t xml:space="preserve">ressentions le besoin d’avoir un endroit qui centraliserait tout ce qui est à faire de manière commune, accessible à tous et facilement adaptable.  </w:t>
-      </w:r>
-    </w:p>
-    <w:p>
-      <w:r>
-        <w:t xml:space="preserve">Enfin, voici un diagramme de Gantt qui résume notre organisation et notre avancement au long de ce semestre, suivi d’un diagramme de Gantt de prévision pour le semestre à venir. </w:t>
-      </w:r>
-    </w:p>
-    <w:p>
-      <w:pPr>
-        <w:rPr>
-          <w:i/>
-        </w:rPr>
-      </w:pPr>
-      <w:r>
-        <w:rPr>
-          <w:i/>
-        </w:rPr>
-        <w:t>INSERER GANTS LAULAU TODO !!!</w:t>
+        <w:t>Semestres 3 &amp; 4</w:t>
+      </w:r>
+    </w:p>
+    <w:p/>
+    <w:p>
+      <w:r>
+        <w:rPr>
+          <w:noProof/>
+        </w:rPr>
+        <w:drawing>
+          <wp:inline distT="0" distB="0" distL="0" distR="0" wp14:anchorId="60D332C5" wp14:editId="0E40FC50">
+            <wp:extent cx="5760720" cy="3741420"/>
+            <wp:effectExtent l="0" t="0" r="0" b="0"/>
+            <wp:docPr id="7" name="Image 7"/>
+            <wp:cNvGraphicFramePr>
+              <a:graphicFrameLocks xmlns:a="http://schemas.openxmlformats.org/drawingml/2006/main" noChangeAspect="1"/>
+            </wp:cNvGraphicFramePr>
+            <a:graphic xmlns:a="http://schemas.openxmlformats.org/drawingml/2006/main">
+              <a:graphicData uri="http://schemas.openxmlformats.org/drawingml/2006/picture">
+                <pic:pic xmlns:pic="http://schemas.openxmlformats.org/drawingml/2006/picture">
+                  <pic:nvPicPr>
+                    <pic:cNvPr id="1" name=""/>
+                    <pic:cNvPicPr/>
+                  </pic:nvPicPr>
+                  <pic:blipFill>
+                    <a:blip r:embed="rId40"/>
+                    <a:stretch>
+                      <a:fillRect/>
+                    </a:stretch>
+                  </pic:blipFill>
+                  <pic:spPr>
+                    <a:xfrm>
+                      <a:off x="0" y="0"/>
+                      <a:ext cx="5760720" cy="3741420"/>
+                    </a:xfrm>
+                    <a:prstGeom prst="rect">
+                      <a:avLst/>
+                    </a:prstGeom>
+                  </pic:spPr>
+                </pic:pic>
+              </a:graphicData>
+            </a:graphic>
+          </wp:inline>
+        </w:drawing>
       </w:r>
     </w:p>
     <w:p/>
@@ -4498,11 +5703,11 @@
           <w:numId w:val="8"/>
         </w:numPr>
       </w:pPr>
-      <w:bookmarkStart w:id="13" w:name="_Toc10064121"/>
+      <w:bookmarkStart w:id="14" w:name="_Toc10064121"/>
       <w:r>
         <w:t>Choix des outils utilisés</w:t>
       </w:r>
-      <w:bookmarkEnd w:id="13"/>
+      <w:bookmarkEnd w:id="14"/>
     </w:p>
     <w:p>
       <w:pPr>
@@ -4517,11 +5722,11 @@
           <w:numId w:val="12"/>
         </w:numPr>
       </w:pPr>
-      <w:bookmarkStart w:id="14" w:name="_Toc10064122"/>
+      <w:bookmarkStart w:id="15" w:name="_Toc10064122"/>
       <w:r>
         <w:t>Les outils de collaboration</w:t>
       </w:r>
-      <w:bookmarkEnd w:id="14"/>
+      <w:bookmarkEnd w:id="15"/>
     </w:p>
     <w:p/>
     <w:p>
@@ -4625,20 +5830,221 @@
     </w:p>
     <w:p>
       <w:r>
-        <w:t>[</w:t>
-      </w:r>
-      <w:r>
-        <w:rPr>
-          <w:b/>
-          <w:i/>
-        </w:rPr>
-        <w:t>GITHUB LOGO</w:t>
-      </w:r>
-      <w:r>
-        <w:t>]</w:t>
+        <w:rPr>
+          <w:noProof/>
+        </w:rPr>
+        <w:drawing>
+          <wp:anchor distT="0" distB="0" distL="114300" distR="114300" simplePos="0" relativeHeight="251662336" behindDoc="1" locked="0" layoutInCell="1" allowOverlap="1" wp14:anchorId="274C80EC" wp14:editId="1A7EDED0">
+            <wp:simplePos x="0" y="0"/>
+            <wp:positionH relativeFrom="column">
+              <wp:posOffset>2749539</wp:posOffset>
+            </wp:positionH>
+            <wp:positionV relativeFrom="paragraph">
+              <wp:posOffset>8506</wp:posOffset>
+            </wp:positionV>
+            <wp:extent cx="2955925" cy="859790"/>
+            <wp:effectExtent l="0" t="0" r="0" b="0"/>
+            <wp:wrapNone/>
+            <wp:docPr id="9" name="Image 9" descr="RÃ©sultat de recherche d'images pour &quot;github&quot;"/>
+            <wp:cNvGraphicFramePr>
+              <a:graphicFrameLocks xmlns:a="http://schemas.openxmlformats.org/drawingml/2006/main" noChangeAspect="1"/>
+            </wp:cNvGraphicFramePr>
+            <a:graphic xmlns:a="http://schemas.openxmlformats.org/drawingml/2006/main">
+              <a:graphicData uri="http://schemas.openxmlformats.org/drawingml/2006/picture">
+                <pic:pic xmlns:pic="http://schemas.openxmlformats.org/drawingml/2006/picture">
+                  <pic:nvPicPr>
+                    <pic:cNvPr id="0" name="Picture 1" descr="RÃ©sultat de recherche d'images pour &quot;github&quot;"/>
+                    <pic:cNvPicPr>
+                      <a:picLocks noChangeAspect="1" noChangeArrowheads="1"/>
+                    </pic:cNvPicPr>
+                  </pic:nvPicPr>
+                  <pic:blipFill rotWithShape="1">
+                    <a:blip r:embed="rId41" cstate="print">
+                      <a:extLst>
+                        <a:ext uri="{28A0092B-C50C-407E-A947-70E740481C1C}">
+                          <a14:useLocalDpi xmlns:a14="http://schemas.microsoft.com/office/drawing/2010/main" val="0"/>
+                        </a:ext>
+                      </a:extLst>
+                    </a:blip>
+                    <a:srcRect t="21248" b="27053"/>
+                    <a:stretch/>
+                  </pic:blipFill>
+                  <pic:spPr bwMode="auto">
+                    <a:xfrm>
+                      <a:off x="0" y="0"/>
+                      <a:ext cx="2955925" cy="859790"/>
+                    </a:xfrm>
+                    <a:prstGeom prst="rect">
+                      <a:avLst/>
+                    </a:prstGeom>
+                    <a:noFill/>
+                    <a:ln>
+                      <a:noFill/>
+                    </a:ln>
+                    <a:extLst>
+                      <a:ext uri="{53640926-AAD7-44D8-BBD7-CCE9431645EC}">
+                        <a14:shadowObscured xmlns:a14="http://schemas.microsoft.com/office/drawing/2010/main"/>
+                      </a:ext>
+                    </a:extLst>
+                  </pic:spPr>
+                </pic:pic>
+              </a:graphicData>
+            </a:graphic>
+          </wp:anchor>
+        </w:drawing>
       </w:r>
     </w:p>
     <w:p/>
+    <w:p>
+      <w:pPr>
+        <w:rPr>
+          <w:noProof/>
+        </w:rPr>
+      </w:pPr>
+    </w:p>
+    <w:p>
+      <w:r>
+        <w:rPr>
+          <w:noProof/>
+        </w:rPr>
+        <w:lastRenderedPageBreak/>
+        <mc:AlternateContent>
+          <mc:Choice Requires="wps">
+            <w:drawing>
+              <wp:anchor distT="45720" distB="45720" distL="114300" distR="114300" simplePos="0" relativeHeight="251664384" behindDoc="0" locked="0" layoutInCell="1" allowOverlap="1" wp14:anchorId="773FB524" wp14:editId="6E5EE603">
+                <wp:simplePos x="0" y="0"/>
+                <wp:positionH relativeFrom="column">
+                  <wp:posOffset>3771201</wp:posOffset>
+                </wp:positionH>
+                <wp:positionV relativeFrom="paragraph">
+                  <wp:posOffset>81942</wp:posOffset>
+                </wp:positionV>
+                <wp:extent cx="1083310" cy="268605"/>
+                <wp:effectExtent l="0" t="0" r="2540" b="0"/>
+                <wp:wrapSquare wrapText="bothSides"/>
+                <wp:docPr id="217" name="Zone de texte 2"/>
+                <wp:cNvGraphicFramePr>
+                  <a:graphicFrameLocks xmlns:a="http://schemas.openxmlformats.org/drawingml/2006/main"/>
+                </wp:cNvGraphicFramePr>
+                <a:graphic xmlns:a="http://schemas.openxmlformats.org/drawingml/2006/main">
+                  <a:graphicData uri="http://schemas.microsoft.com/office/word/2010/wordprocessingShape">
+                    <wps:wsp>
+                      <wps:cNvSpPr txBox="1">
+                        <a:spLocks noChangeArrowheads="1"/>
+                      </wps:cNvSpPr>
+                      <wps:spPr bwMode="auto">
+                        <a:xfrm>
+                          <a:off x="0" y="0"/>
+                          <a:ext cx="1083310" cy="268605"/>
+                        </a:xfrm>
+                        <a:prstGeom prst="rect">
+                          <a:avLst/>
+                        </a:prstGeom>
+                        <a:solidFill>
+                          <a:srgbClr val="FFFFFF"/>
+                        </a:solidFill>
+                        <a:ln w="9525">
+                          <a:noFill/>
+                          <a:miter lim="800000"/>
+                          <a:headEnd/>
+                          <a:tailEnd/>
+                        </a:ln>
+                      </wps:spPr>
+                      <wps:txbx>
+                        <w:txbxContent>
+                          <w:p>
+                            <w:pPr>
+                              <w:rPr>
+                                <w:i/>
+                                <w:sz w:val="20"/>
+                              </w:rPr>
+                            </w:pPr>
+                            <w:r>
+                              <w:rPr>
+                                <w:i/>
+                                <w:sz w:val="20"/>
+                              </w:rPr>
+                              <w:t xml:space="preserve">Logo de </w:t>
+                            </w:r>
+                            <w:proofErr w:type="spellStart"/>
+                            <w:r>
+                              <w:rPr>
+                                <w:i/>
+                                <w:sz w:val="20"/>
+                              </w:rPr>
+                              <w:t>Github</w:t>
+                            </w:r>
+                            <w:proofErr w:type="spellEnd"/>
+                            <w:r>
+                              <w:rPr>
+                                <w:i/>
+                                <w:sz w:val="20"/>
+                              </w:rPr>
+                              <w:t>.</w:t>
+                            </w:r>
+                          </w:p>
+                        </w:txbxContent>
+                      </wps:txbx>
+                      <wps:bodyPr rot="0" vert="horz" wrap="square" lIns="91440" tIns="45720" rIns="91440" bIns="45720" anchor="t" anchorCtr="0">
+                        <a:noAutofit/>
+                      </wps:bodyPr>
+                    </wps:wsp>
+                  </a:graphicData>
+                </a:graphic>
+                <wp14:sizeRelH relativeFrom="margin">
+                  <wp14:pctWidth>0</wp14:pctWidth>
+                </wp14:sizeRelH>
+                <wp14:sizeRelV relativeFrom="margin">
+                  <wp14:pctHeight>0</wp14:pctHeight>
+                </wp14:sizeRelV>
+              </wp:anchor>
+            </w:drawing>
+          </mc:Choice>
+          <mc:Fallback>
+            <w:pict>
+              <v:shape w14:anchorId="773FB524" id="Zone de texte 2" o:spid="_x0000_s1030" type="#_x0000_t202" style="position:absolute;margin-left:296.95pt;margin-top:6.45pt;width:85.3pt;height:21.15pt;z-index:251664384;visibility:visible;mso-wrap-style:square;mso-width-percent:0;mso-height-percent:0;mso-wrap-distance-left:9pt;mso-wrap-distance-top:3.6pt;mso-wrap-distance-right:9pt;mso-wrap-distance-bottom:3.6pt;mso-position-horizontal:absolute;mso-position-horizontal-relative:text;mso-position-vertical:absolute;mso-position-vertical-relative:text;mso-width-percent:0;mso-height-percent:0;mso-width-relative:margin;mso-height-relative:margin;v-text-anchor:top" o:gfxdata="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" stroked="f">
+                <v:textbox>
+                  <w:txbxContent>
+                    <w:p>
+                      <w:pPr>
+                        <w:rPr>
+                          <w:i/>
+                          <w:sz w:val="20"/>
+                        </w:rPr>
+                      </w:pPr>
+                      <w:r>
+                        <w:rPr>
+                          <w:i/>
+                          <w:sz w:val="20"/>
+                        </w:rPr>
+                        <w:t xml:space="preserve">Logo de </w:t>
+                      </w:r>
+                      <w:proofErr w:type="spellStart"/>
+                      <w:r>
+                        <w:rPr>
+                          <w:i/>
+                          <w:sz w:val="20"/>
+                        </w:rPr>
+                        <w:t>Github</w:t>
+                      </w:r>
+                      <w:proofErr w:type="spellEnd"/>
+                      <w:r>
+                        <w:rPr>
+                          <w:i/>
+                          <w:sz w:val="20"/>
+                        </w:rPr>
+                        <w:t>.</w:t>
+                      </w:r>
+                    </w:p>
+                  </w:txbxContent>
+                </v:textbox>
+                <w10:wrap type="square"/>
+              </v:shape>
+            </w:pict>
+          </mc:Fallback>
+        </mc:AlternateContent>
+      </w:r>
+    </w:p>
     <w:p>
       <w:pPr>
         <w:pStyle w:val="Titre2"/>
@@ -4647,14 +6053,230 @@
           <w:numId w:val="12"/>
         </w:numPr>
       </w:pPr>
-      <w:bookmarkStart w:id="15" w:name="_Toc10064123"/>
+      <w:bookmarkStart w:id="16" w:name="_Toc10064123"/>
       <w:r>
         <w:t>Les outils de modélisation</w:t>
       </w:r>
-      <w:bookmarkEnd w:id="15"/>
-    </w:p>
-    <w:p/>
-    <w:p>
+      <w:bookmarkEnd w:id="16"/>
+    </w:p>
+    <w:p>
+      <w:r>
+        <w:rPr>
+          <w:noProof/>
+        </w:rPr>
+        <mc:AlternateContent>
+          <mc:Choice Requires="wps">
+            <w:drawing>
+              <wp:anchor distT="45720" distB="45720" distL="114300" distR="114300" simplePos="0" relativeHeight="251673600" behindDoc="0" locked="0" layoutInCell="1" allowOverlap="1" wp14:anchorId="70EE5106" wp14:editId="63F8EAE8">
+                <wp:simplePos x="0" y="0"/>
+                <wp:positionH relativeFrom="column">
+                  <wp:posOffset>4347754</wp:posOffset>
+                </wp:positionH>
+                <wp:positionV relativeFrom="paragraph">
+                  <wp:posOffset>3735</wp:posOffset>
+                </wp:positionV>
+                <wp:extent cx="1236980" cy="268605"/>
+                <wp:effectExtent l="0" t="0" r="1270" b="0"/>
+                <wp:wrapSquare wrapText="bothSides"/>
+                <wp:docPr id="27" name="Zone de texte 2"/>
+                <wp:cNvGraphicFramePr>
+                  <a:graphicFrameLocks xmlns:a="http://schemas.openxmlformats.org/drawingml/2006/main"/>
+                </wp:cNvGraphicFramePr>
+                <a:graphic xmlns:a="http://schemas.openxmlformats.org/drawingml/2006/main">
+                  <a:graphicData uri="http://schemas.microsoft.com/office/word/2010/wordprocessingShape">
+                    <wps:wsp>
+                      <wps:cNvSpPr txBox="1">
+                        <a:spLocks noChangeArrowheads="1"/>
+                      </wps:cNvSpPr>
+                      <wps:spPr bwMode="auto">
+                        <a:xfrm>
+                          <a:off x="0" y="0"/>
+                          <a:ext cx="1236980" cy="268605"/>
+                        </a:xfrm>
+                        <a:prstGeom prst="rect">
+                          <a:avLst/>
+                        </a:prstGeom>
+                        <a:solidFill>
+                          <a:srgbClr val="FFFFFF"/>
+                        </a:solidFill>
+                        <a:ln w="9525">
+                          <a:noFill/>
+                          <a:miter lim="800000"/>
+                          <a:headEnd/>
+                          <a:tailEnd/>
+                        </a:ln>
+                      </wps:spPr>
+                      <wps:txbx>
+                        <w:txbxContent>
+                          <w:p>
+                            <w:pPr>
+                              <w:rPr>
+                                <w:i/>
+                                <w:sz w:val="20"/>
+                              </w:rPr>
+                            </w:pPr>
+                            <w:r>
+                              <w:rPr>
+                                <w:i/>
+                                <w:sz w:val="20"/>
+                              </w:rPr>
+                              <w:t>Logo d</w:t>
+                            </w:r>
+                            <w:r>
+                              <w:rPr>
+                                <w:i/>
+                                <w:sz w:val="20"/>
+                              </w:rPr>
+                              <w:t>’</w:t>
+                            </w:r>
+                            <w:proofErr w:type="spellStart"/>
+                            <w:r>
+                              <w:rPr>
+                                <w:i/>
+                                <w:sz w:val="20"/>
+                              </w:rPr>
+                              <w:t>ArgoUML</w:t>
+                            </w:r>
+                            <w:proofErr w:type="spellEnd"/>
+                            <w:r>
+                              <w:rPr>
+                                <w:i/>
+                                <w:sz w:val="20"/>
+                              </w:rPr>
+                              <w:t>.</w:t>
+                            </w:r>
+                          </w:p>
+                        </w:txbxContent>
+                      </wps:txbx>
+                      <wps:bodyPr rot="0" vert="horz" wrap="square" lIns="91440" tIns="45720" rIns="91440" bIns="45720" anchor="t" anchorCtr="0">
+                        <a:noAutofit/>
+                      </wps:bodyPr>
+                    </wps:wsp>
+                  </a:graphicData>
+                </a:graphic>
+                <wp14:sizeRelH relativeFrom="margin">
+                  <wp14:pctWidth>0</wp14:pctWidth>
+                </wp14:sizeRelH>
+                <wp14:sizeRelV relativeFrom="margin">
+                  <wp14:pctHeight>0</wp14:pctHeight>
+                </wp14:sizeRelV>
+              </wp:anchor>
+            </w:drawing>
+          </mc:Choice>
+          <mc:Fallback>
+            <w:pict>
+              <v:shape w14:anchorId="70EE5106" id="_x0000_s1031" type="#_x0000_t202" style="position:absolute;margin-left:342.35pt;margin-top:.3pt;width:97.4pt;height:21.15pt;z-index:251673600;visibility:visible;mso-wrap-style:square;mso-width-percent:0;mso-height-percent:0;mso-wrap-distance-left:9pt;mso-wrap-distance-top:3.6pt;mso-wrap-distance-right:9pt;mso-wrap-distance-bottom:3.6pt;mso-position-horizontal:absolute;mso-position-horizontal-relative:text;mso-position-vertical:absolute;mso-position-vertical-relative:text;mso-width-percent:0;mso-height-percent:0;mso-width-relative:margin;mso-height-relative:margin;v-text-anchor:top" o:gfxdata="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" stroked="f">
+                <v:textbox>
+                  <w:txbxContent>
+                    <w:p>
+                      <w:pPr>
+                        <w:rPr>
+                          <w:i/>
+                          <w:sz w:val="20"/>
+                        </w:rPr>
+                      </w:pPr>
+                      <w:r>
+                        <w:rPr>
+                          <w:i/>
+                          <w:sz w:val="20"/>
+                        </w:rPr>
+                        <w:t>Logo d</w:t>
+                      </w:r>
+                      <w:r>
+                        <w:rPr>
+                          <w:i/>
+                          <w:sz w:val="20"/>
+                        </w:rPr>
+                        <w:t>’</w:t>
+                      </w:r>
+                      <w:proofErr w:type="spellStart"/>
+                      <w:r>
+                        <w:rPr>
+                          <w:i/>
+                          <w:sz w:val="20"/>
+                        </w:rPr>
+                        <w:t>ArgoUML</w:t>
+                      </w:r>
+                      <w:proofErr w:type="spellEnd"/>
+                      <w:r>
+                        <w:rPr>
+                          <w:i/>
+                          <w:sz w:val="20"/>
+                        </w:rPr>
+                        <w:t>.</w:t>
+                      </w:r>
+                    </w:p>
+                  </w:txbxContent>
+                </v:textbox>
+                <w10:wrap type="square"/>
+              </v:shape>
+            </w:pict>
+          </mc:Fallback>
+        </mc:AlternateContent>
+      </w:r>
+    </w:p>
+    <w:p>
+      <w:r>
+        <w:rPr>
+          <w:noProof/>
+        </w:rPr>
+        <w:drawing>
+          <wp:anchor distT="0" distB="0" distL="114300" distR="114300" simplePos="0" relativeHeight="251665408" behindDoc="0" locked="0" layoutInCell="1" allowOverlap="1" wp14:anchorId="357E8481" wp14:editId="20E53BF3">
+            <wp:simplePos x="0" y="0"/>
+            <wp:positionH relativeFrom="column">
+              <wp:posOffset>4217665</wp:posOffset>
+            </wp:positionH>
+            <wp:positionV relativeFrom="paragraph">
+              <wp:posOffset>6249</wp:posOffset>
+            </wp:positionV>
+            <wp:extent cx="1313815" cy="1313815"/>
+            <wp:effectExtent l="0" t="0" r="635" b="635"/>
+            <wp:wrapSquare wrapText="bothSides"/>
+            <wp:docPr id="21" name="Image 21" descr="Image associÃ©e"/>
+            <wp:cNvGraphicFramePr>
+              <a:graphicFrameLocks xmlns:a="http://schemas.openxmlformats.org/drawingml/2006/main" noChangeAspect="1"/>
+            </wp:cNvGraphicFramePr>
+            <a:graphic xmlns:a="http://schemas.openxmlformats.org/drawingml/2006/main">
+              <a:graphicData uri="http://schemas.openxmlformats.org/drawingml/2006/picture">
+                <pic:pic xmlns:pic="http://schemas.openxmlformats.org/drawingml/2006/picture">
+                  <pic:nvPicPr>
+                    <pic:cNvPr id="0" name="Picture 8" descr="Image associÃ©e"/>
+                    <pic:cNvPicPr>
+                      <a:picLocks noChangeAspect="1" noChangeArrowheads="1"/>
+                    </pic:cNvPicPr>
+                  </pic:nvPicPr>
+                  <pic:blipFill>
+                    <a:blip r:embed="rId42">
+                      <a:extLst>
+                        <a:ext uri="{28A0092B-C50C-407E-A947-70E740481C1C}">
+                          <a14:useLocalDpi xmlns:a14="http://schemas.microsoft.com/office/drawing/2010/main" val="0"/>
+                        </a:ext>
+                      </a:extLst>
+                    </a:blip>
+                    <a:srcRect/>
+                    <a:stretch>
+                      <a:fillRect/>
+                    </a:stretch>
+                  </pic:blipFill>
+                  <pic:spPr bwMode="auto">
+                    <a:xfrm>
+                      <a:off x="0" y="0"/>
+                      <a:ext cx="1313815" cy="1313815"/>
+                    </a:xfrm>
+                    <a:prstGeom prst="rect">
+                      <a:avLst/>
+                    </a:prstGeom>
+                    <a:noFill/>
+                    <a:ln>
+                      <a:noFill/>
+                    </a:ln>
+                  </pic:spPr>
+                </pic:pic>
+              </a:graphicData>
+            </a:graphic>
+          </wp:anchor>
+        </w:drawing>
+      </w:r>
       <w:r>
         <w:t xml:space="preserve">Pour modéliser nos diagrammes de cas d’utilisation, nous avons utilisé </w:t>
       </w:r>
@@ -4670,34 +6292,22 @@
         <w:rPr>
           <w:i/>
         </w:rPr>
-        <w:t>. [</w:t>
-      </w:r>
-      <w:r>
-        <w:rPr>
-          <w:b/>
-        </w:rPr>
-        <w:t>ARGOUML LOGO</w:t>
-      </w:r>
-      <w:r>
-        <w:t xml:space="preserve">] Léger, open-source et multi-plateforme, celui-ci a été idéal pour permettre à tout le monde de travailler sur le même logiciel. Toutefois, certains membres ayant des habitudes et </w:t>
-      </w:r>
-      <w:proofErr w:type="gramStart"/>
-      <w:r>
-        <w:t>des connaissances sur</w:t>
-      </w:r>
-      <w:proofErr w:type="gramEnd"/>
-      <w:r>
-        <w:t xml:space="preserve"> [</w:t>
-      </w:r>
-      <w:r>
-        <w:rPr>
-          <w:b/>
-          <w:i/>
-        </w:rPr>
-        <w:t>AUTRE LOGICIEL</w:t>
-      </w:r>
-      <w:r>
-        <w:t xml:space="preserve">], les diagrammes de classe ont été réalisés sur celui-ci grâce à la licence fournie par l’IUT. </w:t>
+        <w:t xml:space="preserve">. </w:t>
+      </w:r>
+      <w:r>
+        <w:t xml:space="preserve">Léger, open-source et multi-plateforme, celui-ci a été idéal pour permettre à tout le monde de travailler sur le même logiciel. Toutefois, certains membres ayant des habitudes et des connaissances sur </w:t>
+      </w:r>
+      <w:r>
+        <w:t xml:space="preserve">Power AMC, </w:t>
+      </w:r>
+      <w:r>
+        <w:t>les diagrammes de classe</w:t>
+      </w:r>
+      <w:r>
+        <w:t xml:space="preserve"> et de séquence</w:t>
+      </w:r>
+      <w:r>
+        <w:t xml:space="preserve"> ont été réalisés sur celui-ci grâce à la licence fournie par l’IUT. </w:t>
       </w:r>
     </w:p>
     <w:p>
@@ -4721,6 +6331,139 @@
       </w:r>
     </w:p>
     <w:p>
+      <w:pPr>
+        <w:rPr>
+          <w:i/>
+        </w:rPr>
+      </w:pPr>
+      <w:r>
+        <w:rPr>
+          <w:noProof/>
+        </w:rPr>
+        <w:drawing>
+          <wp:anchor distT="0" distB="0" distL="114300" distR="114300" simplePos="0" relativeHeight="251667456" behindDoc="0" locked="0" layoutInCell="1" allowOverlap="1" wp14:anchorId="23952644" wp14:editId="0ECEFD25">
+            <wp:simplePos x="0" y="0"/>
+            <wp:positionH relativeFrom="margin">
+              <wp:posOffset>3987165</wp:posOffset>
+            </wp:positionH>
+            <wp:positionV relativeFrom="paragraph">
+              <wp:posOffset>417830</wp:posOffset>
+            </wp:positionV>
+            <wp:extent cx="1597660" cy="1597660"/>
+            <wp:effectExtent l="0" t="0" r="2540" b="2540"/>
+            <wp:wrapSquare wrapText="bothSides"/>
+            <wp:docPr id="24" name="Image 24" descr="RÃ©sultat de recherche d'images pour &quot;photofiltre 7&quot;"/>
+            <wp:cNvGraphicFramePr>
+              <a:graphicFrameLocks xmlns:a="http://schemas.openxmlformats.org/drawingml/2006/main" noChangeAspect="1"/>
+            </wp:cNvGraphicFramePr>
+            <a:graphic xmlns:a="http://schemas.openxmlformats.org/drawingml/2006/main">
+              <a:graphicData uri="http://schemas.openxmlformats.org/drawingml/2006/picture">
+                <pic:pic xmlns:pic="http://schemas.openxmlformats.org/drawingml/2006/picture">
+                  <pic:nvPicPr>
+                    <pic:cNvPr id="0" name="Picture 17" descr="RÃ©sultat de recherche d'images pour &quot;photofiltre 7&quot;"/>
+                    <pic:cNvPicPr>
+                      <a:picLocks noChangeAspect="1" noChangeArrowheads="1"/>
+                    </pic:cNvPicPr>
+                  </pic:nvPicPr>
+                  <pic:blipFill>
+                    <a:blip r:embed="rId43">
+                      <a:extLst>
+                        <a:ext uri="{28A0092B-C50C-407E-A947-70E740481C1C}">
+                          <a14:useLocalDpi xmlns:a14="http://schemas.microsoft.com/office/drawing/2010/main" val="0"/>
+                        </a:ext>
+                      </a:extLst>
+                    </a:blip>
+                    <a:srcRect/>
+                    <a:stretch>
+                      <a:fillRect/>
+                    </a:stretch>
+                  </pic:blipFill>
+                  <pic:spPr bwMode="auto">
+                    <a:xfrm>
+                      <a:off x="0" y="0"/>
+                      <a:ext cx="1597660" cy="1597660"/>
+                    </a:xfrm>
+                    <a:prstGeom prst="rect">
+                      <a:avLst/>
+                    </a:prstGeom>
+                    <a:noFill/>
+                    <a:ln>
+                      <a:noFill/>
+                    </a:ln>
+                  </pic:spPr>
+                </pic:pic>
+              </a:graphicData>
+            </a:graphic>
+            <wp14:sizeRelH relativeFrom="margin">
+              <wp14:pctWidth>0</wp14:pctWidth>
+            </wp14:sizeRelH>
+            <wp14:sizeRelV relativeFrom="margin">
+              <wp14:pctHeight>0</wp14:pctHeight>
+            </wp14:sizeRelV>
+          </wp:anchor>
+        </w:drawing>
+      </w:r>
+      <w:r>
+        <w:rPr>
+          <w:noProof/>
+        </w:rPr>
+        <w:drawing>
+          <wp:anchor distT="0" distB="0" distL="114300" distR="114300" simplePos="0" relativeHeight="251666432" behindDoc="0" locked="0" layoutInCell="1" allowOverlap="1" wp14:anchorId="2E26EEF4" wp14:editId="757F99D1">
+            <wp:simplePos x="0" y="0"/>
+            <wp:positionH relativeFrom="margin">
+              <wp:align>left</wp:align>
+            </wp:positionH>
+            <wp:positionV relativeFrom="paragraph">
+              <wp:posOffset>2540</wp:posOffset>
+            </wp:positionV>
+            <wp:extent cx="2435860" cy="2435860"/>
+            <wp:effectExtent l="0" t="0" r="2540" b="2540"/>
+            <wp:wrapSquare wrapText="bothSides"/>
+            <wp:docPr id="22" name="Image 22" descr="RÃ©sultat de recherche d'images pour &quot;power amc&quot;"/>
+            <wp:cNvGraphicFramePr>
+              <a:graphicFrameLocks xmlns:a="http://schemas.openxmlformats.org/drawingml/2006/main" noChangeAspect="1"/>
+            </wp:cNvGraphicFramePr>
+            <a:graphic xmlns:a="http://schemas.openxmlformats.org/drawingml/2006/main">
+              <a:graphicData uri="http://schemas.openxmlformats.org/drawingml/2006/picture">
+                <pic:pic xmlns:pic="http://schemas.openxmlformats.org/drawingml/2006/picture">
+                  <pic:nvPicPr>
+                    <pic:cNvPr id="0" name="Picture 10" descr="RÃ©sultat de recherche d'images pour &quot;power amc&quot;"/>
+                    <pic:cNvPicPr>
+                      <a:picLocks noChangeAspect="1" noChangeArrowheads="1"/>
+                    </pic:cNvPicPr>
+                  </pic:nvPicPr>
+                  <pic:blipFill>
+                    <a:blip r:embed="rId44">
+                      <a:extLst>
+                        <a:ext uri="{28A0092B-C50C-407E-A947-70E740481C1C}">
+                          <a14:useLocalDpi xmlns:a14="http://schemas.microsoft.com/office/drawing/2010/main" val="0"/>
+                        </a:ext>
+                      </a:extLst>
+                    </a:blip>
+                    <a:srcRect/>
+                    <a:stretch>
+                      <a:fillRect/>
+                    </a:stretch>
+                  </pic:blipFill>
+                  <pic:spPr bwMode="auto">
+                    <a:xfrm>
+                      <a:off x="0" y="0"/>
+                      <a:ext cx="2435860" cy="2435860"/>
+                    </a:xfrm>
+                    <a:prstGeom prst="rect">
+                      <a:avLst/>
+                    </a:prstGeom>
+                    <a:noFill/>
+                    <a:ln>
+                      <a:noFill/>
+                    </a:ln>
+                  </pic:spPr>
+                </pic:pic>
+              </a:graphicData>
+            </a:graphic>
+          </wp:anchor>
+        </w:drawing>
+      </w:r>
       <w:r>
         <w:t xml:space="preserve">Enfin, les diagrammes de Gantt ont été réalisés sous </w:t>
       </w:r>
@@ -4730,9 +6473,292 @@
         </w:rPr>
         <w:t>Microsoft Excel.</w:t>
       </w:r>
-    </w:p>
-    <w:p>
-      <w:r>
+      <w:r>
+        <w:t xml:space="preserve"> </w:t>
+      </w:r>
+    </w:p>
+    <w:p>
+      <w:pPr>
+        <w:rPr>
+          <w:i/>
+        </w:rPr>
+      </w:pPr>
+      <w:r>
+        <w:rPr>
+          <w:noProof/>
+        </w:rPr>
+        <mc:AlternateContent>
+          <mc:Choice Requires="wps">
+            <w:drawing>
+              <wp:anchor distT="45720" distB="45720" distL="114300" distR="114300" simplePos="0" relativeHeight="251671552" behindDoc="0" locked="0" layoutInCell="1" allowOverlap="1" wp14:anchorId="178F15CF" wp14:editId="67038DCA">
+                <wp:simplePos x="0" y="0"/>
+                <wp:positionH relativeFrom="column">
+                  <wp:posOffset>4132702</wp:posOffset>
+                </wp:positionH>
+                <wp:positionV relativeFrom="paragraph">
+                  <wp:posOffset>1814323</wp:posOffset>
+                </wp:positionV>
+                <wp:extent cx="1505585" cy="268605"/>
+                <wp:effectExtent l="0" t="0" r="0" b="0"/>
+                <wp:wrapSquare wrapText="bothSides"/>
+                <wp:docPr id="26" name="Zone de texte 2"/>
+                <wp:cNvGraphicFramePr>
+                  <a:graphicFrameLocks xmlns:a="http://schemas.openxmlformats.org/drawingml/2006/main"/>
+                </wp:cNvGraphicFramePr>
+                <a:graphic xmlns:a="http://schemas.openxmlformats.org/drawingml/2006/main">
+                  <a:graphicData uri="http://schemas.microsoft.com/office/word/2010/wordprocessingShape">
+                    <wps:wsp>
+                      <wps:cNvSpPr txBox="1">
+                        <a:spLocks noChangeArrowheads="1"/>
+                      </wps:cNvSpPr>
+                      <wps:spPr bwMode="auto">
+                        <a:xfrm>
+                          <a:off x="0" y="0"/>
+                          <a:ext cx="1505585" cy="268605"/>
+                        </a:xfrm>
+                        <a:prstGeom prst="rect">
+                          <a:avLst/>
+                        </a:prstGeom>
+                        <a:solidFill>
+                          <a:srgbClr val="FFFFFF"/>
+                        </a:solidFill>
+                        <a:ln w="9525">
+                          <a:noFill/>
+                          <a:miter lim="800000"/>
+                          <a:headEnd/>
+                          <a:tailEnd/>
+                        </a:ln>
+                      </wps:spPr>
+                      <wps:txbx>
+                        <w:txbxContent>
+                          <w:p>
+                            <w:pPr>
+                              <w:rPr>
+                                <w:i/>
+                                <w:sz w:val="20"/>
+                              </w:rPr>
+                            </w:pPr>
+                            <w:r>
+                              <w:rPr>
+                                <w:i/>
+                                <w:sz w:val="20"/>
+                              </w:rPr>
+                              <w:t xml:space="preserve">Logo de </w:t>
+                            </w:r>
+                            <w:r>
+                              <w:rPr>
+                                <w:i/>
+                                <w:sz w:val="20"/>
+                              </w:rPr>
+                              <w:t>photofiltre 7</w:t>
+                            </w:r>
+                            <w:r>
+                              <w:rPr>
+                                <w:i/>
+                                <w:sz w:val="20"/>
+                              </w:rPr>
+                              <w:t>.</w:t>
+                            </w:r>
+                          </w:p>
+                        </w:txbxContent>
+                      </wps:txbx>
+                      <wps:bodyPr rot="0" vert="horz" wrap="square" lIns="91440" tIns="45720" rIns="91440" bIns="45720" anchor="t" anchorCtr="0">
+                        <a:noAutofit/>
+                      </wps:bodyPr>
+                    </wps:wsp>
+                  </a:graphicData>
+                </a:graphic>
+                <wp14:sizeRelH relativeFrom="margin">
+                  <wp14:pctWidth>0</wp14:pctWidth>
+                </wp14:sizeRelH>
+                <wp14:sizeRelV relativeFrom="margin">
+                  <wp14:pctHeight>0</wp14:pctHeight>
+                </wp14:sizeRelV>
+              </wp:anchor>
+            </w:drawing>
+          </mc:Choice>
+          <mc:Fallback>
+            <w:pict>
+              <v:shape w14:anchorId="178F15CF" id="_x0000_s1032" type="#_x0000_t202" style="position:absolute;margin-left:325.4pt;margin-top:142.85pt;width:118.55pt;height:21.15pt;z-index:251671552;visibility:visible;mso-wrap-style:square;mso-width-percent:0;mso-height-percent:0;mso-wrap-distance-left:9pt;mso-wrap-distance-top:3.6pt;mso-wrap-distance-right:9pt;mso-wrap-distance-bottom:3.6pt;mso-position-horizontal:absolute;mso-position-horizontal-relative:text;mso-position-vertical:absolute;mso-position-vertical-relative:text;mso-width-percent:0;mso-height-percent:0;mso-width-relative:margin;mso-height-relative:margin;v-text-anchor:top" o:gfxdata="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" stroked="f">
+                <v:textbox>
+                  <w:txbxContent>
+                    <w:p>
+                      <w:pPr>
+                        <w:rPr>
+                          <w:i/>
+                          <w:sz w:val="20"/>
+                        </w:rPr>
+                      </w:pPr>
+                      <w:r>
+                        <w:rPr>
+                          <w:i/>
+                          <w:sz w:val="20"/>
+                        </w:rPr>
+                        <w:t xml:space="preserve">Logo de </w:t>
+                      </w:r>
+                      <w:r>
+                        <w:rPr>
+                          <w:i/>
+                          <w:sz w:val="20"/>
+                        </w:rPr>
+                        <w:t>photofiltre 7</w:t>
+                      </w:r>
+                      <w:r>
+                        <w:rPr>
+                          <w:i/>
+                          <w:sz w:val="20"/>
+                        </w:rPr>
+                        <w:t>.</w:t>
+                      </w:r>
+                    </w:p>
+                  </w:txbxContent>
+                </v:textbox>
+                <w10:wrap type="square"/>
+              </v:shape>
+            </w:pict>
+          </mc:Fallback>
+        </mc:AlternateContent>
+      </w:r>
+      <w:r>
+        <w:rPr>
+          <w:noProof/>
+        </w:rPr>
+        <mc:AlternateContent>
+          <mc:Choice Requires="wps">
+            <w:drawing>
+              <wp:anchor distT="45720" distB="45720" distL="114300" distR="114300" simplePos="0" relativeHeight="251669504" behindDoc="0" locked="0" layoutInCell="1" allowOverlap="1" wp14:anchorId="267D0794" wp14:editId="44E25743">
+                <wp:simplePos x="0" y="0"/>
+                <wp:positionH relativeFrom="column">
+                  <wp:posOffset>398518</wp:posOffset>
+                </wp:positionH>
+                <wp:positionV relativeFrom="paragraph">
+                  <wp:posOffset>1868170</wp:posOffset>
+                </wp:positionV>
+                <wp:extent cx="1475105" cy="268605"/>
+                <wp:effectExtent l="0" t="0" r="0" b="0"/>
+                <wp:wrapSquare wrapText="bothSides"/>
+                <wp:docPr id="25" name="Zone de texte 2"/>
+                <wp:cNvGraphicFramePr>
+                  <a:graphicFrameLocks xmlns:a="http://schemas.openxmlformats.org/drawingml/2006/main"/>
+                </wp:cNvGraphicFramePr>
+                <a:graphic xmlns:a="http://schemas.openxmlformats.org/drawingml/2006/main">
+                  <a:graphicData uri="http://schemas.microsoft.com/office/word/2010/wordprocessingShape">
+                    <wps:wsp>
+                      <wps:cNvSpPr txBox="1">
+                        <a:spLocks noChangeArrowheads="1"/>
+                      </wps:cNvSpPr>
+                      <wps:spPr bwMode="auto">
+                        <a:xfrm>
+                          <a:off x="0" y="0"/>
+                          <a:ext cx="1475105" cy="268605"/>
+                        </a:xfrm>
+                        <a:prstGeom prst="rect">
+                          <a:avLst/>
+                        </a:prstGeom>
+                        <a:solidFill>
+                          <a:srgbClr val="FFFFFF"/>
+                        </a:solidFill>
+                        <a:ln w="9525">
+                          <a:noFill/>
+                          <a:miter lim="800000"/>
+                          <a:headEnd/>
+                          <a:tailEnd/>
+                        </a:ln>
+                      </wps:spPr>
+                      <wps:txbx>
+                        <w:txbxContent>
+                          <w:p>
+                            <w:pPr>
+                              <w:rPr>
+                                <w:i/>
+                                <w:sz w:val="20"/>
+                              </w:rPr>
+                            </w:pPr>
+                            <w:r>
+                              <w:rPr>
+                                <w:i/>
+                                <w:sz w:val="20"/>
+                              </w:rPr>
+                              <w:t xml:space="preserve">Logo de </w:t>
+                            </w:r>
+                            <w:r>
+                              <w:rPr>
+                                <w:i/>
+                                <w:sz w:val="20"/>
+                              </w:rPr>
+                              <w:t>Power AMC</w:t>
+                            </w:r>
+                            <w:r>
+                              <w:rPr>
+                                <w:i/>
+                                <w:sz w:val="20"/>
+                              </w:rPr>
+                              <w:t>.</w:t>
+                            </w:r>
+                          </w:p>
+                        </w:txbxContent>
+                      </wps:txbx>
+                      <wps:bodyPr rot="0" vert="horz" wrap="square" lIns="91440" tIns="45720" rIns="91440" bIns="45720" anchor="t" anchorCtr="0">
+                        <a:noAutofit/>
+                      </wps:bodyPr>
+                    </wps:wsp>
+                  </a:graphicData>
+                </a:graphic>
+                <wp14:sizeRelH relativeFrom="margin">
+                  <wp14:pctWidth>0</wp14:pctWidth>
+                </wp14:sizeRelH>
+                <wp14:sizeRelV relativeFrom="margin">
+                  <wp14:pctHeight>0</wp14:pctHeight>
+                </wp14:sizeRelV>
+              </wp:anchor>
+            </w:drawing>
+          </mc:Choice>
+          <mc:Fallback>
+            <w:pict>
+              <v:shape w14:anchorId="267D0794" id="_x0000_s1033" type="#_x0000_t202" style="position:absolute;margin-left:31.4pt;margin-top:147.1pt;width:116.15pt;height:21.15pt;z-index:251669504;visibility:visible;mso-wrap-style:square;mso-width-percent:0;mso-height-percent:0;mso-wrap-distance-left:9pt;mso-wrap-distance-top:3.6pt;mso-wrap-distance-right:9pt;mso-wrap-distance-bottom:3.6pt;mso-position-horizontal:absolute;mso-position-horizontal-relative:text;mso-position-vertical:absolute;mso-position-vertical-relative:text;mso-width-percent:0;mso-height-percent:0;mso-width-relative:margin;mso-height-relative:margin;v-text-anchor:top" o:gfxdata="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" stroked="f">
+                <v:textbox>
+                  <w:txbxContent>
+                    <w:p>
+                      <w:pPr>
+                        <w:rPr>
+                          <w:i/>
+                          <w:sz w:val="20"/>
+                        </w:rPr>
+                      </w:pPr>
+                      <w:r>
+                        <w:rPr>
+                          <w:i/>
+                          <w:sz w:val="20"/>
+                        </w:rPr>
+                        <w:t xml:space="preserve">Logo de </w:t>
+                      </w:r>
+                      <w:r>
+                        <w:rPr>
+                          <w:i/>
+                          <w:sz w:val="20"/>
+                        </w:rPr>
+                        <w:t>Power AMC</w:t>
+                      </w:r>
+                      <w:r>
+                        <w:rPr>
+                          <w:i/>
+                          <w:sz w:val="20"/>
+                        </w:rPr>
+                        <w:t>.</w:t>
+                      </w:r>
+                    </w:p>
+                  </w:txbxContent>
+                </v:textbox>
+                <w10:wrap type="square"/>
+              </v:shape>
+            </w:pict>
+          </mc:Fallback>
+        </mc:AlternateContent>
+      </w:r>
+      <w:r>
+        <w:rPr>
+          <w:i/>
+        </w:rPr>
         <w:br w:type="page"/>
       </w:r>
     </w:p>
@@ -4744,12 +6770,12 @@
           <w:numId w:val="12"/>
         </w:numPr>
       </w:pPr>
-      <w:bookmarkStart w:id="16" w:name="_Toc10064124"/>
+      <w:bookmarkStart w:id="17" w:name="_Toc10064124"/>
       <w:r>
         <w:lastRenderedPageBreak/>
         <w:t>Les outils de développement</w:t>
       </w:r>
-      <w:bookmarkEnd w:id="16"/>
+      <w:bookmarkEnd w:id="17"/>
     </w:p>
     <w:p>
       <w:pPr>
@@ -4864,6 +6890,189 @@
     </w:p>
     <w:p>
       <w:r>
+        <w:rPr>
+          <w:noProof/>
+        </w:rPr>
+        <mc:AlternateContent>
+          <mc:Choice Requires="wps">
+            <w:drawing>
+              <wp:anchor distT="45720" distB="45720" distL="114300" distR="114300" simplePos="0" relativeHeight="251676672" behindDoc="0" locked="0" layoutInCell="1" allowOverlap="1" wp14:anchorId="1B1AA493" wp14:editId="00D52F88">
+                <wp:simplePos x="0" y="0"/>
+                <wp:positionH relativeFrom="column">
+                  <wp:posOffset>4202430</wp:posOffset>
+                </wp:positionH>
+                <wp:positionV relativeFrom="paragraph">
+                  <wp:posOffset>1399417</wp:posOffset>
+                </wp:positionV>
+                <wp:extent cx="1475105" cy="268605"/>
+                <wp:effectExtent l="0" t="0" r="0" b="0"/>
+                <wp:wrapSquare wrapText="bothSides"/>
+                <wp:docPr id="29" name="Zone de texte 2"/>
+                <wp:cNvGraphicFramePr>
+                  <a:graphicFrameLocks xmlns:a="http://schemas.openxmlformats.org/drawingml/2006/main"/>
+                </wp:cNvGraphicFramePr>
+                <a:graphic xmlns:a="http://schemas.openxmlformats.org/drawingml/2006/main">
+                  <a:graphicData uri="http://schemas.microsoft.com/office/word/2010/wordprocessingShape">
+                    <wps:wsp>
+                      <wps:cNvSpPr txBox="1">
+                        <a:spLocks noChangeArrowheads="1"/>
+                      </wps:cNvSpPr>
+                      <wps:spPr bwMode="auto">
+                        <a:xfrm>
+                          <a:off x="0" y="0"/>
+                          <a:ext cx="1475105" cy="268605"/>
+                        </a:xfrm>
+                        <a:prstGeom prst="rect">
+                          <a:avLst/>
+                        </a:prstGeom>
+                        <a:solidFill>
+                          <a:srgbClr val="FFFFFF"/>
+                        </a:solidFill>
+                        <a:ln w="9525">
+                          <a:noFill/>
+                          <a:miter lim="800000"/>
+                          <a:headEnd/>
+                          <a:tailEnd/>
+                        </a:ln>
+                      </wps:spPr>
+                      <wps:txbx>
+                        <w:txbxContent>
+                          <w:p>
+                            <w:pPr>
+                              <w:rPr>
+                                <w:i/>
+                                <w:sz w:val="20"/>
+                              </w:rPr>
+                            </w:pPr>
+                            <w:r>
+                              <w:rPr>
+                                <w:i/>
+                                <w:sz w:val="20"/>
+                              </w:rPr>
+                              <w:t xml:space="preserve">Logo </w:t>
+                            </w:r>
+                            <w:r>
+                              <w:rPr>
+                                <w:i/>
+                                <w:sz w:val="20"/>
+                              </w:rPr>
+                              <w:t>d’Android Studio</w:t>
+                            </w:r>
+                          </w:p>
+                        </w:txbxContent>
+                      </wps:txbx>
+                      <wps:bodyPr rot="0" vert="horz" wrap="square" lIns="91440" tIns="45720" rIns="91440" bIns="45720" anchor="t" anchorCtr="0">
+                        <a:noAutofit/>
+                      </wps:bodyPr>
+                    </wps:wsp>
+                  </a:graphicData>
+                </a:graphic>
+                <wp14:sizeRelH relativeFrom="margin">
+                  <wp14:pctWidth>0</wp14:pctWidth>
+                </wp14:sizeRelH>
+                <wp14:sizeRelV relativeFrom="margin">
+                  <wp14:pctHeight>0</wp14:pctHeight>
+                </wp14:sizeRelV>
+              </wp:anchor>
+            </w:drawing>
+          </mc:Choice>
+          <mc:Fallback>
+            <w:pict>
+              <v:shape w14:anchorId="1B1AA493" id="_x0000_s1034" type="#_x0000_t202" style="position:absolute;margin-left:330.9pt;margin-top:110.2pt;width:116.15pt;height:21.15pt;z-index:251676672;visibility:visible;mso-wrap-style:square;mso-width-percent:0;mso-height-percent:0;mso-wrap-distance-left:9pt;mso-wrap-distance-top:3.6pt;mso-wrap-distance-right:9pt;mso-wrap-distance-bottom:3.6pt;mso-position-horizontal:absolute;mso-position-horizontal-relative:text;mso-position-vertical:absolute;mso-position-vertical-relative:text;mso-width-percent:0;mso-height-percent:0;mso-width-relative:margin;mso-height-relative:margin;v-text-anchor:top" o:gfxdata="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" stroked="f">
+                <v:textbox>
+                  <w:txbxContent>
+                    <w:p>
+                      <w:pPr>
+                        <w:rPr>
+                          <w:i/>
+                          <w:sz w:val="20"/>
+                        </w:rPr>
+                      </w:pPr>
+                      <w:r>
+                        <w:rPr>
+                          <w:i/>
+                          <w:sz w:val="20"/>
+                        </w:rPr>
+                        <w:t xml:space="preserve">Logo </w:t>
+                      </w:r>
+                      <w:r>
+                        <w:rPr>
+                          <w:i/>
+                          <w:sz w:val="20"/>
+                        </w:rPr>
+                        <w:t>d’Android Studio</w:t>
+                      </w:r>
+                    </w:p>
+                  </w:txbxContent>
+                </v:textbox>
+                <w10:wrap type="square"/>
+              </v:shape>
+            </w:pict>
+          </mc:Fallback>
+        </mc:AlternateContent>
+      </w:r>
+      <w:r>
+        <w:rPr>
+          <w:noProof/>
+        </w:rPr>
+        <w:drawing>
+          <wp:anchor distT="0" distB="0" distL="114300" distR="114300" simplePos="0" relativeHeight="251674624" behindDoc="0" locked="0" layoutInCell="1" allowOverlap="1" wp14:anchorId="7DBF0900" wp14:editId="3C219746">
+            <wp:simplePos x="0" y="0"/>
+            <wp:positionH relativeFrom="column">
+              <wp:posOffset>4255135</wp:posOffset>
+            </wp:positionH>
+            <wp:positionV relativeFrom="paragraph">
+              <wp:posOffset>116408</wp:posOffset>
+            </wp:positionV>
+            <wp:extent cx="1298602" cy="1298602"/>
+            <wp:effectExtent l="0" t="0" r="0" b="0"/>
+            <wp:wrapSquare wrapText="bothSides"/>
+            <wp:docPr id="28" name="Image 28" descr="RÃ©sultat de recherche d'images pour &quot;ANDROID STUDIO&quot;"/>
+            <wp:cNvGraphicFramePr>
+              <a:graphicFrameLocks xmlns:a="http://schemas.openxmlformats.org/drawingml/2006/main" noChangeAspect="1"/>
+            </wp:cNvGraphicFramePr>
+            <a:graphic xmlns:a="http://schemas.openxmlformats.org/drawingml/2006/main">
+              <a:graphicData uri="http://schemas.openxmlformats.org/drawingml/2006/picture">
+                <pic:pic xmlns:pic="http://schemas.openxmlformats.org/drawingml/2006/picture">
+                  <pic:nvPicPr>
+                    <pic:cNvPr id="0" name="Picture 19" descr="RÃ©sultat de recherche d'images pour &quot;ANDROID STUDIO&quot;"/>
+                    <pic:cNvPicPr>
+                      <a:picLocks noChangeAspect="1" noChangeArrowheads="1"/>
+                    </pic:cNvPicPr>
+                  </pic:nvPicPr>
+                  <pic:blipFill>
+                    <a:blip r:embed="rId45">
+                      <a:extLst>
+                        <a:ext uri="{28A0092B-C50C-407E-A947-70E740481C1C}">
+                          <a14:useLocalDpi xmlns:a14="http://schemas.microsoft.com/office/drawing/2010/main" val="0"/>
+                        </a:ext>
+                      </a:extLst>
+                    </a:blip>
+                    <a:srcRect/>
+                    <a:stretch>
+                      <a:fillRect/>
+                    </a:stretch>
+                  </pic:blipFill>
+                  <pic:spPr bwMode="auto">
+                    <a:xfrm>
+                      <a:off x="0" y="0"/>
+                      <a:ext cx="1298602" cy="1298602"/>
+                    </a:xfrm>
+                    <a:prstGeom prst="rect">
+                      <a:avLst/>
+                    </a:prstGeom>
+                    <a:noFill/>
+                    <a:ln>
+                      <a:noFill/>
+                    </a:ln>
+                  </pic:spPr>
+                </pic:pic>
+              </a:graphicData>
+            </a:graphic>
+          </wp:anchor>
+        </w:drawing>
+      </w:r>
+      <w:r>
         <w:t xml:space="preserve">Pour développer une application </w:t>
       </w:r>
       <w:r>
@@ -5236,8 +7445,6 @@
       <w:r>
         <w:t xml:space="preserve">, nous rendant plus de ressources accessibles. </w:t>
       </w:r>
-    </w:p>
-    <w:p>
       <w:r>
         <w:br w:type="page"/>
       </w:r>
@@ -5250,12 +7457,12 @@
           <w:numId w:val="8"/>
         </w:numPr>
       </w:pPr>
-      <w:bookmarkStart w:id="17" w:name="_Toc10064125"/>
+      <w:bookmarkStart w:id="18" w:name="_Toc10064125"/>
       <w:r>
         <w:lastRenderedPageBreak/>
         <w:t>Les contraintes rencontrées et à venir</w:t>
       </w:r>
-      <w:bookmarkEnd w:id="17"/>
+      <w:bookmarkEnd w:id="18"/>
     </w:p>
     <w:p>
       <w:pPr>
@@ -5280,16 +7487,11 @@
     <w:p/>
     <w:p>
       <w:r>
-        <w:t xml:space="preserve">Nous risquons bien évidemment de rencontrer de nombreuses nouvelles contraintes dans la phase de développement qui arrive, mais cela risque d’être extrêmement enrichissant et nous nous sommes organisés afin de toujours les mettre en commun pour tous en apprendre. </w:t>
-      </w:r>
-      <w:bookmarkStart w:id="18" w:name="_GoBack"/>
-      <w:bookmarkEnd w:id="18"/>
-      <w:r>
-        <w:t xml:space="preserve"> </w:t>
+        <w:t xml:space="preserve">Nous risquons bien évidemment de rencontrer de nombreuses nouvelles contraintes dans la phase de développement qui arrive, mais cela risque d’être extrêmement enrichissant et nous nous sommes organisés afin de toujours les mettre en commun pour tous en apprendre.  </w:t>
       </w:r>
     </w:p>
     <w:sectPr>
-      <w:footerReference w:type="default" r:id="rId24"/>
+      <w:footerReference w:type="default" r:id="rId46"/>
       <w:pgSz w:w="11906" w:h="16838"/>
       <w:pgMar w:top="1417" w:right="1417" w:bottom="1417" w:left="1417" w:header="708" w:footer="708" w:gutter="0"/>
       <w:pgNumType w:start="0"/>
@@ -5544,12 +7746,12 @@
             </mc:Choice>
             <mc:Fallback>
               <w:pict>
-                <v:group w14:anchorId="0F988174" id="Groupe 1" o:spid="_x0000_s1030" style="position:absolute;margin-left:0;margin-top:0;width:610.5pt;height:15pt;z-index:251659264;mso-width-percent:1000;mso-position-horizontal:center;mso-position-horizontal-relative:page;mso-position-vertical:center;mso-position-vertical-relative:bottom-margin-area;mso-width-percent:1000" coordorigin=",14970" coordsize="12255,300" o:gfxdata="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">
+                <v:group w14:anchorId="0F988174" id="Groupe 1" o:spid="_x0000_s1035" style="position:absolute;margin-left:0;margin-top:0;width:610.5pt;height:15pt;z-index:251659264;mso-width-percent:1000;mso-position-horizontal:center;mso-position-horizontal-relative:page;mso-position-vertical:center;mso-position-vertical-relative:bottom-margin-area;mso-width-percent:1000" coordorigin=",14970" coordsize="12255,300" o:gfxdata="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">
                   <v:shapetype id="_x0000_t202" coordsize="21600,21600" o:spt="202" path="m,l,21600r21600,l21600,xe">
                     <v:stroke joinstyle="miter"/>
                     <v:path gradientshapeok="t" o:connecttype="rect"/>
                   </v:shapetype>
-                  <v:shape id="Text Box 25" o:spid="_x0000_s1031" type="#_x0000_t202" style="position:absolute;left:10803;top:14982;width:659;height:288;visibility:visible;mso-wrap-style:square;v-text-anchor:top" o:gfxdata="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" filled="f" stroked="f">
+                  <v:shape id="Text Box 25" o:spid="_x0000_s1036" type="#_x0000_t202" style="position:absolute;left:10803;top:14982;width:659;height:288;visibility:visible;mso-wrap-style:square;v-text-anchor:top" o:gfxdata="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" filled="f" stroked="f">
                     <v:textbox inset="0,0,0,0">
                       <w:txbxContent>
                         <w:p>
@@ -5581,7 +7783,7 @@
                       </w:txbxContent>
                     </v:textbox>
                   </v:shape>
-                  <v:group id="Group 31" o:spid="_x0000_s1032" style="position:absolute;top:14970;width:12255;height:230;flip:x" coordorigin="-8,14978" coordsize="12255,230" o:gfxdata="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">
+                  <v:group id="Group 31" o:spid="_x0000_s1037" style="position:absolute;top:14970;width:12255;height:230;flip:x" coordorigin="-8,14978" coordsize="12255,230" o:gfxdata="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">
                     <v:shapetype id="_x0000_t34" coordsize="21600,21600" o:spt="34" o:oned="t" adj="10800" path="m,l@0,0@0,21600,21600,21600e" filled="f">
                       <v:stroke joinstyle="miter"/>
                       <v:formulas>
@@ -5593,8 +7795,8 @@
                       </v:handles>
                       <o:lock v:ext="edit" shapetype="t"/>
                     </v:shapetype>
-                    <v:shape id="AutoShape 27" o:spid="_x0000_s1033" type="#_x0000_t34" style="position:absolute;left:-8;top:14978;width:1260;height:230;flip:y;visibility:visible;mso-wrap-style:square" o:connectortype="elbow" o:gfxdata="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" strokecolor="#a5a5a5"/>
-                    <v:shape id="AutoShape 28" o:spid="_x0000_s1034" type="#_x0000_t34" style="position:absolute;left:1252;top:14978;width:10995;height:230;rotation:180;visibility:visible;mso-wrap-style:square" o:connectortype="elbow" o:gfxdata="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" adj="20904" strokecolor="#a5a5a5"/>
+                    <v:shape id="AutoShape 27" o:spid="_x0000_s1038" type="#_x0000_t34" style="position:absolute;left:-8;top:14978;width:1260;height:230;flip:y;visibility:visible;mso-wrap-style:square" o:connectortype="elbow" o:gfxdata="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" strokecolor="#a5a5a5"/>
+                    <v:shape id="AutoShape 28" o:spid="_x0000_s1039" type="#_x0000_t34" style="position:absolute;left:1252;top:14978;width:10995;height:230;rotation:180;visibility:visible;mso-wrap-style:square" o:connectortype="elbow" o:gfxdata="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" adj="20904" strokecolor="#a5a5a5"/>
                   </v:group>
                   <w10:wrap anchorx="page" anchory="margin"/>
                 </v:group>
@@ -7918,7 +10120,7 @@
 </file>
 
 <file path=customXml/itemProps2.xml><?xml version="1.0" encoding="utf-8"?>
-<ds:datastoreItem xmlns:ds="http://schemas.openxmlformats.org/officeDocument/2006/customXml" ds:itemID="{BE7FF985-30A3-49C2-80E0-3983948EA2B3}">
+<ds:datastoreItem xmlns:ds="http://schemas.openxmlformats.org/officeDocument/2006/customXml" ds:itemID="{7715BEA0-255A-4E52-BE5F-2F054DEB8071}">
   <ds:schemaRefs>
     <ds:schemaRef ds:uri="http://schemas.openxmlformats.org/officeDocument/2006/bibliography"/>
   </ds:schemaRefs>

</xml_diff>

<commit_message>
Modifs dossier remarques du tuteur
</commit_message>
<xml_diff>
--- a/Dossier/PTUT_S2.docx
+++ b/Dossier/PTUT_S2.docx
@@ -724,6 +724,8 @@
             </w:rPr>
             <w:t>Table des matières</w:t>
           </w:r>
+          <w:bookmarkStart w:id="0" w:name="_GoBack"/>
+          <w:bookmarkEnd w:id="0"/>
         </w:p>
         <w:p>
           <w:pPr>
@@ -1419,7 +1421,7 @@
                 <w:noProof/>
                 <w:webHidden/>
               </w:rPr>
-              <w:t>7</w:t>
+              <w:t>8</w:t>
             </w:r>
             <w:r>
               <w:rPr>
@@ -1503,7 +1505,7 @@
                 <w:noProof/>
                 <w:webHidden/>
               </w:rPr>
-              <w:t>7</w:t>
+              <w:t>8</w:t>
             </w:r>
             <w:r>
               <w:rPr>
@@ -1587,7 +1589,7 @@
                 <w:noProof/>
                 <w:webHidden/>
               </w:rPr>
-              <w:t>7</w:t>
+              <w:t>8</w:t>
             </w:r>
             <w:r>
               <w:rPr>
@@ -1671,7 +1673,7 @@
                 <w:noProof/>
                 <w:webHidden/>
               </w:rPr>
-              <w:t>14</w:t>
+              <w:t>15</w:t>
             </w:r>
             <w:r>
               <w:rPr>
@@ -1755,7 +1757,7 @@
                 <w:noProof/>
                 <w:webHidden/>
               </w:rPr>
-              <w:t>19</w:t>
+              <w:t>20</w:t>
             </w:r>
             <w:r>
               <w:rPr>
@@ -1839,7 +1841,7 @@
                 <w:noProof/>
                 <w:webHidden/>
               </w:rPr>
-              <w:t>19</w:t>
+              <w:t>20</w:t>
             </w:r>
             <w:r>
               <w:rPr>
@@ -1923,7 +1925,7 @@
                 <w:noProof/>
                 <w:webHidden/>
               </w:rPr>
-              <w:t>21</w:t>
+              <w:t>22</w:t>
             </w:r>
             <w:r>
               <w:rPr>
@@ -2007,7 +2009,7 @@
                 <w:noProof/>
                 <w:webHidden/>
               </w:rPr>
-              <w:t>21</w:t>
+              <w:t>22</w:t>
             </w:r>
             <w:r>
               <w:rPr>
@@ -2091,7 +2093,7 @@
                 <w:noProof/>
                 <w:webHidden/>
               </w:rPr>
-              <w:t>21</w:t>
+              <w:t>22</w:t>
             </w:r>
             <w:r>
               <w:rPr>
@@ -2175,7 +2177,7 @@
                 <w:noProof/>
                 <w:webHidden/>
               </w:rPr>
-              <w:t>22</w:t>
+              <w:t>23</w:t>
             </w:r>
             <w:r>
               <w:rPr>
@@ -2220,8 +2222,6 @@
               </w:rPr>
               <w:t>Les contraintes rencontrées et à venir</w:t>
             </w:r>
-            <w:bookmarkStart w:id="0" w:name="_GoBack"/>
-            <w:bookmarkEnd w:id="0"/>
             <w:r>
               <w:rPr>
                 <w:noProof/>
@@ -2261,7 +2261,7 @@
                 <w:noProof/>
                 <w:webHidden/>
               </w:rPr>
-              <w:t>23</w:t>
+              <w:t>24</w:t>
             </w:r>
             <w:r>
               <w:rPr>
@@ -2887,7 +2887,13 @@
         <w:ind w:firstLine="360"/>
       </w:pPr>
       <w:r>
-        <w:t xml:space="preserve">La demande est donc importante, ne serait-ce que tu côté des étudiants. Ce genre de services sont très demandés, et surtout sous forme d’application mobile. Toutefois, cette importante demande est aussi synonyme d’une agressive concurrence : </w:t>
+        <w:t xml:space="preserve">La demande est donc importante, ne serait-ce que </w:t>
+      </w:r>
+      <w:r>
+        <w:t>d</w:t>
+      </w:r>
+      <w:r>
+        <w:t xml:space="preserve">u côté des étudiants. Ce genre de services sont très demandés, et surtout sous forme d’application mobile. Toutefois, cette importante demande est aussi synonyme d’une agressive concurrence : </w:t>
       </w:r>
       <w:r>
         <w:t>sur le Play Store, de nombreuses applications de productivité, aux fonctionnalités diverses, existent d’ores et déjà.</w:t>
@@ -3422,7 +3428,7 @@
           <w:i w:val="0"/>
           <w:color w:val="auto"/>
         </w:rPr>
-        <w:t>permettra d’organiser ses idées, ses journées, ses idées… Il s’agit d’un outil indispensable à la productivité, utilisé en permanence</w:t>
+        <w:t>permettra d’organiser ses idées, ses journées… Il s’agit d’un outil indispensable à la productivité, utilisé en permanence</w:t>
       </w:r>
       <w:r>
         <w:rPr>
@@ -3563,47 +3569,47 @@
           <w:i w:val="0"/>
           <w:color w:val="auto"/>
         </w:rPr>
-        <w:t xml:space="preserve"> suivi des habitudes enverra aussi une notification quotidienne (qui peut être désactivée) pour rappeler d’entrer son avancement du jour sur les habitudes. Toutes ces notifications doivent être paramétrables afin de créer une </w:t>
-      </w:r>
-      <w:r>
+        <w:t xml:space="preserve"> suivi des habitudes enverra aussi une notification quotidienne (qui peut être désactivée) pour rappeler d’entrer son avancement du jour sur les habitudes. Toutes ces notifications doivent être paramétrables afin de créer une expérience qui ne dérange pas l’utilisateur mais qui lui permet aussi de ne pas se soucier de trop de choses en ayant des rappels réguliers. </w:t>
+      </w:r>
+    </w:p>
+    <w:p>
+      <w:pPr>
+        <w:rPr>
+          <w:rStyle w:val="Accentuationintense"/>
+        </w:rPr>
+      </w:pPr>
+      <w:r>
+        <w:rPr>
+          <w:rStyle w:val="Accentuationintense"/>
+        </w:rPr>
+        <w:lastRenderedPageBreak/>
+        <w:t>Suivi des habitudes</w:t>
+      </w:r>
+    </w:p>
+    <w:p>
+      <w:pPr>
+        <w:ind w:firstLine="708"/>
         <w:rPr>
           <w:rStyle w:val="Accentuationintense"/>
           <w:i w:val="0"/>
           <w:color w:val="auto"/>
         </w:rPr>
-        <w:lastRenderedPageBreak/>
-        <w:t xml:space="preserve">expérience qui ne dérange pas l’utilisateur mais qui lui permet aussi de ne pas se soucier de trop de choses en ayant des rappels réguliers. </w:t>
-      </w:r>
-    </w:p>
-    <w:p>
-      <w:pPr>
-        <w:rPr>
-          <w:rStyle w:val="Accentuationintense"/>
-        </w:rPr>
-      </w:pPr>
-      <w:r>
-        <w:rPr>
-          <w:rStyle w:val="Accentuationintense"/>
-        </w:rPr>
-        <w:t>Suivi des habitudes</w:t>
-      </w:r>
-    </w:p>
-    <w:p>
-      <w:pPr>
-        <w:ind w:firstLine="708"/>
+      </w:pPr>
+      <w:r>
         <w:rPr>
           <w:rStyle w:val="Accentuationintense"/>
           <w:i w:val="0"/>
           <w:color w:val="auto"/>
         </w:rPr>
-      </w:pPr>
+        <w:t xml:space="preserve">La fonctionnalité de suivi des habitudes a pour objectif d’aider l’utilisateur à instaurer de nouvelles habitudes dans sa vie mensuellement. En effet, les habitudes </w:t>
+      </w:r>
       <w:r>
         <w:rPr>
           <w:rStyle w:val="Accentuationintense"/>
           <w:i w:val="0"/>
           <w:color w:val="auto"/>
         </w:rPr>
-        <w:t xml:space="preserve">La fonctionnalité de suivi des habitudes a pour objectif d’aider l’utilisateur à instaurer de nouvelles habitudes dans sa vie mensuellement. En effet, les habitudes </w:t>
+        <w:t xml:space="preserve">positives sont un des meilleurs moyens durables de devenir plus productif. Pour cela, l’application permettra à l’utilisateur d’entrer une liste d’habitudes chaque mois. Par la suite, celui-ci aura une notification chaque soir afin de valider son avancement de la journée dans ces habitudes. Tout le long du mois, un graphe permettra d’observer son avancement, permettant de savoir où l’on en est mais surtout </w:t>
       </w:r>
       <w:r>
         <w:rPr>
@@ -3611,7 +3617,7 @@
           <w:i w:val="0"/>
           <w:color w:val="auto"/>
         </w:rPr>
-        <w:t xml:space="preserve">positives sont un des meilleurs moyens durables de devenir plus productif. Pour cela, l’application permettra à l’utilisateur d’entrer une liste d’habitudes chaque mois. Par la suite, celui-ci aura une notification chaque soir afin de valider son avancement de la journée dans ces habitudes. Tout le long du mois, un graphe permettra d’observer son avancement, permettant de savoir où l’on en est mais surtout </w:t>
+        <w:t>motivant l’utilisateur dans sa démarche. De plus, les données seront stockées dans la base de donnée</w:t>
       </w:r>
       <w:r>
         <w:rPr>
@@ -3619,7 +3625,7 @@
           <w:i w:val="0"/>
           <w:color w:val="auto"/>
         </w:rPr>
-        <w:t>motivant l’utilisateur dans sa démarche. De plus, les données seront stockées dans la base de donnée</w:t>
+        <w:t>s</w:t>
       </w:r>
       <w:r>
         <w:rPr>
@@ -3627,7 +3633,7 @@
           <w:i w:val="0"/>
           <w:color w:val="auto"/>
         </w:rPr>
-        <w:t>s</w:t>
+        <w:t xml:space="preserve"> de l’application, et l’utilisateur pourra ainsi observer son évolution via des graphes </w:t>
       </w:r>
       <w:r>
         <w:rPr>
@@ -3635,7 +3641,7 @@
           <w:i w:val="0"/>
           <w:color w:val="auto"/>
         </w:rPr>
-        <w:t xml:space="preserve"> de l’application, et l’utilisateur pourra ainsi observer son évolution via des graphes </w:t>
+        <w:t>pour tous les mois passés</w:t>
       </w:r>
       <w:r>
         <w:rPr>
@@ -3643,72 +3649,72 @@
           <w:i w:val="0"/>
           <w:color w:val="auto"/>
         </w:rPr>
-        <w:t>pour tous les mois passés</w:t>
-      </w:r>
-      <w:r>
+        <w:t xml:space="preserve">, les graphes permettant de voir l’avancement de manière précise et concise. </w:t>
+      </w:r>
+    </w:p>
+    <w:p>
+      <w:pPr>
+        <w:rPr>
+          <w:rStyle w:val="Accentuationintense"/>
+        </w:rPr>
+      </w:pPr>
+      <w:r>
+        <w:rPr>
+          <w:rStyle w:val="Accentuationintense"/>
+        </w:rPr>
+        <w:t>Mode travail</w:t>
+      </w:r>
+    </w:p>
+    <w:p>
+      <w:pPr>
+        <w:ind w:firstLine="708"/>
         <w:rPr>
           <w:rStyle w:val="Accentuationintense"/>
           <w:i w:val="0"/>
           <w:color w:val="auto"/>
         </w:rPr>
-        <w:t xml:space="preserve">, les graphes permettant de voir l’avancement de manière précise et concise. </w:t>
-      </w:r>
-    </w:p>
-    <w:p>
-      <w:pPr>
-        <w:rPr>
-          <w:rStyle w:val="Accentuationintense"/>
-        </w:rPr>
-      </w:pPr>
-      <w:r>
-        <w:rPr>
-          <w:rStyle w:val="Accentuationintense"/>
-        </w:rPr>
-        <w:t>Mode travail</w:t>
-      </w:r>
-    </w:p>
-    <w:p>
-      <w:pPr>
-        <w:ind w:firstLine="708"/>
+      </w:pPr>
+      <w:r>
         <w:rPr>
           <w:rStyle w:val="Accentuationintense"/>
           <w:i w:val="0"/>
           <w:color w:val="auto"/>
         </w:rPr>
-      </w:pPr>
+        <w:t>Le mode</w:t>
+      </w:r>
       <w:r>
         <w:rPr>
           <w:rStyle w:val="Accentuationintense"/>
           <w:i w:val="0"/>
           <w:color w:val="auto"/>
         </w:rPr>
-        <w:t>Le mode</w:t>
-      </w:r>
+        <w:t xml:space="preserve"> travail pourra être activé ou désactivé à tout moment depuis la </w:t>
+      </w:r>
+      <w:proofErr w:type="spellStart"/>
       <w:r>
         <w:rPr>
           <w:rStyle w:val="Accentuationintense"/>
           <w:i w:val="0"/>
           <w:color w:val="auto"/>
         </w:rPr>
-        <w:t xml:space="preserve"> travail pourra être activé ou désactivé à tout moment depuis la </w:t>
-      </w:r>
-      <w:proofErr w:type="spellStart"/>
+        <w:t>toolbar</w:t>
+      </w:r>
+      <w:proofErr w:type="spellEnd"/>
       <w:r>
         <w:rPr>
           <w:rStyle w:val="Accentuationintense"/>
           <w:i w:val="0"/>
           <w:color w:val="auto"/>
         </w:rPr>
-        <w:t>toolbar</w:t>
-      </w:r>
-      <w:proofErr w:type="spellEnd"/>
+        <w:t>. Celui-ci permet à l’utilisateur de se concentrer pour travailler et accomplir les choses sans être dérangé : il coupe le wifi, le son</w:t>
+      </w:r>
       <w:r>
         <w:rPr>
           <w:rStyle w:val="Accentuationintense"/>
           <w:i w:val="0"/>
           <w:color w:val="auto"/>
         </w:rPr>
-        <w:t>. Celui-ci permet à l’utilisateur de se concentrer pour travailler et accomplir les choses sans être dérangé : il coupe le wifi, le son</w:t>
+        <w:t xml:space="preserve"> et les données cellulaires. Toutefois, les paramètres désactivés peuvent être précisés dans les paramètres, pour quelqu’un qui aurait besoin </w:t>
       </w:r>
       <w:r>
         <w:rPr>
@@ -3716,7 +3722,7 @@
           <w:i w:val="0"/>
           <w:color w:val="auto"/>
         </w:rPr>
-        <w:t xml:space="preserve"> et les données cellulaires. Toutefois, les paramètres désactivés peuvent être précisés dans les paramètres, pour quelqu’un qui aurait besoin </w:t>
+        <w:t>du wifi</w:t>
       </w:r>
       <w:r>
         <w:rPr>
@@ -3724,7 +3730,7 @@
           <w:i w:val="0"/>
           <w:color w:val="auto"/>
         </w:rPr>
-        <w:t>du wifi</w:t>
+        <w:t xml:space="preserve"> en travaillant par exemple. </w:t>
       </w:r>
       <w:r>
         <w:rPr>
@@ -3732,7 +3738,7 @@
           <w:i w:val="0"/>
           <w:color w:val="auto"/>
         </w:rPr>
-        <w:t xml:space="preserve"> en travaillant par exemple. </w:t>
+        <w:t>Toutefois, cette partie de l’application peut être susceptible de changer du fait</w:t>
       </w:r>
       <w:r>
         <w:rPr>
@@ -3740,116 +3746,108 @@
           <w:i w:val="0"/>
           <w:color w:val="auto"/>
         </w:rPr>
-        <w:t>Toutefois, cette partie de l’application peut être susceptible de changer du fait</w:t>
-      </w:r>
-      <w:r>
+        <w:t xml:space="preserve"> que les nouvelles versions d’Android bloquent l’accès à certains de ces paramètres aux applications. Les préférences de l’utilisateur seront stockées dans la base de données. </w:t>
+      </w:r>
+    </w:p>
+    <w:p>
+      <w:pPr>
+        <w:rPr>
+          <w:rStyle w:val="Accentuationintense"/>
+        </w:rPr>
+      </w:pPr>
+      <w:proofErr w:type="spellStart"/>
+      <w:r>
+        <w:rPr>
+          <w:rStyle w:val="Accentuationintense"/>
+        </w:rPr>
+        <w:t>Timer</w:t>
+      </w:r>
+      <w:proofErr w:type="spellEnd"/>
+      <w:r>
+        <w:rPr>
+          <w:rStyle w:val="Accentuationintense"/>
+        </w:rPr>
+        <w:t xml:space="preserve"> de travail</w:t>
+      </w:r>
+    </w:p>
+    <w:p>
+      <w:pPr>
+        <w:ind w:firstLine="708"/>
         <w:rPr>
           <w:rStyle w:val="Accentuationintense"/>
           <w:i w:val="0"/>
           <w:color w:val="auto"/>
         </w:rPr>
-        <w:t xml:space="preserve"> que les nouvelles versions d’Android bloquent l’accès à certains de ces paramètres aux applications. Les préférences de l’utilisateur seront stockées dans la base de données. </w:t>
-      </w:r>
-    </w:p>
-    <w:p>
-      <w:pPr>
-        <w:rPr>
-          <w:rStyle w:val="Accentuationintense"/>
-        </w:rPr>
-      </w:pPr>
-      <w:proofErr w:type="spellStart"/>
-      <w:r>
-        <w:rPr>
-          <w:rStyle w:val="Accentuationintense"/>
-        </w:rPr>
-        <w:t>Timer</w:t>
-      </w:r>
-      <w:proofErr w:type="spellEnd"/>
-      <w:r>
-        <w:rPr>
-          <w:rStyle w:val="Accentuationintense"/>
-        </w:rPr>
-        <w:t xml:space="preserve"> de travail</w:t>
-      </w:r>
-    </w:p>
-    <w:p>
-      <w:pPr>
-        <w:ind w:firstLine="708"/>
+      </w:pPr>
+      <w:r>
         <w:rPr>
           <w:rStyle w:val="Accentuationintense"/>
           <w:i w:val="0"/>
           <w:color w:val="auto"/>
         </w:rPr>
-      </w:pPr>
+        <w:t xml:space="preserve">Le </w:t>
+      </w:r>
+      <w:proofErr w:type="spellStart"/>
       <w:r>
         <w:rPr>
           <w:rStyle w:val="Accentuationintense"/>
           <w:i w:val="0"/>
           <w:color w:val="auto"/>
         </w:rPr>
-        <w:t xml:space="preserve">Le </w:t>
-      </w:r>
-      <w:proofErr w:type="spellStart"/>
+        <w:t>timer</w:t>
+      </w:r>
+      <w:proofErr w:type="spellEnd"/>
       <w:r>
         <w:rPr>
           <w:rStyle w:val="Accentuationintense"/>
           <w:i w:val="0"/>
           <w:color w:val="auto"/>
         </w:rPr>
-        <w:t>timer</w:t>
-      </w:r>
-      <w:proofErr w:type="spellEnd"/>
+        <w:t xml:space="preserve"> de travail permet d’organiser ses sessions de travail afin d’être le plus productif possible. Il applique la méthode </w:t>
+      </w:r>
+      <w:proofErr w:type="spellStart"/>
       <w:r>
         <w:rPr>
           <w:rStyle w:val="Accentuationintense"/>
           <w:i w:val="0"/>
           <w:color w:val="auto"/>
         </w:rPr>
-        <w:t xml:space="preserve"> de travail permet d’organiser ses sessions de travail afin d’être le plus productif possible. Il applique la méthode </w:t>
-      </w:r>
-      <w:proofErr w:type="spellStart"/>
+        <w:t>Pomodoro</w:t>
+      </w:r>
+      <w:proofErr w:type="spellEnd"/>
       <w:r>
         <w:rPr>
           <w:rStyle w:val="Accentuationintense"/>
           <w:i w:val="0"/>
           <w:color w:val="auto"/>
         </w:rPr>
-        <w:t>Pomodoro</w:t>
-      </w:r>
-      <w:proofErr w:type="spellEnd"/>
+        <w:t> : des sessions de travail de 25 minutes entrecoupées de pauses de 5 minutes</w:t>
+      </w:r>
       <w:r>
         <w:rPr>
           <w:rStyle w:val="Accentuationintense"/>
           <w:i w:val="0"/>
           <w:color w:val="auto"/>
         </w:rPr>
-        <w:t> : des sessions de travail de 25 minutes entrecoupées de pauses de 5 minutes</w:t>
-      </w:r>
+        <w:t xml:space="preserve"> – toutes les </w:t>
+      </w:r>
+      <w:proofErr w:type="spellStart"/>
       <w:r>
         <w:rPr>
           <w:rStyle w:val="Accentuationintense"/>
           <w:i w:val="0"/>
           <w:color w:val="auto"/>
         </w:rPr>
-        <w:t xml:space="preserve"> – toutes les </w:t>
-      </w:r>
-      <w:proofErr w:type="spellStart"/>
+        <w:t>quatres</w:t>
+      </w:r>
+      <w:proofErr w:type="spellEnd"/>
       <w:r>
         <w:rPr>
           <w:rStyle w:val="Accentuationintense"/>
           <w:i w:val="0"/>
           <w:color w:val="auto"/>
         </w:rPr>
-        <w:t>quatres</w:t>
-      </w:r>
-      <w:proofErr w:type="spellEnd"/>
-      <w:r>
-        <w:rPr>
-          <w:rStyle w:val="Accentuationintense"/>
-          <w:i w:val="0"/>
-          <w:color w:val="auto"/>
-        </w:rPr>
-        <w:t xml:space="preserve"> sessions de 25 minutes, la pause dure 20 minutes. Cette méthode a déjà faite ses preuves et augmente l’efficacité et l’endurance au travail. Toutefois, l’utilisateur pourra paramétrer la durée des sessions de travail ou des pauses selon ses besoins. Chaque session pourra être mise en pause voire remise à zéro. </w:t>
+        <w:t xml:space="preserve"> sessions de 25 minutes, la pause dure 20 minutes. Cette méthode a déjà fait ses preuves et augmente l’efficacité et l’endurance au travail. Toutefois, l’utilisateur pourra paramétrer la durée des sessions de travail ou des pauses selon ses besoins. Chaque session pourra être mise en pause voire remise à zéro. </w:t>
       </w:r>
       <w:r>
         <w:rPr>
@@ -4117,119 +4115,323 @@
     </w:p>
     <w:p>
       <w:pPr>
-        <w:rPr>
-          <w:b/>
-          <w:color w:val="FFCA08" w:themeColor="accent1"/>
-          <w:sz w:val="24"/>
+        <w:pStyle w:val="Daniel4"/>
+        <w:rPr>
+          <w:color w:val="C49A00" w:themeColor="accent1" w:themeShade="BF"/>
         </w:rPr>
       </w:pPr>
       <w:r>
         <w:br w:type="page"/>
       </w:r>
-    </w:p>
-    <w:p>
-      <w:pPr>
-        <w:pStyle w:val="Daniel2"/>
-        <w:numPr>
-          <w:ilvl w:val="0"/>
-          <w:numId w:val="6"/>
-        </w:numPr>
-      </w:pPr>
-      <w:bookmarkStart w:id="8" w:name="_Toc10064115"/>
-      <w:r>
+      <w:r>
+        <w:rPr>
+          <w:color w:val="C49A00" w:themeColor="accent1" w:themeShade="BF"/>
+        </w:rPr>
         <w:lastRenderedPageBreak/>
-        <w:t>Implémentation : architecture</w:t>
-      </w:r>
-      <w:r>
-        <w:t>, diagrammes et maquette</w:t>
-      </w:r>
-      <w:bookmarkEnd w:id="8"/>
-    </w:p>
-    <w:p>
-      <w:pPr>
-        <w:pStyle w:val="Daniel2"/>
-      </w:pPr>
-    </w:p>
-    <w:p>
-      <w:pPr>
-        <w:pStyle w:val="Daniel2"/>
-        <w:numPr>
-          <w:ilvl w:val="0"/>
-          <w:numId w:val="11"/>
-        </w:numPr>
-        <w:rPr>
-          <w:color w:val="FAC400"/>
-        </w:rPr>
-      </w:pPr>
-      <w:bookmarkStart w:id="9" w:name="_Toc10064116"/>
-      <w:r>
-        <w:rPr>
-          <w:color w:val="FAC400"/>
-        </w:rPr>
-        <w:t>Architecture</w:t>
-      </w:r>
-      <w:bookmarkEnd w:id="9"/>
-    </w:p>
-    <w:p>
-      <w:pPr>
-        <w:ind w:firstLine="708"/>
-      </w:pPr>
-      <w:r>
-        <w:t>Nous avons décidé de dédier une activité pour chaque application. La persistance des données se fera via une base de données</w:t>
-      </w:r>
-      <w:r>
-        <w:t xml:space="preserve"> stockée localement sur l’appareil. </w:t>
-      </w:r>
-      <w:proofErr w:type="gramStart"/>
-      <w:r>
-        <w:t>La données</w:t>
-      </w:r>
-      <w:proofErr w:type="gramEnd"/>
-      <w:r>
-        <w:t xml:space="preserve"> étant stockées localement, nous avons fait le choix de ne pas implémenter de système d’utilisateur et donc de connexion à son compte.</w:t>
-      </w:r>
-    </w:p>
-    <w:p>
-      <w:pPr>
-        <w:pStyle w:val="Daniel2"/>
-        <w:numPr>
-          <w:ilvl w:val="0"/>
-          <w:numId w:val="11"/>
-        </w:numPr>
-        <w:rPr>
-          <w:color w:val="FAC400"/>
-        </w:rPr>
-      </w:pPr>
-      <w:bookmarkStart w:id="10" w:name="_Toc10064117"/>
-      <w:r>
-        <w:rPr>
-          <w:color w:val="FAC400"/>
-        </w:rPr>
-        <w:t>Diagrammes</w:t>
-      </w:r>
-      <w:bookmarkEnd w:id="10"/>
-    </w:p>
-    <w:p>
-      <w:r>
-        <w:t>Voici d’abord les diagrammes de cas d’utilisation</w:t>
-      </w:r>
-      <w:r>
-        <w:t>, décrivant les diverses fonctionnalités de l’application :</w:t>
-      </w:r>
-    </w:p>
-    <w:p>
-      <w:pPr>
+        <w:t xml:space="preserve">Notion d’activité </w:t>
+      </w:r>
+    </w:p>
+    <w:p>
+      <w:pPr>
+        <w:pStyle w:val="RobotoText"/>
+        <w:rPr>
+          <w:sz w:val="22"/>
+          <w:szCs w:val="22"/>
+          <w:lang w:val="fr-FR"/>
+        </w:rPr>
+      </w:pPr>
+      <w:r>
+        <w:rPr>
+          <w:sz w:val="22"/>
+          <w:szCs w:val="22"/>
+          <w:lang w:val="fr-FR"/>
+        </w:rPr>
+        <w:t xml:space="preserve">L’activité est un élément clé de l’univers du développement Android. </w:t>
+      </w:r>
+      <w:r>
+        <w:rPr>
+          <w:sz w:val="22"/>
+          <w:szCs w:val="22"/>
+          <w:lang w:val="fr-FR"/>
+        </w:rPr>
+        <w:t xml:space="preserve"> </w:t>
+      </w:r>
+      <w:r>
+        <w:rPr>
+          <w:sz w:val="22"/>
+          <w:szCs w:val="22"/>
+          <w:lang w:val="fr-FR"/>
+        </w:rPr>
+        <w:t xml:space="preserve">Concrètement, il s’agit d’une classe Java qui hérite de </w:t>
+      </w:r>
+      <w:proofErr w:type="spellStart"/>
+      <w:r>
+        <w:rPr>
+          <w:sz w:val="22"/>
+          <w:szCs w:val="22"/>
+          <w:lang w:val="fr-FR"/>
+        </w:rPr>
+        <w:t>AppCompatActivity</w:t>
+      </w:r>
+      <w:proofErr w:type="spellEnd"/>
+      <w:r>
+        <w:rPr>
+          <w:sz w:val="22"/>
+          <w:szCs w:val="22"/>
+          <w:lang w:val="fr-FR"/>
+        </w:rPr>
+        <w:t xml:space="preserve"> et correspond généralement à au moins une </w:t>
+      </w:r>
+      <w:proofErr w:type="spellStart"/>
+      <w:r>
+        <w:rPr>
+          <w:i/>
+          <w:iCs/>
+          <w:sz w:val="22"/>
+          <w:szCs w:val="22"/>
+          <w:lang w:val="fr-FR"/>
+        </w:rPr>
+        <w:t>View</w:t>
+      </w:r>
+      <w:proofErr w:type="spellEnd"/>
+      <w:r>
+        <w:rPr>
+          <w:sz w:val="22"/>
+          <w:szCs w:val="22"/>
+          <w:lang w:val="fr-FR"/>
+        </w:rPr>
+        <w:t xml:space="preserve"> (vue, fenêtre affichée sur l’écran de l’appareil mobile).</w:t>
+      </w:r>
+      <w:r>
+        <w:rPr>
+          <w:sz w:val="22"/>
+          <w:szCs w:val="22"/>
+          <w:lang w:val="fr-FR"/>
+        </w:rPr>
+        <w:t xml:space="preserve"> On y programme la partie « métier » d’une vue, donc d’un écran. Une activité peut avoir plusieurs états :</w:t>
+      </w:r>
+    </w:p>
+    <w:p>
+      <w:pPr>
+        <w:pStyle w:val="RobotoText"/>
         <w:jc w:val="center"/>
+        <w:rPr>
+          <w:sz w:val="18"/>
+          <w:szCs w:val="18"/>
+          <w:lang w:val="fr-FR"/>
+        </w:rPr>
       </w:pPr>
       <w:r>
         <w:rPr>
           <w:noProof/>
         </w:rPr>
         <w:drawing>
-          <wp:inline distT="0" distB="0" distL="0" distR="0" wp14:anchorId="6BEDDAA4" wp14:editId="16E0E06D">
-            <wp:extent cx="4848702" cy="2400300"/>
-            <wp:effectExtent l="0" t="0" r="9525" b="0"/>
-            <wp:docPr id="11" name="Image 11"/>
+          <wp:inline distT="0" distB="0" distL="0" distR="0" wp14:anchorId="5A55018B" wp14:editId="0E2FD21A">
+            <wp:extent cx="4594742" cy="2912249"/>
+            <wp:effectExtent l="0" t="0" r="0" b="2540"/>
+            <wp:docPr id="23" name="Image 23"/>
+            <wp:cNvGraphicFramePr>
+              <a:graphicFrameLocks xmlns:a="http://schemas.openxmlformats.org/drawingml/2006/main" noChangeAspect="1"/>
+            </wp:cNvGraphicFramePr>
+            <a:graphic xmlns:a="http://schemas.openxmlformats.org/drawingml/2006/main">
+              <a:graphicData uri="http://schemas.openxmlformats.org/drawingml/2006/picture">
+                <pic:pic xmlns:pic="http://schemas.openxmlformats.org/drawingml/2006/picture">
+                  <pic:nvPicPr>
+                    <pic:cNvPr id="1" name=""/>
+                    <pic:cNvPicPr/>
+                  </pic:nvPicPr>
+                  <pic:blipFill rotWithShape="1">
+                    <a:blip r:embed="rId20"/>
+                    <a:srcRect b="10338"/>
+                    <a:stretch/>
+                  </pic:blipFill>
+                  <pic:spPr bwMode="auto">
+                    <a:xfrm>
+                      <a:off x="0" y="0"/>
+                      <a:ext cx="4601899" cy="2916785"/>
+                    </a:xfrm>
+                    <a:prstGeom prst="rect">
+                      <a:avLst/>
+                    </a:prstGeom>
+                    <a:ln>
+                      <a:noFill/>
+                    </a:ln>
+                    <a:extLst>
+                      <a:ext uri="{53640926-AAD7-44D8-BBD7-CCE9431645EC}">
+                        <a14:shadowObscured xmlns:a14="http://schemas.microsoft.com/office/drawing/2010/main"/>
+                      </a:ext>
+                    </a:extLst>
+                  </pic:spPr>
+                </pic:pic>
+              </a:graphicData>
+            </a:graphic>
+          </wp:inline>
+        </w:drawing>
+      </w:r>
+    </w:p>
+    <w:p>
+      <w:pPr>
+        <w:pStyle w:val="RobotoText"/>
+        <w:jc w:val="center"/>
+        <w:rPr>
+          <w:i/>
+          <w:iCs/>
+          <w:sz w:val="18"/>
+          <w:szCs w:val="18"/>
+          <w:lang w:val="fr-FR"/>
+        </w:rPr>
+      </w:pPr>
+      <w:r>
+        <w:rPr>
+          <w:i/>
+          <w:iCs/>
+          <w:sz w:val="18"/>
+          <w:szCs w:val="18"/>
+          <w:lang w:val="fr-FR"/>
+        </w:rPr>
+        <w:t>Différents états d’une activité Android.</w:t>
+      </w:r>
+    </w:p>
+    <w:p>
+      <w:pPr>
+        <w:pStyle w:val="RobotoText"/>
+        <w:jc w:val="center"/>
+        <w:rPr>
+          <w:i/>
+          <w:iCs/>
+          <w:sz w:val="18"/>
+          <w:szCs w:val="18"/>
+          <w:lang w:val="fr-FR"/>
+        </w:rPr>
+      </w:pPr>
+      <w:r>
+        <w:rPr>
+          <w:i/>
+          <w:iCs/>
+          <w:sz w:val="18"/>
+          <w:szCs w:val="18"/>
+          <w:lang w:val="fr-FR"/>
+        </w:rPr>
+        <w:t>Source : dev2qa.com</w:t>
+      </w:r>
+    </w:p>
+    <w:p>
+      <w:pPr>
+        <w:pStyle w:val="RobotoText"/>
+        <w:jc w:val="center"/>
+        <w:rPr>
+          <w:sz w:val="22"/>
+          <w:szCs w:val="22"/>
+          <w:lang w:val="fr-FR"/>
+        </w:rPr>
+      </w:pPr>
+    </w:p>
+    <w:p>
+      <w:pPr>
+        <w:pStyle w:val="RobotoText"/>
+        <w:rPr>
+          <w:sz w:val="22"/>
+          <w:szCs w:val="22"/>
+          <w:lang w:val="fr-FR"/>
+        </w:rPr>
+      </w:pPr>
+    </w:p>
+    <w:p>
+      <w:pPr>
+        <w:pStyle w:val="RobotoText"/>
+        <w:rPr>
+          <w:sz w:val="22"/>
+          <w:szCs w:val="22"/>
+          <w:lang w:val="fr-FR"/>
+        </w:rPr>
+      </w:pPr>
+      <w:r>
+        <w:rPr>
+          <w:sz w:val="22"/>
+          <w:szCs w:val="22"/>
+          <w:lang w:val="fr-FR"/>
+        </w:rPr>
+        <w:t xml:space="preserve">Une application Android est composée d’activités, qui fonctionnent </w:t>
+      </w:r>
+      <w:r>
+        <w:rPr>
+          <w:sz w:val="22"/>
+          <w:szCs w:val="22"/>
+          <w:lang w:val="fr-FR"/>
+        </w:rPr>
+        <w:t>de manière autonome,</w:t>
+      </w:r>
+      <w:r>
+        <w:rPr>
+          <w:sz w:val="22"/>
+          <w:szCs w:val="22"/>
+          <w:lang w:val="fr-FR"/>
+        </w:rPr>
+        <w:t xml:space="preserve"> mais qui coexistent, se lancent les unes les autres et communiquent des données.</w:t>
+      </w:r>
+    </w:p>
+    <w:p>
+      <w:pPr>
+        <w:pStyle w:val="RobotoText"/>
+        <w:rPr>
+          <w:lang w:val="fr-FR"/>
+        </w:rPr>
+      </w:pPr>
+    </w:p>
+    <w:p>
+      <w:pPr>
+        <w:pStyle w:val="Daniel4"/>
+        <w:rPr>
+          <w:color w:val="C49A00" w:themeColor="accent1" w:themeShade="BF"/>
+        </w:rPr>
+      </w:pPr>
+      <w:r>
+        <w:rPr>
+          <w:color w:val="C49A00" w:themeColor="accent1" w:themeShade="BF"/>
+        </w:rPr>
+        <w:t>Qu’est-ce que le « </w:t>
+      </w:r>
+      <w:proofErr w:type="spellStart"/>
+      <w:r>
+        <w:rPr>
+          <w:color w:val="C49A00" w:themeColor="accent1" w:themeShade="BF"/>
+        </w:rPr>
+        <w:t>material</w:t>
+      </w:r>
+      <w:proofErr w:type="spellEnd"/>
+      <w:r>
+        <w:rPr>
+          <w:color w:val="C49A00" w:themeColor="accent1" w:themeShade="BF"/>
+        </w:rPr>
+        <w:t xml:space="preserve"> design » ?</w:t>
+      </w:r>
+    </w:p>
+    <w:p>
+      <w:pPr>
+        <w:pStyle w:val="RobotoText"/>
+        <w:rPr>
+          <w:sz w:val="22"/>
+          <w:szCs w:val="22"/>
+          <w:lang w:val="fr-FR"/>
+        </w:rPr>
+      </w:pPr>
+      <w:r>
+        <w:rPr>
+          <w:noProof/>
+        </w:rPr>
+        <w:drawing>
+          <wp:anchor distT="0" distB="0" distL="114300" distR="114300" simplePos="0" relativeHeight="251678720" behindDoc="0" locked="0" layoutInCell="1" allowOverlap="1" wp14:anchorId="12CCFC52" wp14:editId="2B056FEF">
+            <wp:simplePos x="0" y="0"/>
+            <wp:positionH relativeFrom="column">
+              <wp:posOffset>4661540</wp:posOffset>
+            </wp:positionH>
+            <wp:positionV relativeFrom="paragraph">
+              <wp:posOffset>7620</wp:posOffset>
+            </wp:positionV>
+            <wp:extent cx="1588135" cy="2822575"/>
+            <wp:effectExtent l="0" t="0" r="0" b="0"/>
+            <wp:wrapSquare wrapText="bothSides"/>
+            <wp:docPr id="204" name="Image 204"/>
             <wp:cNvGraphicFramePr>
               <a:graphicFrameLocks xmlns:a="http://schemas.openxmlformats.org/drawingml/2006/main" noChangeAspect="1"/>
             </wp:cNvGraphicFramePr>
@@ -4241,7 +4443,13 @@
                     <pic:cNvPicPr/>
                   </pic:nvPicPr>
                   <pic:blipFill>
-                    <a:blip r:embed="rId20"/>
+                    <a:blip r:embed="rId21" cstate="print">
+                      <a:extLst>
+                        <a:ext uri="{28A0092B-C50C-407E-A947-70E740481C1C}">
+                          <a14:useLocalDpi xmlns:a14="http://schemas.microsoft.com/office/drawing/2010/main" val="0"/>
+                        </a:ext>
+                      </a:extLst>
+                    </a:blip>
                     <a:stretch>
                       <a:fillRect/>
                     </a:stretch>
@@ -4249,7 +4457,7 @@
                   <pic:spPr>
                     <a:xfrm>
                       <a:off x="0" y="0"/>
-                      <a:ext cx="4862942" cy="2407350"/>
+                      <a:ext cx="1588135" cy="2822575"/>
                     </a:xfrm>
                     <a:prstGeom prst="rect">
                       <a:avLst/>
@@ -4258,9 +4466,357 @@
                 </pic:pic>
               </a:graphicData>
             </a:graphic>
-          </wp:inline>
+            <wp14:sizeRelH relativeFrom="margin">
+              <wp14:pctWidth>0</wp14:pctWidth>
+            </wp14:sizeRelH>
+            <wp14:sizeRelV relativeFrom="margin">
+              <wp14:pctHeight>0</wp14:pctHeight>
+            </wp14:sizeRelV>
+          </wp:anchor>
         </w:drawing>
       </w:r>
+      <w:r>
+        <w:rPr>
+          <w:sz w:val="22"/>
+          <w:szCs w:val="22"/>
+          <w:lang w:val="fr-FR"/>
+        </w:rPr>
+        <w:t xml:space="preserve">Le </w:t>
+      </w:r>
+      <w:proofErr w:type="spellStart"/>
+      <w:r>
+        <w:rPr>
+          <w:sz w:val="22"/>
+          <w:szCs w:val="22"/>
+          <w:lang w:val="fr-FR"/>
+        </w:rPr>
+        <w:t>material</w:t>
+      </w:r>
+      <w:proofErr w:type="spellEnd"/>
+      <w:r>
+        <w:rPr>
+          <w:sz w:val="22"/>
+          <w:szCs w:val="22"/>
+          <w:lang w:val="fr-FR"/>
+        </w:rPr>
+        <w:t xml:space="preserve"> design est u</w:t>
+      </w:r>
+      <w:r>
+        <w:rPr>
+          <w:sz w:val="22"/>
+          <w:szCs w:val="22"/>
+          <w:lang w:val="fr-FR"/>
+        </w:rPr>
+        <w:t xml:space="preserve">n ensemble de directives de design créées par Google. </w:t>
+      </w:r>
+      <w:r>
+        <w:rPr>
+          <w:sz w:val="22"/>
+          <w:szCs w:val="22"/>
+          <w:lang w:val="fr-FR"/>
+        </w:rPr>
+        <w:t xml:space="preserve">De base créé pour les mobiles, plus spécialement les applications de l’OS Android, il a été adopté par de nombreux acteurs majeurs du web et est aujourd’hui beaucoup appliqué dans le domaine du web aussi. </w:t>
+      </w:r>
+    </w:p>
+    <w:p>
+      <w:pPr>
+        <w:pStyle w:val="RobotoText"/>
+        <w:rPr>
+          <w:sz w:val="22"/>
+          <w:szCs w:val="22"/>
+          <w:lang w:val="fr-FR"/>
+        </w:rPr>
+      </w:pPr>
+    </w:p>
+    <w:p>
+      <w:pPr>
+        <w:pStyle w:val="RobotoText"/>
+        <w:rPr>
+          <w:sz w:val="22"/>
+          <w:szCs w:val="22"/>
+          <w:lang w:val="fr-FR"/>
+        </w:rPr>
+      </w:pPr>
+      <w:r>
+        <w:rPr>
+          <w:sz w:val="22"/>
+          <w:szCs w:val="22"/>
+          <w:lang w:val="fr-FR"/>
+        </w:rPr>
+        <w:t>Il a été créé dans une période où le flat design (le contraire du skeuomorphisme, design où les formes sont réalistes) s’était imposé dans tous les domaines de l’informatique. Il s’en inspire donc grandement, en ajoutant un principe de « couches matérielles » - d’où son nom. Il repose donc sur des couches physiques, des gestes naturels et des formes simples, symétriques et en relief.</w:t>
+      </w:r>
+    </w:p>
+    <w:p>
+      <w:pPr>
+        <w:pStyle w:val="RobotoText"/>
+        <w:rPr>
+          <w:sz w:val="22"/>
+          <w:szCs w:val="22"/>
+          <w:lang w:val="fr-FR"/>
+        </w:rPr>
+      </w:pPr>
+    </w:p>
+    <w:p>
+      <w:pPr>
+        <w:pStyle w:val="RobotoText"/>
+        <w:rPr>
+          <w:sz w:val="22"/>
+          <w:szCs w:val="22"/>
+          <w:lang w:val="fr-FR"/>
+        </w:rPr>
+      </w:pPr>
+    </w:p>
+    <w:p>
+      <w:pPr>
+        <w:pStyle w:val="RobotoText"/>
+        <w:rPr>
+          <w:lang w:val="fr-FR"/>
+        </w:rPr>
+      </w:pPr>
+      <w:r>
+        <w:rPr>
+          <w:noProof/>
+        </w:rPr>
+        <mc:AlternateContent>
+          <mc:Choice Requires="wps">
+            <w:drawing>
+              <wp:anchor distT="45720" distB="45720" distL="114300" distR="114300" simplePos="0" relativeHeight="251680768" behindDoc="0" locked="0" layoutInCell="1" allowOverlap="1" wp14:anchorId="07B2A46C" wp14:editId="40E9E221">
+                <wp:simplePos x="0" y="0"/>
+                <wp:positionH relativeFrom="column">
+                  <wp:posOffset>4570176</wp:posOffset>
+                </wp:positionH>
+                <wp:positionV relativeFrom="paragraph">
+                  <wp:posOffset>292478</wp:posOffset>
+                </wp:positionV>
+                <wp:extent cx="1767205" cy="699135"/>
+                <wp:effectExtent l="0" t="0" r="4445" b="5715"/>
+                <wp:wrapSquare wrapText="bothSides"/>
+                <wp:docPr id="216" name="Zone de texte 2"/>
+                <wp:cNvGraphicFramePr>
+                  <a:graphicFrameLocks xmlns:a="http://schemas.openxmlformats.org/drawingml/2006/main"/>
+                </wp:cNvGraphicFramePr>
+                <a:graphic xmlns:a="http://schemas.openxmlformats.org/drawingml/2006/main">
+                  <a:graphicData uri="http://schemas.microsoft.com/office/word/2010/wordprocessingShape">
+                    <wps:wsp>
+                      <wps:cNvSpPr txBox="1">
+                        <a:spLocks noChangeArrowheads="1"/>
+                      </wps:cNvSpPr>
+                      <wps:spPr bwMode="auto">
+                        <a:xfrm>
+                          <a:off x="0" y="0"/>
+                          <a:ext cx="1767205" cy="699135"/>
+                        </a:xfrm>
+                        <a:prstGeom prst="rect">
+                          <a:avLst/>
+                        </a:prstGeom>
+                        <a:solidFill>
+                          <a:srgbClr val="FFFFFF"/>
+                        </a:solidFill>
+                        <a:ln w="9525">
+                          <a:noFill/>
+                          <a:miter lim="800000"/>
+                          <a:headEnd/>
+                          <a:tailEnd/>
+                        </a:ln>
+                      </wps:spPr>
+                      <wps:txbx>
+                        <w:txbxContent>
+                          <w:p>
+                            <w:pPr>
+                              <w:jc w:val="center"/>
+                              <w:rPr>
+                                <w:i/>
+                                <w:sz w:val="20"/>
+                              </w:rPr>
+                            </w:pPr>
+                            <w:r>
+                              <w:rPr>
+                                <w:i/>
+                                <w:sz w:val="20"/>
+                              </w:rPr>
+                              <w:t xml:space="preserve">Eléments graphiques d’une application Android en </w:t>
+                            </w:r>
+                            <w:proofErr w:type="spellStart"/>
+                            <w:r>
+                              <w:rPr>
+                                <w:i/>
+                                <w:sz w:val="20"/>
+                              </w:rPr>
+                              <w:t>Material</w:t>
+                            </w:r>
+                            <w:proofErr w:type="spellEnd"/>
+                            <w:r>
+                              <w:rPr>
+                                <w:i/>
+                                <w:sz w:val="20"/>
+                              </w:rPr>
+                              <w:t xml:space="preserve"> Design.</w:t>
+                            </w:r>
+                          </w:p>
+                        </w:txbxContent>
+                      </wps:txbx>
+                      <wps:bodyPr rot="0" vert="horz" wrap="square" lIns="91440" tIns="45720" rIns="91440" bIns="45720" anchor="t" anchorCtr="0">
+                        <a:noAutofit/>
+                      </wps:bodyPr>
+                    </wps:wsp>
+                  </a:graphicData>
+                </a:graphic>
+                <wp14:sizeRelH relativeFrom="margin">
+                  <wp14:pctWidth>0</wp14:pctWidth>
+                </wp14:sizeRelH>
+                <wp14:sizeRelV relativeFrom="margin">
+                  <wp14:pctHeight>0</wp14:pctHeight>
+                </wp14:sizeRelV>
+              </wp:anchor>
+            </w:drawing>
+          </mc:Choice>
+          <mc:Fallback>
+            <w:pict>
+              <v:shape w14:anchorId="07B2A46C" id="Zone de texte 2" o:spid="_x0000_s1030" type="#_x0000_t202" style="position:absolute;margin-left:359.85pt;margin-top:23.05pt;width:139.15pt;height:55.05pt;z-index:251680768;visibility:visible;mso-wrap-style:square;mso-width-percent:0;mso-height-percent:0;mso-wrap-distance-left:9pt;mso-wrap-distance-top:3.6pt;mso-wrap-distance-right:9pt;mso-wrap-distance-bottom:3.6pt;mso-position-horizontal:absolute;mso-position-horizontal-relative:text;mso-position-vertical:absolute;mso-position-vertical-relative:text;mso-width-percent:0;mso-height-percent:0;mso-width-relative:margin;mso-height-relative:margin;v-text-anchor:top" o:gfxdata="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" stroked="f">
+                <v:textbox>
+                  <w:txbxContent>
+                    <w:p>
+                      <w:pPr>
+                        <w:jc w:val="center"/>
+                        <w:rPr>
+                          <w:i/>
+                          <w:sz w:val="20"/>
+                        </w:rPr>
+                      </w:pPr>
+                      <w:r>
+                        <w:rPr>
+                          <w:i/>
+                          <w:sz w:val="20"/>
+                        </w:rPr>
+                        <w:t xml:space="preserve">Eléments graphiques d’une application Android en </w:t>
+                      </w:r>
+                      <w:proofErr w:type="spellStart"/>
+                      <w:r>
+                        <w:rPr>
+                          <w:i/>
+                          <w:sz w:val="20"/>
+                        </w:rPr>
+                        <w:t>Material</w:t>
+                      </w:r>
+                      <w:proofErr w:type="spellEnd"/>
+                      <w:r>
+                        <w:rPr>
+                          <w:i/>
+                          <w:sz w:val="20"/>
+                        </w:rPr>
+                        <w:t xml:space="preserve"> Design.</w:t>
+                      </w:r>
+                    </w:p>
+                  </w:txbxContent>
+                </v:textbox>
+                <w10:wrap type="square"/>
+              </v:shape>
+            </w:pict>
+          </mc:Fallback>
+        </mc:AlternateContent>
+      </w:r>
+      <w:r>
+        <w:rPr>
+          <w:sz w:val="22"/>
+          <w:szCs w:val="22"/>
+          <w:lang w:val="fr-FR"/>
+        </w:rPr>
+        <w:t xml:space="preserve"> Ces guidelines de Google ont engendré une grande cohérence dans les interfaces des applications de son OS, et une expérience utilisateur généralement accrue du fait d’une cohérence générale et donc des fonctionnements connus de l’utilisateur, mais aussi du fait d’une affordance fortement supérieure par rapport au flat design en général. Ainsi, les interfaces créées sont beaucoup plus intuitives et confortables à l’utilisation. </w:t>
+      </w:r>
+      <w:r>
+        <w:rPr>
+          <w:lang w:val="fr-FR"/>
+        </w:rPr>
+        <w:br w:type="page"/>
+      </w:r>
+    </w:p>
+    <w:p>
+      <w:pPr>
+        <w:pStyle w:val="Daniel2"/>
+        <w:numPr>
+          <w:ilvl w:val="0"/>
+          <w:numId w:val="6"/>
+        </w:numPr>
+      </w:pPr>
+      <w:bookmarkStart w:id="8" w:name="_Toc10064115"/>
+      <w:r>
+        <w:lastRenderedPageBreak/>
+        <w:t>Implémentation : architecture</w:t>
+      </w:r>
+      <w:r>
+        <w:t>, diagrammes et maquette</w:t>
+      </w:r>
+      <w:bookmarkEnd w:id="8"/>
+    </w:p>
+    <w:p>
+      <w:pPr>
+        <w:pStyle w:val="Daniel2"/>
+      </w:pPr>
+    </w:p>
+    <w:p>
+      <w:pPr>
+        <w:pStyle w:val="Daniel2"/>
+        <w:numPr>
+          <w:ilvl w:val="0"/>
+          <w:numId w:val="11"/>
+        </w:numPr>
+        <w:rPr>
+          <w:color w:val="FAC400"/>
+        </w:rPr>
+      </w:pPr>
+      <w:bookmarkStart w:id="9" w:name="_Toc10064116"/>
+      <w:r>
+        <w:rPr>
+          <w:color w:val="FAC400"/>
+        </w:rPr>
+        <w:t>Architecture</w:t>
+      </w:r>
+      <w:bookmarkEnd w:id="9"/>
+    </w:p>
+    <w:p>
+      <w:pPr>
+        <w:ind w:firstLine="708"/>
+      </w:pPr>
+      <w:r>
+        <w:t>Nous avons décidé de dédier une activité pour chaque application. La persistance des données se fera via une base de données</w:t>
+      </w:r>
+      <w:r>
+        <w:t xml:space="preserve"> stockée localement sur l’appareil. L</w:t>
+      </w:r>
+      <w:r>
+        <w:t>es</w:t>
+      </w:r>
+      <w:r>
+        <w:t xml:space="preserve"> données étant stockées localement, nous avons fait le choix de ne pas implémenter de système d’utilisateur et donc de connexion à son compte.</w:t>
+      </w:r>
+    </w:p>
+    <w:p>
+      <w:pPr>
+        <w:pStyle w:val="Daniel2"/>
+        <w:numPr>
+          <w:ilvl w:val="0"/>
+          <w:numId w:val="11"/>
+        </w:numPr>
+        <w:rPr>
+          <w:color w:val="FAC400"/>
+        </w:rPr>
+      </w:pPr>
+      <w:bookmarkStart w:id="10" w:name="_Toc10064117"/>
+      <w:r>
+        <w:rPr>
+          <w:color w:val="FAC400"/>
+        </w:rPr>
+        <w:t>Diagrammes</w:t>
+      </w:r>
+      <w:bookmarkEnd w:id="10"/>
+    </w:p>
+    <w:p>
+      <w:r>
+        <w:t>Voici d’abord les diagrammes de cas d’utilisation</w:t>
+      </w:r>
+      <w:r>
+        <w:t>, décrivant les diverses fonctionnalités de l’application :</w:t>
+      </w:r>
     </w:p>
     <w:p>
       <w:pPr>
@@ -4271,56 +4827,10 @@
           <w:noProof/>
         </w:rPr>
         <w:drawing>
-          <wp:inline distT="0" distB="0" distL="0" distR="0" wp14:anchorId="61EA95DB" wp14:editId="04752E4B">
-            <wp:extent cx="4747260" cy="2450030"/>
-            <wp:effectExtent l="0" t="0" r="0" b="7620"/>
-            <wp:docPr id="12" name="Image 12"/>
-            <wp:cNvGraphicFramePr>
-              <a:graphicFrameLocks xmlns:a="http://schemas.openxmlformats.org/drawingml/2006/main" noChangeAspect="1"/>
-            </wp:cNvGraphicFramePr>
-            <a:graphic xmlns:a="http://schemas.openxmlformats.org/drawingml/2006/main">
-              <a:graphicData uri="http://schemas.openxmlformats.org/drawingml/2006/picture">
-                <pic:pic xmlns:pic="http://schemas.openxmlformats.org/drawingml/2006/picture">
-                  <pic:nvPicPr>
-                    <pic:cNvPr id="1" name=""/>
-                    <pic:cNvPicPr/>
-                  </pic:nvPicPr>
-                  <pic:blipFill>
-                    <a:blip r:embed="rId21"/>
-                    <a:stretch>
-                      <a:fillRect/>
-                    </a:stretch>
-                  </pic:blipFill>
-                  <pic:spPr>
-                    <a:xfrm>
-                      <a:off x="0" y="0"/>
-                      <a:ext cx="4757612" cy="2455372"/>
-                    </a:xfrm>
-                    <a:prstGeom prst="rect">
-                      <a:avLst/>
-                    </a:prstGeom>
-                  </pic:spPr>
-                </pic:pic>
-              </a:graphicData>
-            </a:graphic>
-          </wp:inline>
-        </w:drawing>
-      </w:r>
-    </w:p>
-    <w:p>
-      <w:pPr>
-        <w:jc w:val="center"/>
-      </w:pPr>
-      <w:r>
-        <w:rPr>
-          <w:noProof/>
-        </w:rPr>
-        <w:lastRenderedPageBreak/>
-        <w:drawing>
-          <wp:inline distT="0" distB="0" distL="0" distR="0" wp14:anchorId="20472E9D" wp14:editId="1B5A6A3C">
-            <wp:extent cx="5125961" cy="2446020"/>
-            <wp:effectExtent l="0" t="0" r="0" b="0"/>
-            <wp:docPr id="13" name="Image 13"/>
+          <wp:inline distT="0" distB="0" distL="0" distR="0" wp14:anchorId="6BEDDAA4" wp14:editId="16E0E06D">
+            <wp:extent cx="4848702" cy="2400300"/>
+            <wp:effectExtent l="0" t="0" r="9525" b="0"/>
+            <wp:docPr id="11" name="Image 11"/>
             <wp:cNvGraphicFramePr>
               <a:graphicFrameLocks xmlns:a="http://schemas.openxmlformats.org/drawingml/2006/main" noChangeAspect="1"/>
             </wp:cNvGraphicFramePr>
@@ -4340,7 +4850,7 @@
                   <pic:spPr>
                     <a:xfrm>
                       <a:off x="0" y="0"/>
-                      <a:ext cx="5143693" cy="2454481"/>
+                      <a:ext cx="4862942" cy="2407350"/>
                     </a:xfrm>
                     <a:prstGeom prst="rect">
                       <a:avLst/>
@@ -4362,10 +4872,10 @@
           <w:noProof/>
         </w:rPr>
         <w:drawing>
-          <wp:inline distT="0" distB="0" distL="0" distR="0" wp14:anchorId="4B86BA3B" wp14:editId="5F3F87D4">
-            <wp:extent cx="4328160" cy="3172648"/>
-            <wp:effectExtent l="0" t="0" r="0" b="8890"/>
-            <wp:docPr id="14" name="Image 14"/>
+          <wp:inline distT="0" distB="0" distL="0" distR="0" wp14:anchorId="61EA95DB" wp14:editId="04752E4B">
+            <wp:extent cx="4747260" cy="2450030"/>
+            <wp:effectExtent l="0" t="0" r="0" b="7620"/>
+            <wp:docPr id="12" name="Image 12"/>
             <wp:cNvGraphicFramePr>
               <a:graphicFrameLocks xmlns:a="http://schemas.openxmlformats.org/drawingml/2006/main" noChangeAspect="1"/>
             </wp:cNvGraphicFramePr>
@@ -4385,7 +4895,7 @@
                   <pic:spPr>
                     <a:xfrm>
                       <a:off x="0" y="0"/>
-                      <a:ext cx="4343796" cy="3184110"/>
+                      <a:ext cx="4757612" cy="2455372"/>
                     </a:xfrm>
                     <a:prstGeom prst="rect">
                       <a:avLst/>
@@ -4406,11 +4916,12 @@
         <w:rPr>
           <w:noProof/>
         </w:rPr>
+        <w:lastRenderedPageBreak/>
         <w:drawing>
-          <wp:inline distT="0" distB="0" distL="0" distR="0" wp14:anchorId="358E6082" wp14:editId="7C2593F9">
-            <wp:extent cx="4754880" cy="2965511"/>
-            <wp:effectExtent l="0" t="0" r="7620" b="6350"/>
-            <wp:docPr id="15" name="Image 15"/>
+          <wp:inline distT="0" distB="0" distL="0" distR="0" wp14:anchorId="20472E9D" wp14:editId="1B5A6A3C">
+            <wp:extent cx="5125961" cy="2446020"/>
+            <wp:effectExtent l="0" t="0" r="0" b="0"/>
+            <wp:docPr id="13" name="Image 13"/>
             <wp:cNvGraphicFramePr>
               <a:graphicFrameLocks xmlns:a="http://schemas.openxmlformats.org/drawingml/2006/main" noChangeAspect="1"/>
             </wp:cNvGraphicFramePr>
@@ -4430,6 +4941,96 @@
                   <pic:spPr>
                     <a:xfrm>
                       <a:off x="0" y="0"/>
+                      <a:ext cx="5143693" cy="2454481"/>
+                    </a:xfrm>
+                    <a:prstGeom prst="rect">
+                      <a:avLst/>
+                    </a:prstGeom>
+                  </pic:spPr>
+                </pic:pic>
+              </a:graphicData>
+            </a:graphic>
+          </wp:inline>
+        </w:drawing>
+      </w:r>
+    </w:p>
+    <w:p>
+      <w:pPr>
+        <w:jc w:val="center"/>
+      </w:pPr>
+      <w:r>
+        <w:rPr>
+          <w:noProof/>
+        </w:rPr>
+        <w:drawing>
+          <wp:inline distT="0" distB="0" distL="0" distR="0" wp14:anchorId="4B86BA3B" wp14:editId="5F3F87D4">
+            <wp:extent cx="4328160" cy="3172648"/>
+            <wp:effectExtent l="0" t="0" r="0" b="8890"/>
+            <wp:docPr id="14" name="Image 14"/>
+            <wp:cNvGraphicFramePr>
+              <a:graphicFrameLocks xmlns:a="http://schemas.openxmlformats.org/drawingml/2006/main" noChangeAspect="1"/>
+            </wp:cNvGraphicFramePr>
+            <a:graphic xmlns:a="http://schemas.openxmlformats.org/drawingml/2006/main">
+              <a:graphicData uri="http://schemas.openxmlformats.org/drawingml/2006/picture">
+                <pic:pic xmlns:pic="http://schemas.openxmlformats.org/drawingml/2006/picture">
+                  <pic:nvPicPr>
+                    <pic:cNvPr id="1" name=""/>
+                    <pic:cNvPicPr/>
+                  </pic:nvPicPr>
+                  <pic:blipFill>
+                    <a:blip r:embed="rId25"/>
+                    <a:stretch>
+                      <a:fillRect/>
+                    </a:stretch>
+                  </pic:blipFill>
+                  <pic:spPr>
+                    <a:xfrm>
+                      <a:off x="0" y="0"/>
+                      <a:ext cx="4343796" cy="3184110"/>
+                    </a:xfrm>
+                    <a:prstGeom prst="rect">
+                      <a:avLst/>
+                    </a:prstGeom>
+                  </pic:spPr>
+                </pic:pic>
+              </a:graphicData>
+            </a:graphic>
+          </wp:inline>
+        </w:drawing>
+      </w:r>
+    </w:p>
+    <w:p>
+      <w:pPr>
+        <w:jc w:val="center"/>
+      </w:pPr>
+      <w:r>
+        <w:rPr>
+          <w:noProof/>
+        </w:rPr>
+        <w:drawing>
+          <wp:inline distT="0" distB="0" distL="0" distR="0" wp14:anchorId="358E6082" wp14:editId="7C2593F9">
+            <wp:extent cx="4754880" cy="2965511"/>
+            <wp:effectExtent l="0" t="0" r="7620" b="6350"/>
+            <wp:docPr id="15" name="Image 15"/>
+            <wp:cNvGraphicFramePr>
+              <a:graphicFrameLocks xmlns:a="http://schemas.openxmlformats.org/drawingml/2006/main" noChangeAspect="1"/>
+            </wp:cNvGraphicFramePr>
+            <a:graphic xmlns:a="http://schemas.openxmlformats.org/drawingml/2006/main">
+              <a:graphicData uri="http://schemas.openxmlformats.org/drawingml/2006/picture">
+                <pic:pic xmlns:pic="http://schemas.openxmlformats.org/drawingml/2006/picture">
+                  <pic:nvPicPr>
+                    <pic:cNvPr id="1" name=""/>
+                    <pic:cNvPicPr/>
+                  </pic:nvPicPr>
+                  <pic:blipFill>
+                    <a:blip r:embed="rId26"/>
+                    <a:stretch>
+                      <a:fillRect/>
+                    </a:stretch>
+                  </pic:blipFill>
+                  <pic:spPr>
+                    <a:xfrm>
+                      <a:off x="0" y="0"/>
                       <a:ext cx="4765046" cy="2971851"/>
                     </a:xfrm>
                     <a:prstGeom prst="rect">
@@ -4472,7 +5073,7 @@
                     </pic:cNvPicPr>
                   </pic:nvPicPr>
                   <pic:blipFill>
-                    <a:blip r:embed="rId25">
+                    <a:blip r:embed="rId27">
                       <a:extLst>
                         <a:ext uri="{28A0092B-C50C-407E-A947-70E740481C1C}">
                           <a14:useLocalDpi xmlns:a14="http://schemas.microsoft.com/office/drawing/2010/main" val="0"/>
@@ -4536,7 +5137,7 @@
                     </pic:cNvPicPr>
                   </pic:nvPicPr>
                   <pic:blipFill>
-                    <a:blip r:embed="rId26">
+                    <a:blip r:embed="rId28">
                       <a:extLst>
                         <a:ext uri="{28A0092B-C50C-407E-A947-70E740481C1C}">
                           <a14:useLocalDpi xmlns:a14="http://schemas.microsoft.com/office/drawing/2010/main" val="0"/>
@@ -4592,7 +5193,7 @@
                     </pic:cNvPicPr>
                   </pic:nvPicPr>
                   <pic:blipFill>
-                    <a:blip r:embed="rId27">
+                    <a:blip r:embed="rId29">
                       <a:extLst>
                         <a:ext uri="{28A0092B-C50C-407E-A947-70E740481C1C}">
                           <a14:useLocalDpi xmlns:a14="http://schemas.microsoft.com/office/drawing/2010/main" val="0"/>
@@ -4654,7 +5255,7 @@
                     </pic:cNvPicPr>
                   </pic:nvPicPr>
                   <pic:blipFill>
-                    <a:blip r:embed="rId28">
+                    <a:blip r:embed="rId30">
                       <a:extLst>
                         <a:ext uri="{28A0092B-C50C-407E-A947-70E740481C1C}">
                           <a14:useLocalDpi xmlns:a14="http://schemas.microsoft.com/office/drawing/2010/main" val="0"/>
@@ -4718,7 +5319,7 @@
                     </pic:cNvPicPr>
                   </pic:nvPicPr>
                   <pic:blipFill>
-                    <a:blip r:embed="rId29">
+                    <a:blip r:embed="rId31">
                       <a:extLst>
                         <a:ext uri="{28A0092B-C50C-407E-A947-70E740481C1C}">
                           <a14:useLocalDpi xmlns:a14="http://schemas.microsoft.com/office/drawing/2010/main" val="0"/>
@@ -4831,7 +5432,7 @@
                     </pic:cNvPicPr>
                   </pic:nvPicPr>
                   <pic:blipFill>
-                    <a:blip r:embed="rId30" cstate="print">
+                    <a:blip r:embed="rId32" cstate="print">
                       <a:extLst>
                         <a:ext uri="{28A0092B-C50C-407E-A947-70E740481C1C}">
                           <a14:useLocalDpi xmlns:a14="http://schemas.microsoft.com/office/drawing/2010/main" val="0"/>
@@ -4884,7 +5485,7 @@
                     </pic:cNvPicPr>
                   </pic:nvPicPr>
                   <pic:blipFill>
-                    <a:blip r:embed="rId31" cstate="print">
+                    <a:blip r:embed="rId33" cstate="print">
                       <a:extLst>
                         <a:ext uri="{28A0092B-C50C-407E-A947-70E740481C1C}">
                           <a14:useLocalDpi xmlns:a14="http://schemas.microsoft.com/office/drawing/2010/main" val="0"/>
@@ -4937,7 +5538,7 @@
                     </pic:cNvPicPr>
                   </pic:nvPicPr>
                   <pic:blipFill>
-                    <a:blip r:embed="rId32" cstate="print">
+                    <a:blip r:embed="rId34" cstate="print">
                       <a:extLst>
                         <a:ext uri="{28A0092B-C50C-407E-A947-70E740481C1C}">
                           <a14:useLocalDpi xmlns:a14="http://schemas.microsoft.com/office/drawing/2010/main" val="0"/>
@@ -4996,7 +5597,7 @@
                     </pic:cNvPicPr>
                   </pic:nvPicPr>
                   <pic:blipFill>
-                    <a:blip r:embed="rId33" cstate="print">
+                    <a:blip r:embed="rId35" cstate="print">
                       <a:extLst>
                         <a:ext uri="{28A0092B-C50C-407E-A947-70E740481C1C}">
                           <a14:useLocalDpi xmlns:a14="http://schemas.microsoft.com/office/drawing/2010/main" val="0"/>
@@ -5049,7 +5650,7 @@
                     </pic:cNvPicPr>
                   </pic:nvPicPr>
                   <pic:blipFill>
-                    <a:blip r:embed="rId34" cstate="print">
+                    <a:blip r:embed="rId36" cstate="print">
                       <a:extLst>
                         <a:ext uri="{28A0092B-C50C-407E-A947-70E740481C1C}">
                           <a14:useLocalDpi xmlns:a14="http://schemas.microsoft.com/office/drawing/2010/main" val="0"/>
@@ -5102,7 +5703,7 @@
                     </pic:cNvPicPr>
                   </pic:nvPicPr>
                   <pic:blipFill>
-                    <a:blip r:embed="rId35" cstate="print">
+                    <a:blip r:embed="rId37" cstate="print">
                       <a:extLst>
                         <a:ext uri="{28A0092B-C50C-407E-A947-70E740481C1C}">
                           <a14:useLocalDpi xmlns:a14="http://schemas.microsoft.com/office/drawing/2010/main" val="0"/>
@@ -5137,7 +5738,6 @@
     <w:p>
       <w:pPr>
         <w:rPr>
-          <w:rFonts w:asciiTheme="minorHAnsi" w:hAnsiTheme="minorHAnsi"/>
           <w:i/>
         </w:rPr>
       </w:pPr>
@@ -5159,28 +5759,56 @@
         <w:rPr>
           <w:i/>
         </w:rPr>
-        <w:t xml:space="preserve"> a été élaboré de manière a que nous soyons le plus productif possible. D'après une étude, il faut travailler 25 min et faire une pause de 5min.</w:t>
-      </w:r>
-    </w:p>
-    <w:p>
-      <w:pPr>
-        <w:rPr>
-          <w:i/>
-        </w:rPr>
-      </w:pPr>
-      <w:r>
-        <w:rPr>
-          <w:i/>
-        </w:rPr>
-        <w:t xml:space="preserve">Le temps est initialisé à 25 min ce qui correspond au temps de travail. L'utilisateur appuie sur le bouton "start travail" pour le mettre en route. </w:t>
-      </w:r>
-    </w:p>
-    <w:p>
-      <w:pPr>
-        <w:rPr>
-          <w:i/>
-        </w:rPr>
-      </w:pPr>
+        <w:t xml:space="preserve"> a été élaboré de manière a que nous soyons le plus productif possible. </w:t>
+      </w:r>
+      <w:r>
+        <w:rPr>
+          <w:i/>
+        </w:rPr>
+        <w:t xml:space="preserve">Son fonctionnement est basé sur la méthode </w:t>
+      </w:r>
+      <w:proofErr w:type="spellStart"/>
+      <w:r>
+        <w:rPr>
+          <w:i/>
+        </w:rPr>
+        <w:t>Pomodoro</w:t>
+      </w:r>
+      <w:proofErr w:type="spellEnd"/>
+      <w:r>
+        <w:rPr>
+          <w:i/>
+        </w:rPr>
+        <w:t xml:space="preserve">, ses effets étant expliqués dans l’étude suivante : </w:t>
+      </w:r>
+      <w:hyperlink r:id="rId38" w:history="1">
+        <w:r>
+          <w:rPr>
+            <w:rStyle w:val="Lienhypertexte"/>
+            <w:i/>
+          </w:rPr>
+          <w:t>https://www.cell.com/neuron/fulltext/S0896-6273(10)00006-1</w:t>
+        </w:r>
+      </w:hyperlink>
+    </w:p>
+    <w:p>
+      <w:pPr>
+        <w:rPr>
+          <w:i/>
+        </w:rPr>
+      </w:pPr>
+      <w:r>
+        <w:rPr>
+          <w:i/>
+        </w:rPr>
+        <w:t>Le temps est initialisé à 25 min ce qui correspond au temps de travail. L'utilisateur appuie sur le bouton "start travail" pour le mettre en route.</w:t>
+      </w:r>
+      <w:r>
+        <w:rPr>
+          <w:i/>
+        </w:rPr>
+        <w:t xml:space="preserve"> </w:t>
+      </w:r>
       <w:r>
         <w:rPr>
           <w:i/>
@@ -5227,19 +5855,24 @@
         </w:rPr>
         <w:t>De même, l’alarme s’active à la fin des 5 min.</w:t>
       </w:r>
-    </w:p>
-    <w:p>
-      <w:pPr>
-        <w:rPr>
-          <w:i/>
-        </w:rPr>
-      </w:pPr>
+      <w:r>
+        <w:rPr>
+          <w:i/>
+        </w:rPr>
+        <w:t xml:space="preserve"> </w:t>
+      </w:r>
       <w:r>
         <w:rPr>
           <w:i/>
         </w:rPr>
         <w:t>Ce processus est répété en boucle jusqu'à que l'utilisateur arrête.</w:t>
       </w:r>
+      <w:r>
+        <w:rPr>
+          <w:i/>
+        </w:rPr>
+        <w:t xml:space="preserve"> </w:t>
+      </w:r>
     </w:p>
     <w:p>
       <w:pPr>
@@ -5265,7 +5898,31 @@
         <w:rPr>
           <w:i/>
         </w:rPr>
-        <w:t>. Il peut ensuite activer le bouton "start travail" ou "start pause" suivant la session dans laquelle il se trouvait, pour reprenne ça décrémentation.</w:t>
+        <w:t xml:space="preserve">. Il peut ensuite activer le bouton "start travail" ou "start pause" suivant la session dans laquelle il se trouvait, pour </w:t>
+      </w:r>
+      <w:r>
+        <w:rPr>
+          <w:i/>
+        </w:rPr>
+        <w:t xml:space="preserve">qu’il </w:t>
+      </w:r>
+      <w:r>
+        <w:rPr>
+          <w:i/>
+        </w:rPr>
+        <w:t xml:space="preserve">reprenne </w:t>
+      </w:r>
+      <w:r>
+        <w:rPr>
+          <w:i/>
+        </w:rPr>
+        <w:t>s</w:t>
+      </w:r>
+      <w:r>
+        <w:rPr>
+          <w:i/>
+        </w:rPr>
+        <w:t>a décrémentation.</w:t>
       </w:r>
     </w:p>
     <w:p>
@@ -5359,7 +6016,7 @@
                     </pic:cNvPicPr>
                   </pic:nvPicPr>
                   <pic:blipFill>
-                    <a:blip r:embed="rId36">
+                    <a:blip r:embed="rId39">
                       <a:extLst>
                         <a:ext uri="{28A0092B-C50C-407E-A947-70E740481C1C}">
                           <a14:useLocalDpi xmlns:a14="http://schemas.microsoft.com/office/drawing/2010/main" val="0"/>
@@ -5412,7 +6069,7 @@
                     </pic:cNvPicPr>
                   </pic:nvPicPr>
                   <pic:blipFill>
-                    <a:blip r:embed="rId37">
+                    <a:blip r:embed="rId40">
                       <a:extLst>
                         <a:ext uri="{28A0092B-C50C-407E-A947-70E740481C1C}">
                           <a14:useLocalDpi xmlns:a14="http://schemas.microsoft.com/office/drawing/2010/main" val="0"/>
@@ -5465,7 +6122,7 @@
                     </pic:cNvPicPr>
                   </pic:nvPicPr>
                   <pic:blipFill>
-                    <a:blip r:embed="rId38">
+                    <a:blip r:embed="rId41">
                       <a:extLst>
                         <a:ext uri="{28A0092B-C50C-407E-A947-70E740481C1C}">
                           <a14:useLocalDpi xmlns:a14="http://schemas.microsoft.com/office/drawing/2010/main" val="0"/>
@@ -5499,6 +6156,7 @@
     </w:p>
     <w:p>
       <w:pPr>
+        <w:jc w:val="center"/>
         <w:rPr>
           <w:rFonts w:asciiTheme="majorHAnsi" w:eastAsiaTheme="majorEastAsia" w:hAnsiTheme="majorHAnsi" w:cstheme="majorBidi"/>
           <w:color w:val="C49A00" w:themeColor="accent1" w:themeShade="BF"/>
@@ -5553,7 +6211,7 @@
                     </pic:cNvPicPr>
                   </pic:nvPicPr>
                   <pic:blipFill>
-                    <a:blip r:embed="rId39" cstate="print">
+                    <a:blip r:embed="rId42" cstate="print">
                       <a:extLst>
                         <a:ext uri="{28A0092B-C50C-407E-A947-70E740481C1C}">
                           <a14:useLocalDpi xmlns:a14="http://schemas.microsoft.com/office/drawing/2010/main" val="0"/>
@@ -5606,7 +6264,7 @@
                     </pic:cNvPicPr>
                   </pic:nvPicPr>
                   <pic:blipFill>
-                    <a:blip r:embed="rId40" cstate="print">
+                    <a:blip r:embed="rId43" cstate="print">
                       <a:extLst>
                         <a:ext uri="{28A0092B-C50C-407E-A947-70E740481C1C}">
                           <a14:useLocalDpi xmlns:a14="http://schemas.microsoft.com/office/drawing/2010/main" val="0"/>
@@ -5659,7 +6317,7 @@
                     </pic:cNvPicPr>
                   </pic:nvPicPr>
                   <pic:blipFill>
-                    <a:blip r:embed="rId41" cstate="print">
+                    <a:blip r:embed="rId44" cstate="print">
                       <a:extLst>
                         <a:ext uri="{28A0092B-C50C-407E-A947-70E740481C1C}">
                           <a14:useLocalDpi xmlns:a14="http://schemas.microsoft.com/office/drawing/2010/main" val="0"/>
@@ -5717,7 +6375,7 @@
                     </pic:cNvPicPr>
                   </pic:nvPicPr>
                   <pic:blipFill>
-                    <a:blip r:embed="rId42" cstate="print">
+                    <a:blip r:embed="rId45" cstate="print">
                       <a:extLst>
                         <a:ext uri="{28A0092B-C50C-407E-A947-70E740481C1C}">
                           <a14:useLocalDpi xmlns:a14="http://schemas.microsoft.com/office/drawing/2010/main" val="0"/>
@@ -5770,7 +6428,7 @@
                     </pic:cNvPicPr>
                   </pic:nvPicPr>
                   <pic:blipFill>
-                    <a:blip r:embed="rId43" cstate="print">
+                    <a:blip r:embed="rId46" cstate="print">
                       <a:extLst>
                         <a:ext uri="{28A0092B-C50C-407E-A947-70E740481C1C}">
                           <a14:useLocalDpi xmlns:a14="http://schemas.microsoft.com/office/drawing/2010/main" val="0"/>
@@ -5869,7 +6527,7 @@
                     </pic:cNvPicPr>
                   </pic:nvPicPr>
                   <pic:blipFill>
-                    <a:blip r:embed="rId44">
+                    <a:blip r:embed="rId47">
                       <a:extLst>
                         <a:ext uri="{28A0092B-C50C-407E-A947-70E740481C1C}">
                           <a14:useLocalDpi xmlns:a14="http://schemas.microsoft.com/office/drawing/2010/main" val="0"/>
@@ -5922,7 +6580,7 @@
                     </pic:cNvPicPr>
                   </pic:nvPicPr>
                   <pic:blipFill>
-                    <a:blip r:embed="rId45">
+                    <a:blip r:embed="rId48">
                       <a:extLst>
                         <a:ext uri="{28A0092B-C50C-407E-A947-70E740481C1C}">
                           <a14:useLocalDpi xmlns:a14="http://schemas.microsoft.com/office/drawing/2010/main" val="0"/>
@@ -6005,7 +6663,7 @@
                     </pic:cNvPicPr>
                   </pic:nvPicPr>
                   <pic:blipFill>
-                    <a:blip r:embed="rId46" cstate="print">
+                    <a:blip r:embed="rId49" cstate="print">
                       <a:extLst>
                         <a:ext uri="{28A0092B-C50C-407E-A947-70E740481C1C}">
                           <a14:useLocalDpi xmlns:a14="http://schemas.microsoft.com/office/drawing/2010/main" val="0"/>
@@ -6175,7 +6833,7 @@
                     <pic:cNvPicPr/>
                   </pic:nvPicPr>
                   <pic:blipFill>
-                    <a:blip r:embed="rId47"/>
+                    <a:blip r:embed="rId50"/>
                     <a:stretch>
                       <a:fillRect/>
                     </a:stretch>
@@ -6227,7 +6885,7 @@
                     <pic:cNvPicPr/>
                   </pic:nvPicPr>
                   <pic:blipFill>
-                    <a:blip r:embed="rId48"/>
+                    <a:blip r:embed="rId51"/>
                     <a:stretch>
                       <a:fillRect/>
                     </a:stretch>
@@ -6269,7 +6927,7 @@
                     <pic:cNvPicPr/>
                   </pic:nvPicPr>
                   <pic:blipFill>
-                    <a:blip r:embed="rId49"/>
+                    <a:blip r:embed="rId52"/>
                     <a:stretch>
                       <a:fillRect/>
                     </a:stretch>
@@ -6414,11 +7072,9 @@
       <w:r>
         <w:t xml:space="preserve"> avec le serveur de l’université. Toutefois, avec du recul, nous avons estimé qu’il serait utile d’avoir le dépôt avec son historique même après notre DUT. </w:t>
       </w:r>
-      <w:proofErr w:type="gramStart"/>
-      <w:r>
-        <w:t>Hors</w:t>
-      </w:r>
-      <w:proofErr w:type="gramEnd"/>
+      <w:r>
+        <w:t>Or</w:t>
+      </w:r>
       <w:r>
         <w:t xml:space="preserve">, nous risquons de perdre notre compte de l’université par la suite, et c’est donc afin de conserver notre projet et des traces de ce qu’il nous a appris que nous avons décidé d’utiliser un dépôt public sur </w:t>
       </w:r>
@@ -6468,7 +7124,7 @@
                     </pic:cNvPicPr>
                   </pic:nvPicPr>
                   <pic:blipFill rotWithShape="1">
-                    <a:blip r:embed="rId50" cstate="print">
+                    <a:blip r:embed="rId53" cstate="print">
                       <a:extLst>
                         <a:ext uri="{28A0092B-C50C-407E-A947-70E740481C1C}">
                           <a14:useLocalDpi xmlns:a14="http://schemas.microsoft.com/office/drawing/2010/main" val="0"/>
@@ -6610,7 +7266,7 @@
           </mc:Choice>
           <mc:Fallback>
             <w:pict>
-              <v:shape w14:anchorId="773FB524" id="Zone de texte 2" o:spid="_x0000_s1030" type="#_x0000_t202" style="position:absolute;margin-left:296.95pt;margin-top:6.45pt;width:85.3pt;height:21.15pt;z-index:251664384;visibility:visible;mso-wrap-style:square;mso-width-percent:0;mso-height-percent:0;mso-wrap-distance-left:9pt;mso-wrap-distance-top:3.6pt;mso-wrap-distance-right:9pt;mso-wrap-distance-bottom:3.6pt;mso-position-horizontal:absolute;mso-position-horizontal-relative:text;mso-position-vertical:absolute;mso-position-vertical-relative:text;mso-width-percent:0;mso-height-percent:0;mso-width-relative:margin;mso-height-relative:margin;v-text-anchor:top" o:gfxdata="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" stroked="f">
+              <v:shape w14:anchorId="773FB524" id="_x0000_s1031" type="#_x0000_t202" style="position:absolute;margin-left:296.95pt;margin-top:6.45pt;width:85.3pt;height:21.15pt;z-index:251664384;visibility:visible;mso-wrap-style:square;mso-width-percent:0;mso-height-percent:0;mso-wrap-distance-left:9pt;mso-wrap-distance-top:3.6pt;mso-wrap-distance-right:9pt;mso-wrap-distance-bottom:3.6pt;mso-position-horizontal:absolute;mso-position-horizontal-relative:text;mso-position-vertical:absolute;mso-position-vertical-relative:text;mso-width-percent:0;mso-height-percent:0;mso-width-relative:margin;mso-height-relative:margin;v-text-anchor:top" o:gfxdata="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" stroked="f">
                 <v:textbox>
                   <w:txbxContent>
                     <w:p>
@@ -6778,7 +7434,7 @@
           </mc:Choice>
           <mc:Fallback>
             <w:pict>
-              <v:shape w14:anchorId="70EE5106" id="_x0000_s1031" type="#_x0000_t202" style="position:absolute;margin-left:342.35pt;margin-top:.3pt;width:97.4pt;height:21.15pt;z-index:251673600;visibility:visible;mso-wrap-style:square;mso-width-percent:0;mso-height-percent:0;mso-wrap-distance-left:9pt;mso-wrap-distance-top:3.6pt;mso-wrap-distance-right:9pt;mso-wrap-distance-bottom:3.6pt;mso-position-horizontal:absolute;mso-position-horizontal-relative:text;mso-position-vertical:absolute;mso-position-vertical-relative:text;mso-width-percent:0;mso-height-percent:0;mso-width-relative:margin;mso-height-relative:margin;v-text-anchor:top" o:gfxdata="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" stroked="f">
+              <v:shape w14:anchorId="70EE5106" id="_x0000_s1032" type="#_x0000_t202" style="position:absolute;margin-left:342.35pt;margin-top:.3pt;width:97.4pt;height:21.15pt;z-index:251673600;visibility:visible;mso-wrap-style:square;mso-width-percent:0;mso-height-percent:0;mso-wrap-distance-left:9pt;mso-wrap-distance-top:3.6pt;mso-wrap-distance-right:9pt;mso-wrap-distance-bottom:3.6pt;mso-position-horizontal:absolute;mso-position-horizontal-relative:text;mso-position-vertical:absolute;mso-position-vertical-relative:text;mso-width-percent:0;mso-height-percent:0;mso-width-relative:margin;mso-height-relative:margin;v-text-anchor:top" o:gfxdata="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" stroked="f">
                 <v:textbox>
                   <w:txbxContent>
                     <w:p>
@@ -6859,7 +7515,7 @@
                     </pic:cNvPicPr>
                   </pic:nvPicPr>
                   <pic:blipFill>
-                    <a:blip r:embed="rId51">
+                    <a:blip r:embed="rId54">
                       <a:extLst>
                         <a:ext uri="{28A0092B-C50C-407E-A947-70E740481C1C}">
                           <a14:useLocalDpi xmlns:a14="http://schemas.microsoft.com/office/drawing/2010/main" val="0"/>
@@ -6979,7 +7635,7 @@
                     </pic:cNvPicPr>
                   </pic:nvPicPr>
                   <pic:blipFill>
-                    <a:blip r:embed="rId52">
+                    <a:blip r:embed="rId55">
                       <a:extLst>
                         <a:ext uri="{28A0092B-C50C-407E-A947-70E740481C1C}">
                           <a14:useLocalDpi xmlns:a14="http://schemas.microsoft.com/office/drawing/2010/main" val="0"/>
@@ -7046,7 +7702,7 @@
                     </pic:cNvPicPr>
                   </pic:nvPicPr>
                   <pic:blipFill>
-                    <a:blip r:embed="rId53">
+                    <a:blip r:embed="rId56">
                       <a:extLst>
                         <a:ext uri="{28A0092B-C50C-407E-A947-70E740481C1C}">
                           <a14:useLocalDpi xmlns:a14="http://schemas.microsoft.com/office/drawing/2010/main" val="0"/>
@@ -7191,7 +7847,7 @@
           </mc:Choice>
           <mc:Fallback>
             <w:pict>
-              <v:shape w14:anchorId="267D0794" id="_x0000_s1032" type="#_x0000_t202" style="position:absolute;margin-left:9.15pt;margin-top:93.3pt;width:116.15pt;height:21.15pt;z-index:251669504;visibility:visible;mso-wrap-style:square;mso-width-percent:0;mso-height-percent:0;mso-wrap-distance-left:9pt;mso-wrap-distance-top:3.6pt;mso-wrap-distance-right:9pt;mso-wrap-distance-bottom:3.6pt;mso-position-horizontal:absolute;mso-position-horizontal-relative:text;mso-position-vertical:absolute;mso-position-vertical-relative:text;mso-width-percent:0;mso-height-percent:0;mso-width-relative:margin;mso-height-relative:margin;v-text-anchor:top" o:gfxdata="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" stroked="f">
+              <v:shape w14:anchorId="267D0794" id="_x0000_s1033" type="#_x0000_t202" style="position:absolute;margin-left:9.15pt;margin-top:93.3pt;width:116.15pt;height:21.15pt;z-index:251669504;visibility:visible;mso-wrap-style:square;mso-width-percent:0;mso-height-percent:0;mso-wrap-distance-left:9pt;mso-wrap-distance-top:3.6pt;mso-wrap-distance-right:9pt;mso-wrap-distance-bottom:3.6pt;mso-position-horizontal:absolute;mso-position-horizontal-relative:text;mso-position-vertical:absolute;mso-position-vertical-relative:text;mso-width-percent:0;mso-height-percent:0;mso-width-relative:margin;mso-height-relative:margin;v-text-anchor:top" o:gfxdata="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" stroked="f">
                 <v:textbox>
                   <w:txbxContent>
                     <w:p>
@@ -7313,7 +7969,7 @@
           </mc:Choice>
           <mc:Fallback>
             <w:pict>
-              <v:shape w14:anchorId="178F15CF" id="_x0000_s1033" type="#_x0000_t202" style="position:absolute;margin-left:307.4pt;margin-top:93.3pt;width:118.55pt;height:21.15pt;z-index:251671552;visibility:visible;mso-wrap-style:square;mso-width-percent:0;mso-height-percent:0;mso-wrap-distance-left:9pt;mso-wrap-distance-top:3.6pt;mso-wrap-distance-right:9pt;mso-wrap-distance-bottom:3.6pt;mso-position-horizontal:absolute;mso-position-horizontal-relative:text;mso-position-vertical:absolute;mso-position-vertical-relative:text;mso-width-percent:0;mso-height-percent:0;mso-width-relative:margin;mso-height-relative:margin;v-text-anchor:top" o:gfxdata="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" stroked="f">
+              <v:shape w14:anchorId="178F15CF" id="_x0000_s1034" type="#_x0000_t202" style="position:absolute;margin-left:307.4pt;margin-top:93.3pt;width:118.55pt;height:21.15pt;z-index:251671552;visibility:visible;mso-wrap-style:square;mso-width-percent:0;mso-height-percent:0;mso-wrap-distance-left:9pt;mso-wrap-distance-top:3.6pt;mso-wrap-distance-right:9pt;mso-wrap-distance-bottom:3.6pt;mso-position-horizontal:absolute;mso-position-horizontal-relative:text;mso-position-vertical:absolute;mso-position-vertical-relative:text;mso-width-percent:0;mso-height-percent:0;mso-width-relative:margin;mso-height-relative:margin;v-text-anchor:top" o:gfxdata="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" stroked="f">
                 <v:textbox>
                   <w:txbxContent>
                     <w:p>
@@ -7569,7 +8225,7 @@
           </mc:Choice>
           <mc:Fallback>
             <w:pict>
-              <v:shape w14:anchorId="1B1AA493" id="_x0000_s1034" type="#_x0000_t202" style="position:absolute;margin-left:330.9pt;margin-top:110.2pt;width:116.15pt;height:21.15pt;z-index:251676672;visibility:visible;mso-wrap-style:square;mso-width-percent:0;mso-height-percent:0;mso-wrap-distance-left:9pt;mso-wrap-distance-top:3.6pt;mso-wrap-distance-right:9pt;mso-wrap-distance-bottom:3.6pt;mso-position-horizontal:absolute;mso-position-horizontal-relative:text;mso-position-vertical:absolute;mso-position-vertical-relative:text;mso-width-percent:0;mso-height-percent:0;mso-width-relative:margin;mso-height-relative:margin;v-text-anchor:top" o:gfxdata="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" stroked="f">
+              <v:shape w14:anchorId="1B1AA493" id="_x0000_s1035" type="#_x0000_t202" style="position:absolute;margin-left:330.9pt;margin-top:110.2pt;width:116.15pt;height:21.15pt;z-index:251676672;visibility:visible;mso-wrap-style:square;mso-width-percent:0;mso-height-percent:0;mso-wrap-distance-left:9pt;mso-wrap-distance-top:3.6pt;mso-wrap-distance-right:9pt;mso-wrap-distance-bottom:3.6pt;mso-position-horizontal:absolute;mso-position-horizontal-relative:text;mso-position-vertical:absolute;mso-position-vertical-relative:text;mso-width-percent:0;mso-height-percent:0;mso-width-relative:margin;mso-height-relative:margin;v-text-anchor:top" o:gfxdata="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" stroked="f">
                 <v:textbox>
                   <w:txbxContent>
                     <w:p>
@@ -7632,7 +8288,7 @@
                     </pic:cNvPicPr>
                   </pic:nvPicPr>
                   <pic:blipFill>
-                    <a:blip r:embed="rId54">
+                    <a:blip r:embed="rId57">
                       <a:extLst>
                         <a:ext uri="{28A0092B-C50C-407E-A947-70E740481C1C}">
                           <a14:useLocalDpi xmlns:a14="http://schemas.microsoft.com/office/drawing/2010/main" val="0"/>
@@ -8082,7 +8738,7 @@
       </w:r>
     </w:p>
     <w:sectPr>
-      <w:footerReference w:type="default" r:id="rId55"/>
+      <w:footerReference w:type="default" r:id="rId58"/>
       <w:pgSz w:w="11906" w:h="16838"/>
       <w:pgMar w:top="1417" w:right="1417" w:bottom="1417" w:left="1417" w:header="708" w:footer="708" w:gutter="0"/>
       <w:pgNumType w:start="0"/>
@@ -8338,12 +8994,12 @@
             </mc:Choice>
             <mc:Fallback>
               <w:pict>
-                <v:group w14:anchorId="0F988174" id="Groupe 1" o:spid="_x0000_s1035" style="position:absolute;margin-left:0;margin-top:0;width:610.5pt;height:15pt;z-index:251659264;mso-width-percent:1000;mso-position-horizontal:center;mso-position-horizontal-relative:page;mso-position-vertical:center;mso-position-vertical-relative:bottom-margin-area;mso-width-percent:1000" coordorigin=",14970" coordsize="12255,300" o:gfxdata="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">
+                <v:group w14:anchorId="0F988174" id="Groupe 1" o:spid="_x0000_s1036" style="position:absolute;margin-left:0;margin-top:0;width:610.5pt;height:15pt;z-index:251659264;mso-width-percent:1000;mso-position-horizontal:center;mso-position-horizontal-relative:page;mso-position-vertical:center;mso-position-vertical-relative:bottom-margin-area;mso-width-percent:1000" coordorigin=",14970" coordsize="12255,300" o:gfxdata="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">
                   <v:shapetype id="_x0000_t202" coordsize="21600,21600" o:spt="202" path="m,l,21600r21600,l21600,xe">
                     <v:stroke joinstyle="miter"/>
                     <v:path gradientshapeok="t" o:connecttype="rect"/>
                   </v:shapetype>
-                  <v:shape id="Text Box 25" o:spid="_x0000_s1036" type="#_x0000_t202" style="position:absolute;left:10803;top:14982;width:659;height:288;visibility:visible;mso-wrap-style:square;v-text-anchor:top" o:gfxdata="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" filled="f" stroked="f">
+                  <v:shape id="Text Box 25" o:spid="_x0000_s1037" type="#_x0000_t202" style="position:absolute;left:10803;top:14982;width:659;height:288;visibility:visible;mso-wrap-style:square;v-text-anchor:top" o:gfxdata="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" filled="f" stroked="f">
                     <v:textbox inset="0,0,0,0">
                       <w:txbxContent>
                         <w:p>
@@ -8375,7 +9031,7 @@
                       </w:txbxContent>
                     </v:textbox>
                   </v:shape>
-                  <v:group id="Group 31" o:spid="_x0000_s1037" style="position:absolute;top:14970;width:12255;height:230;flip:x" coordorigin="-8,14978" coordsize="12255,230" o:gfxdata="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">
+                  <v:group id="Group 31" o:spid="_x0000_s1038" style="position:absolute;top:14970;width:12255;height:230;flip:x" coordorigin="-8,14978" coordsize="12255,230" o:gfxdata="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">
                     <v:shapetype id="_x0000_t34" coordsize="21600,21600" o:spt="34" o:oned="t" adj="10800" path="m,l@0,0@0,21600,21600,21600e" filled="f">
                       <v:stroke joinstyle="miter"/>
                       <v:formulas>
@@ -8387,8 +9043,8 @@
                       </v:handles>
                       <o:lock v:ext="edit" shapetype="t"/>
                     </v:shapetype>
-                    <v:shape id="AutoShape 27" o:spid="_x0000_s1038" type="#_x0000_t34" style="position:absolute;left:-8;top:14978;width:1260;height:230;flip:y;visibility:visible;mso-wrap-style:square" o:connectortype="elbow" o:gfxdata="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" strokecolor="#a5a5a5"/>
-                    <v:shape id="AutoShape 28" o:spid="_x0000_s1039" type="#_x0000_t34" style="position:absolute;left:1252;top:14978;width:10995;height:230;rotation:180;visibility:visible;mso-wrap-style:square" o:connectortype="elbow" o:gfxdata="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" adj="20904" strokecolor="#a5a5a5"/>
+                    <v:shape id="AutoShape 27" o:spid="_x0000_s1039" type="#_x0000_t34" style="position:absolute;left:-8;top:14978;width:1260;height:230;flip:y;visibility:visible;mso-wrap-style:square" o:connectortype="elbow" o:gfxdata="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" strokecolor="#a5a5a5"/>
+                    <v:shape id="AutoShape 28" o:spid="_x0000_s1040" type="#_x0000_t34" style="position:absolute;left:1252;top:14978;width:10995;height:230;rotation:180;visibility:visible;mso-wrap-style:square" o:connectortype="elbow" o:gfxdata="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" adj="20904" strokecolor="#a5a5a5"/>
                   </v:group>
                   <w10:wrap anchorx="page" anchory="margin"/>
                 </v:group>
@@ -10712,7 +11368,7 @@
 </file>
 
 <file path=customXml/itemProps2.xml><?xml version="1.0" encoding="utf-8"?>
-<ds:datastoreItem xmlns:ds="http://schemas.openxmlformats.org/officeDocument/2006/customXml" ds:itemID="{8E42DA64-3882-4463-9F5B-F537DBAC2991}">
+<ds:datastoreItem xmlns:ds="http://schemas.openxmlformats.org/officeDocument/2006/customXml" ds:itemID="{408F0E20-3AFD-49A5-AF9E-06A2FF38815F}">
   <ds:schemaRefs>
     <ds:schemaRef ds:uri="http://schemas.openxmlformats.org/officeDocument/2006/bibliography"/>
   </ds:schemaRefs>

</xml_diff>